<commit_message>
Ajuste CT: Cadastrar despesa
</commit_message>
<xml_diff>
--- a/4.4 Caso de Teste - UC-21 Cadastrar despesa.docx
+++ b/4.4 Caso de Teste - UC-21 Cadastrar despesa.docx
@@ -2,71 +2,10 @@
 <file path=word/document.xml><?xml version="1.0" encoding="utf-8"?>
 <w:document xmlns:wpc="http://schemas.microsoft.com/office/word/2010/wordprocessingCanvas" xmlns:mc="http://schemas.openxmlformats.org/markup-compatibility/2006" xmlns:o="urn:schemas-microsoft-com:office:office" xmlns:r="http://schemas.openxmlformats.org/officeDocument/2006/relationships" xmlns:m="http://schemas.openxmlformats.org/officeDocument/2006/math" xmlns:v="urn:schemas-microsoft-com:vml" xmlns:wp14="http://schemas.microsoft.com/office/word/2010/wordprocessingDrawing" xmlns:wp="http://schemas.openxmlformats.org/drawingml/2006/wordprocessingDrawing" xmlns:w10="urn:schemas-microsoft-com:office:word" xmlns:w="http://schemas.openxmlformats.org/wordprocessingml/2006/main" xmlns:w14="http://schemas.microsoft.com/office/word/2010/wordml" xmlns:wpg="http://schemas.microsoft.com/office/word/2010/wordprocessingGroup" xmlns:wpi="http://schemas.microsoft.com/office/word/2010/wordprocessingInk" xmlns:wne="http://schemas.microsoft.com/office/word/2006/wordml" xmlns:wps="http://schemas.microsoft.com/office/word/2010/wordprocessingShape" mc:Ignorable="w14 wp14">
   <w:body>
-    <w:p>
-      <w:bookmarkStart w:id="0" w:name="_GoBack"/>
-      <w:bookmarkEnd w:id="0"/>
-      <w:r>
-        <w:rPr>
-          <w:rFonts w:ascii="Arial" w:hAnsi="Arial" w:cs="Arial"/>
-          <w:b/>
-          <w:bCs/>
-          <w:noProof/>
-          <w:lang w:eastAsia="pt-BR"/>
-        </w:rPr>
-        <w:drawing>
-          <wp:inline distT="0" distB="0" distL="0" distR="0" wp14:anchorId="20BC87F8" wp14:editId="7BB8F681">
-            <wp:extent cx="5760085" cy="4522381"/>
-            <wp:effectExtent l="0" t="0" r="0" b="0"/>
-            <wp:docPr id="2" name="Imagem 2" descr="C:\Users\Otávio\Documents\Documentos extras TCC\Caso de Uso 21\prototipo_21.png"/>
-            <wp:cNvGraphicFramePr>
-              <a:graphicFrameLocks xmlns:a="http://schemas.openxmlformats.org/drawingml/2006/main" noChangeAspect="1"/>
-            </wp:cNvGraphicFramePr>
-            <a:graphic xmlns:a="http://schemas.openxmlformats.org/drawingml/2006/main">
-              <a:graphicData uri="http://schemas.openxmlformats.org/drawingml/2006/picture">
-                <pic:pic xmlns:pic="http://schemas.openxmlformats.org/drawingml/2006/picture">
-                  <pic:nvPicPr>
-                    <pic:cNvPr id="0" name="Picture 1" descr="C:\Users\Otávio\Documents\Documentos extras TCC\Caso de Uso 21\prototipo_21.png"/>
-                    <pic:cNvPicPr>
-                      <a:picLocks noChangeAspect="1" noChangeArrowheads="1"/>
-                    </pic:cNvPicPr>
-                  </pic:nvPicPr>
-                  <pic:blipFill>
-                    <a:blip r:embed="rId9">
-                      <a:extLst>
-                        <a:ext uri="{28A0092B-C50C-407E-A947-70E740481C1C}">
-                          <a14:useLocalDpi xmlns:a14="http://schemas.microsoft.com/office/drawing/2010/main" val="0"/>
-                        </a:ext>
-                      </a:extLst>
-                    </a:blip>
-                    <a:srcRect/>
-                    <a:stretch>
-                      <a:fillRect/>
-                    </a:stretch>
-                  </pic:blipFill>
-                  <pic:spPr bwMode="auto">
-                    <a:xfrm>
-                      <a:off x="0" y="0"/>
-                      <a:ext cx="5760085" cy="4522381"/>
-                    </a:xfrm>
-                    <a:prstGeom prst="rect">
-                      <a:avLst/>
-                    </a:prstGeom>
-                    <a:noFill/>
-                    <a:ln>
-                      <a:noFill/>
-                    </a:ln>
-                  </pic:spPr>
-                </pic:pic>
-              </a:graphicData>
-            </a:graphic>
-          </wp:inline>
-        </w:drawing>
-      </w:r>
-    </w:p>
     <w:tbl>
       <w:tblPr>
-        <w:tblW w:w="9214" w:type="dxa"/>
-        <w:tblInd w:w="-5" w:type="dxa"/>
+        <w:tblW w:w="9281" w:type="dxa"/>
+        <w:tblInd w:w="-72" w:type="dxa"/>
         <w:tblBorders>
           <w:top w:val="single" w:sz="4" w:space="0" w:color="auto"/>
           <w:left w:val="single" w:sz="4" w:space="0" w:color="auto"/>
@@ -83,7 +22,7 @@
         <w:tblLook w:val="0000" w:firstRow="0" w:lastRow="0" w:firstColumn="0" w:lastColumn="0" w:noHBand="0" w:noVBand="0"/>
       </w:tblPr>
       <w:tblGrid>
-        <w:gridCol w:w="986"/>
+        <w:gridCol w:w="1053"/>
         <w:gridCol w:w="507"/>
         <w:gridCol w:w="246"/>
         <w:gridCol w:w="1313"/>
@@ -95,7 +34,7 @@
       <w:tr>
         <w:tc>
           <w:tcPr>
-            <w:tcW w:w="1739" w:type="dxa"/>
+            <w:tcW w:w="1806" w:type="dxa"/>
             <w:gridSpan w:val="3"/>
             <w:tcBorders>
               <w:bottom w:val="single" w:sz="4" w:space="0" w:color="auto"/>
@@ -154,7 +93,7 @@
         </w:trPr>
         <w:tc>
           <w:tcPr>
-            <w:tcW w:w="986" w:type="dxa"/>
+            <w:tcW w:w="1053" w:type="dxa"/>
             <w:tcBorders>
               <w:bottom w:val="single" w:sz="4" w:space="0" w:color="auto"/>
             </w:tcBorders>
@@ -211,7 +150,7 @@
       <w:tr>
         <w:tc>
           <w:tcPr>
-            <w:tcW w:w="9214" w:type="dxa"/>
+            <w:tcW w:w="9281" w:type="dxa"/>
             <w:gridSpan w:val="8"/>
             <w:tcBorders>
               <w:bottom w:val="single" w:sz="4" w:space="0" w:color="auto"/>
@@ -243,7 +182,7 @@
         </w:trPr>
         <w:tc>
           <w:tcPr>
-            <w:tcW w:w="9214" w:type="dxa"/>
+            <w:tcW w:w="9281" w:type="dxa"/>
             <w:gridSpan w:val="8"/>
             <w:tcBorders>
               <w:bottom w:val="single" w:sz="4" w:space="0" w:color="auto"/>
@@ -275,7 +214,7 @@
         </w:trPr>
         <w:tc>
           <w:tcPr>
-            <w:tcW w:w="1493" w:type="dxa"/>
+            <w:tcW w:w="1560" w:type="dxa"/>
             <w:gridSpan w:val="2"/>
             <w:tcBorders>
               <w:bottom w:val="single" w:sz="4" w:space="0" w:color="auto"/>
@@ -479,12 +418,13 @@
       </w:tr>
       <w:tr>
         <w:trPr>
-          <w:trHeight w:val="1699"/>
+          <w:trHeight w:val="573"/>
         </w:trPr>
         <w:tc>
           <w:tcPr>
-            <w:tcW w:w="1493" w:type="dxa"/>
+            <w:tcW w:w="1560" w:type="dxa"/>
             <w:gridSpan w:val="2"/>
+            <w:vAlign w:val="center"/>
           </w:tcPr>
           <w:p>
             <w:pPr>
@@ -509,6 +449,7 @@
           <w:tcPr>
             <w:tcW w:w="1559" w:type="dxa"/>
             <w:gridSpan w:val="2"/>
+            <w:vAlign w:val="center"/>
           </w:tcPr>
           <w:p>
             <w:pPr>
@@ -531,6 +472,7 @@
         <w:tc>
           <w:tcPr>
             <w:tcW w:w="1559" w:type="dxa"/>
+            <w:vAlign w:val="center"/>
           </w:tcPr>
           <w:p>
             <w:pPr>
@@ -547,13 +489,23 @@
                 <w:rFonts w:ascii="Arial" w:hAnsi="Arial" w:cs="Arial"/>
                 <w:b/>
               </w:rPr>
-              <w:t>DATA</w:t>
+              <w:t>DAT</w:t>
+            </w:r>
+            <w:bookmarkStart w:id="0" w:name="_GoBack"/>
+            <w:bookmarkEnd w:id="0"/>
+            <w:r>
+              <w:rPr>
+                <w:rFonts w:ascii="Arial" w:hAnsi="Arial" w:cs="Arial"/>
+                <w:b/>
+              </w:rPr>
+              <w:t>A</w:t>
             </w:r>
           </w:p>
         </w:tc>
         <w:tc>
           <w:tcPr>
             <w:tcW w:w="1560" w:type="dxa"/>
+            <w:vAlign w:val="center"/>
           </w:tcPr>
           <w:p>
             <w:pPr>
@@ -578,6 +530,7 @@
         <w:tc>
           <w:tcPr>
             <w:tcW w:w="1417" w:type="dxa"/>
+            <w:vAlign w:val="center"/>
           </w:tcPr>
           <w:p>
             <w:pPr>
@@ -601,6 +554,7 @@
         <w:tc>
           <w:tcPr>
             <w:tcW w:w="1626" w:type="dxa"/>
+            <w:vAlign w:val="center"/>
           </w:tcPr>
           <w:p>
             <w:pPr>
@@ -629,7 +583,7 @@
         </w:trPr>
         <w:tc>
           <w:tcPr>
-            <w:tcW w:w="9214" w:type="dxa"/>
+            <w:tcW w:w="9281" w:type="dxa"/>
             <w:gridSpan w:val="8"/>
             <w:shd w:val="clear" w:color="auto" w:fill="BFBFBF" w:themeFill="background1" w:themeFillShade="BF"/>
           </w:tcPr>
@@ -658,7 +612,7 @@
         </w:trPr>
         <w:tc>
           <w:tcPr>
-            <w:tcW w:w="9214" w:type="dxa"/>
+            <w:tcW w:w="9281" w:type="dxa"/>
             <w:gridSpan w:val="8"/>
             <w:tcBorders>
               <w:bottom w:val="single" w:sz="4" w:space="0" w:color="auto"/>
@@ -738,22 +692,6 @@
         </w:tc>
       </w:tr>
     </w:tbl>
-    <w:p/>
-    <w:p/>
-    <w:p>
-      <w:pPr>
-        <w:rPr>
-          <w:sz w:val="6"/>
-        </w:rPr>
-      </w:pPr>
-    </w:p>
-    <w:p>
-      <w:pPr>
-        <w:rPr>
-          <w:sz w:val="6"/>
-        </w:rPr>
-      </w:pPr>
-    </w:p>
     <w:p>
       <w:pPr>
         <w:rPr>
@@ -781,72 +719,73 @@
         <w:tblLook w:val="0000" w:firstRow="0" w:lastRow="0" w:firstColumn="0" w:lastColumn="0" w:noHBand="0" w:noVBand="0"/>
       </w:tblPr>
       <w:tblGrid>
-        <w:gridCol w:w="851"/>
-        <w:gridCol w:w="851"/>
+        <w:gridCol w:w="709"/>
+        <w:gridCol w:w="993"/>
+        <w:gridCol w:w="1134"/>
+        <w:gridCol w:w="992"/>
         <w:gridCol w:w="1134"/>
         <w:gridCol w:w="1134"/>
-        <w:gridCol w:w="1275"/>
-        <w:gridCol w:w="851"/>
         <w:gridCol w:w="1134"/>
         <w:gridCol w:w="2051"/>
       </w:tblGrid>
       <w:tr>
         <w:tc>
           <w:tcPr>
-            <w:tcW w:w="851" w:type="dxa"/>
+            <w:tcW w:w="709" w:type="dxa"/>
             <w:tcBorders>
               <w:bottom w:val="single" w:sz="4" w:space="0" w:color="auto"/>
             </w:tcBorders>
             <w:shd w:val="clear" w:color="auto" w:fill="BFBFBF" w:themeFill="background1" w:themeFillShade="BF"/>
-          </w:tcPr>
-          <w:p>
-            <w:pPr>
-              <w:pStyle w:val="Cabealho"/>
-              <w:jc w:val="center"/>
-              <w:rPr>
-                <w:rFonts w:ascii="Arial" w:hAnsi="Arial" w:cs="Arial"/>
-                <w:b/>
-                <w:sz w:val="18"/>
-                <w:szCs w:val="18"/>
-              </w:rPr>
-            </w:pPr>
-            <w:r>
-              <w:rPr>
-                <w:rFonts w:ascii="Arial" w:hAnsi="Arial" w:cs="Arial"/>
-                <w:b/>
-                <w:sz w:val="18"/>
-                <w:szCs w:val="18"/>
-              </w:rPr>
-              <w:lastRenderedPageBreak/>
+            <w:vAlign w:val="center"/>
+          </w:tcPr>
+          <w:p>
+            <w:pPr>
+              <w:pStyle w:val="Cabealho"/>
+              <w:jc w:val="center"/>
+              <w:rPr>
+                <w:rFonts w:ascii="Arial" w:hAnsi="Arial" w:cs="Arial"/>
+                <w:b/>
+                <w:sz w:val="16"/>
+                <w:szCs w:val="16"/>
+              </w:rPr>
+            </w:pPr>
+            <w:r>
+              <w:rPr>
+                <w:rFonts w:ascii="Arial" w:hAnsi="Arial" w:cs="Arial"/>
+                <w:b/>
+                <w:sz w:val="16"/>
+                <w:szCs w:val="16"/>
+              </w:rPr>
               <w:t>TESTE No.</w:t>
             </w:r>
           </w:p>
         </w:tc>
         <w:tc>
           <w:tcPr>
-            <w:tcW w:w="851" w:type="dxa"/>
+            <w:tcW w:w="993" w:type="dxa"/>
             <w:tcBorders>
               <w:bottom w:val="single" w:sz="4" w:space="0" w:color="auto"/>
             </w:tcBorders>
             <w:shd w:val="clear" w:color="auto" w:fill="BFBFBF" w:themeFill="background1" w:themeFillShade="BF"/>
-          </w:tcPr>
-          <w:p>
-            <w:pPr>
-              <w:pStyle w:val="Cabealho"/>
-              <w:jc w:val="center"/>
-              <w:rPr>
-                <w:rFonts w:ascii="Arial" w:hAnsi="Arial" w:cs="Arial"/>
-                <w:b/>
-                <w:sz w:val="18"/>
-                <w:szCs w:val="18"/>
-              </w:rPr>
-            </w:pPr>
-            <w:r>
-              <w:rPr>
-                <w:rFonts w:ascii="Arial" w:hAnsi="Arial" w:cs="Arial"/>
-                <w:b/>
-                <w:sz w:val="18"/>
-                <w:szCs w:val="18"/>
+            <w:vAlign w:val="center"/>
+          </w:tcPr>
+          <w:p>
+            <w:pPr>
+              <w:pStyle w:val="Cabealho"/>
+              <w:jc w:val="center"/>
+              <w:rPr>
+                <w:rFonts w:ascii="Arial" w:hAnsi="Arial" w:cs="Arial"/>
+                <w:b/>
+                <w:sz w:val="16"/>
+                <w:szCs w:val="16"/>
+              </w:rPr>
+            </w:pPr>
+            <w:r>
+              <w:rPr>
+                <w:rFonts w:ascii="Arial" w:hAnsi="Arial" w:cs="Arial"/>
+                <w:b/>
+                <w:sz w:val="16"/>
+                <w:szCs w:val="16"/>
               </w:rPr>
               <w:t>VALOR</w:t>
             </w:r>
@@ -859,26 +798,58 @@
               <w:bottom w:val="single" w:sz="4" w:space="0" w:color="auto"/>
             </w:tcBorders>
             <w:shd w:val="clear" w:color="auto" w:fill="BFBFBF" w:themeFill="background1" w:themeFillShade="BF"/>
-          </w:tcPr>
-          <w:p>
-            <w:pPr>
-              <w:pStyle w:val="Cabealho"/>
-              <w:jc w:val="center"/>
-              <w:rPr>
-                <w:rFonts w:ascii="Arial" w:hAnsi="Arial" w:cs="Arial"/>
-                <w:b/>
-                <w:sz w:val="18"/>
-                <w:szCs w:val="18"/>
-              </w:rPr>
-            </w:pPr>
-            <w:r>
-              <w:rPr>
-                <w:rFonts w:ascii="Arial" w:hAnsi="Arial" w:cs="Arial"/>
-                <w:b/>
-                <w:sz w:val="18"/>
-                <w:szCs w:val="18"/>
+            <w:vAlign w:val="center"/>
+          </w:tcPr>
+          <w:p>
+            <w:pPr>
+              <w:pStyle w:val="Cabealho"/>
+              <w:jc w:val="center"/>
+              <w:rPr>
+                <w:rFonts w:ascii="Arial" w:hAnsi="Arial" w:cs="Arial"/>
+                <w:b/>
+                <w:sz w:val="16"/>
+                <w:szCs w:val="16"/>
+              </w:rPr>
+            </w:pPr>
+            <w:r>
+              <w:rPr>
+                <w:rFonts w:ascii="Arial" w:hAnsi="Arial" w:cs="Arial"/>
+                <w:b/>
+                <w:sz w:val="16"/>
+                <w:szCs w:val="16"/>
               </w:rPr>
               <w:t>NATUREZA FINACEIRA</w:t>
+            </w:r>
+          </w:p>
+        </w:tc>
+        <w:tc>
+          <w:tcPr>
+            <w:tcW w:w="992" w:type="dxa"/>
+            <w:tcBorders>
+              <w:bottom w:val="single" w:sz="4" w:space="0" w:color="auto"/>
+            </w:tcBorders>
+            <w:shd w:val="clear" w:color="auto" w:fill="BFBFBF" w:themeFill="background1" w:themeFillShade="BF"/>
+            <w:vAlign w:val="center"/>
+          </w:tcPr>
+          <w:p>
+            <w:pPr>
+              <w:pStyle w:val="Cabealho"/>
+              <w:jc w:val="center"/>
+              <w:rPr>
+                <w:rFonts w:ascii="Arial" w:hAnsi="Arial" w:cs="Arial"/>
+                <w:b/>
+                <w:sz w:val="16"/>
+                <w:szCs w:val="16"/>
+              </w:rPr>
+            </w:pPr>
+            <w:r>
+              <w:rPr>
+                <w:rFonts w:ascii="Arial" w:hAnsi="Arial" w:cs="Arial"/>
+                <w:b/>
+                <w:sz w:val="16"/>
+                <w:szCs w:val="16"/>
+              </w:rPr>
+              <w:t>DATA</w:t>
             </w:r>
           </w:p>
         </w:tc>
@@ -889,66 +860,26 @@
               <w:bottom w:val="single" w:sz="4" w:space="0" w:color="auto"/>
             </w:tcBorders>
             <w:shd w:val="clear" w:color="auto" w:fill="BFBFBF" w:themeFill="background1" w:themeFillShade="BF"/>
-          </w:tcPr>
-          <w:p>
-            <w:pPr>
-              <w:pStyle w:val="Cabealho"/>
-              <w:jc w:val="center"/>
-              <w:rPr>
-                <w:rFonts w:ascii="Arial" w:hAnsi="Arial" w:cs="Arial"/>
-                <w:b/>
-                <w:sz w:val="18"/>
-                <w:szCs w:val="18"/>
-              </w:rPr>
-            </w:pPr>
-          </w:p>
-          <w:p>
-            <w:pPr>
-              <w:pStyle w:val="Cabealho"/>
-              <w:jc w:val="center"/>
-              <w:rPr>
-                <w:rFonts w:ascii="Arial" w:hAnsi="Arial" w:cs="Arial"/>
-                <w:b/>
-                <w:sz w:val="18"/>
-                <w:szCs w:val="18"/>
-              </w:rPr>
-            </w:pPr>
-            <w:r>
-              <w:rPr>
-                <w:rFonts w:ascii="Arial" w:hAnsi="Arial" w:cs="Arial"/>
-                <w:b/>
-                <w:sz w:val="18"/>
-                <w:szCs w:val="18"/>
-              </w:rPr>
-              <w:t>DATA</w:t>
-            </w:r>
-          </w:p>
-        </w:tc>
-        <w:tc>
-          <w:tcPr>
-            <w:tcW w:w="1275" w:type="dxa"/>
-            <w:tcBorders>
-              <w:bottom w:val="single" w:sz="4" w:space="0" w:color="auto"/>
-            </w:tcBorders>
-            <w:shd w:val="clear" w:color="auto" w:fill="BFBFBF" w:themeFill="background1" w:themeFillShade="BF"/>
-          </w:tcPr>
-          <w:p>
-            <w:pPr>
-              <w:pStyle w:val="Cabealho"/>
-              <w:jc w:val="center"/>
-              <w:rPr>
-                <w:rFonts w:ascii="Arial" w:hAnsi="Arial" w:cs="Arial"/>
-                <w:b/>
-                <w:sz w:val="18"/>
-                <w:szCs w:val="18"/>
-              </w:rPr>
-            </w:pPr>
-            <w:r>
-              <w:rPr>
-                <w:rFonts w:ascii="Arial" w:hAnsi="Arial" w:cs="Arial"/>
-                <w:b/>
-                <w:sz w:val="18"/>
-                <w:szCs w:val="18"/>
+            <w:vAlign w:val="center"/>
+          </w:tcPr>
+          <w:p>
+            <w:pPr>
+              <w:pStyle w:val="Cabealho"/>
+              <w:jc w:val="center"/>
+              <w:rPr>
+                <w:rFonts w:ascii="Arial" w:hAnsi="Arial" w:cs="Arial"/>
+                <w:b/>
+                <w:sz w:val="16"/>
+                <w:szCs w:val="16"/>
+              </w:rPr>
+            </w:pPr>
+            <w:proofErr w:type="gramStart"/>
+            <w:r>
+              <w:rPr>
+                <w:rFonts w:ascii="Arial" w:hAnsi="Arial" w:cs="Arial"/>
+                <w:b/>
+                <w:sz w:val="16"/>
+                <w:szCs w:val="16"/>
               </w:rPr>
               <w:t>BOTÃO MAQUINA</w:t>
             </w:r>
@@ -956,41 +887,12 @@
               <w:rPr>
                 <w:rFonts w:ascii="Arial" w:hAnsi="Arial" w:cs="Arial"/>
                 <w:b/>
-                <w:sz w:val="18"/>
-                <w:szCs w:val="18"/>
+                <w:sz w:val="16"/>
+                <w:szCs w:val="16"/>
               </w:rPr>
               <w:t>S</w:t>
             </w:r>
-          </w:p>
-        </w:tc>
-        <w:tc>
-          <w:tcPr>
-            <w:tcW w:w="851" w:type="dxa"/>
-            <w:tcBorders>
-              <w:bottom w:val="single" w:sz="4" w:space="0" w:color="auto"/>
-            </w:tcBorders>
-            <w:shd w:val="clear" w:color="auto" w:fill="BFBFBF" w:themeFill="background1" w:themeFillShade="BF"/>
-          </w:tcPr>
-          <w:p>
-            <w:pPr>
-              <w:pStyle w:val="Cabealho"/>
-              <w:jc w:val="center"/>
-              <w:rPr>
-                <w:rFonts w:ascii="Arial" w:hAnsi="Arial" w:cs="Arial"/>
-                <w:b/>
-                <w:sz w:val="18"/>
-                <w:szCs w:val="18"/>
-              </w:rPr>
-            </w:pPr>
-            <w:r>
-              <w:rPr>
-                <w:rFonts w:ascii="Arial" w:hAnsi="Arial" w:cs="Arial"/>
-                <w:b/>
-                <w:sz w:val="18"/>
-                <w:szCs w:val="18"/>
-              </w:rPr>
-              <w:t>MÁQUINA</w:t>
-            </w:r>
+            <w:proofErr w:type="gramEnd"/>
           </w:p>
         </w:tc>
         <w:tc>
@@ -1000,24 +902,56 @@
               <w:bottom w:val="single" w:sz="4" w:space="0" w:color="auto"/>
             </w:tcBorders>
             <w:shd w:val="clear" w:color="auto" w:fill="BFBFBF" w:themeFill="background1" w:themeFillShade="BF"/>
-          </w:tcPr>
-          <w:p>
-            <w:pPr>
-              <w:pStyle w:val="Cabealho"/>
-              <w:jc w:val="center"/>
-              <w:rPr>
-                <w:rFonts w:ascii="Arial" w:hAnsi="Arial" w:cs="Arial"/>
-                <w:b/>
-                <w:sz w:val="18"/>
-                <w:szCs w:val="18"/>
-              </w:rPr>
-            </w:pPr>
-            <w:r>
-              <w:rPr>
-                <w:rFonts w:ascii="Arial" w:hAnsi="Arial" w:cs="Arial"/>
-                <w:b/>
-                <w:sz w:val="18"/>
-                <w:szCs w:val="18"/>
+            <w:vAlign w:val="center"/>
+          </w:tcPr>
+          <w:p>
+            <w:pPr>
+              <w:pStyle w:val="Cabealho"/>
+              <w:jc w:val="center"/>
+              <w:rPr>
+                <w:rFonts w:ascii="Arial" w:hAnsi="Arial" w:cs="Arial"/>
+                <w:b/>
+                <w:sz w:val="16"/>
+                <w:szCs w:val="16"/>
+              </w:rPr>
+            </w:pPr>
+            <w:r>
+              <w:rPr>
+                <w:rFonts w:ascii="Arial" w:hAnsi="Arial" w:cs="Arial"/>
+                <w:b/>
+                <w:sz w:val="16"/>
+                <w:szCs w:val="16"/>
+              </w:rPr>
+              <w:t>MÁQUINA</w:t>
+            </w:r>
+          </w:p>
+        </w:tc>
+        <w:tc>
+          <w:tcPr>
+            <w:tcW w:w="1134" w:type="dxa"/>
+            <w:tcBorders>
+              <w:bottom w:val="single" w:sz="4" w:space="0" w:color="auto"/>
+            </w:tcBorders>
+            <w:shd w:val="clear" w:color="auto" w:fill="BFBFBF" w:themeFill="background1" w:themeFillShade="BF"/>
+            <w:vAlign w:val="center"/>
+          </w:tcPr>
+          <w:p>
+            <w:pPr>
+              <w:pStyle w:val="Cabealho"/>
+              <w:jc w:val="center"/>
+              <w:rPr>
+                <w:rFonts w:ascii="Arial" w:hAnsi="Arial" w:cs="Arial"/>
+                <w:b/>
+                <w:sz w:val="16"/>
+                <w:szCs w:val="16"/>
+              </w:rPr>
+            </w:pPr>
+            <w:r>
+              <w:rPr>
+                <w:rFonts w:ascii="Arial" w:hAnsi="Arial" w:cs="Arial"/>
+                <w:b/>
+                <w:sz w:val="16"/>
+                <w:szCs w:val="16"/>
               </w:rPr>
               <w:t>BOTÃO CADASTRAR</w:t>
             </w:r>
@@ -1030,24 +964,25 @@
               <w:bottom w:val="single" w:sz="4" w:space="0" w:color="auto"/>
             </w:tcBorders>
             <w:shd w:val="clear" w:color="auto" w:fill="BFBFBF" w:themeFill="background1" w:themeFillShade="BF"/>
-          </w:tcPr>
-          <w:p>
-            <w:pPr>
-              <w:pStyle w:val="Cabealho"/>
-              <w:jc w:val="center"/>
-              <w:rPr>
-                <w:rFonts w:ascii="Arial" w:hAnsi="Arial" w:cs="Arial"/>
-                <w:b/>
-                <w:sz w:val="18"/>
-                <w:szCs w:val="18"/>
-              </w:rPr>
-            </w:pPr>
-            <w:r>
-              <w:rPr>
-                <w:rFonts w:ascii="Arial" w:hAnsi="Arial" w:cs="Arial"/>
-                <w:b/>
-                <w:sz w:val="18"/>
-                <w:szCs w:val="18"/>
+            <w:vAlign w:val="center"/>
+          </w:tcPr>
+          <w:p>
+            <w:pPr>
+              <w:pStyle w:val="Cabealho"/>
+              <w:jc w:val="center"/>
+              <w:rPr>
+                <w:rFonts w:ascii="Arial" w:hAnsi="Arial" w:cs="Arial"/>
+                <w:b/>
+                <w:sz w:val="16"/>
+                <w:szCs w:val="16"/>
+              </w:rPr>
+            </w:pPr>
+            <w:r>
+              <w:rPr>
+                <w:rFonts w:ascii="Arial" w:hAnsi="Arial" w:cs="Arial"/>
+                <w:b/>
+                <w:sz w:val="16"/>
+                <w:szCs w:val="16"/>
               </w:rPr>
               <w:t>SAÍDA</w:t>
             </w:r>
@@ -1059,16 +994,16 @@
               <w:rPr>
                 <w:rFonts w:ascii="Arial" w:hAnsi="Arial" w:cs="Arial"/>
                 <w:b/>
-                <w:sz w:val="18"/>
-                <w:szCs w:val="18"/>
-              </w:rPr>
-            </w:pPr>
-            <w:r>
-              <w:rPr>
-                <w:rFonts w:ascii="Arial" w:hAnsi="Arial" w:cs="Arial"/>
-                <w:b/>
-                <w:sz w:val="18"/>
-                <w:szCs w:val="18"/>
+                <w:sz w:val="16"/>
+                <w:szCs w:val="16"/>
+              </w:rPr>
+            </w:pPr>
+            <w:r>
+              <w:rPr>
+                <w:rFonts w:ascii="Arial" w:hAnsi="Arial" w:cs="Arial"/>
+                <w:b/>
+                <w:sz w:val="16"/>
+                <w:szCs w:val="16"/>
               </w:rPr>
               <w:t>ESPERADA</w:t>
             </w:r>
@@ -1081,55 +1016,55 @@
         </w:trPr>
         <w:tc>
           <w:tcPr>
-            <w:tcW w:w="851" w:type="dxa"/>
-          </w:tcPr>
-          <w:p>
-            <w:pPr>
-              <w:pStyle w:val="Cabealho"/>
-              <w:jc w:val="center"/>
-              <w:rPr>
-                <w:rFonts w:ascii="Arial" w:hAnsi="Arial" w:cs="Arial"/>
-                <w:b/>
-                <w:bCs/>
-                <w:sz w:val="18"/>
-                <w:szCs w:val="18"/>
-              </w:rPr>
-            </w:pPr>
-            <w:r>
-              <w:rPr>
-                <w:rFonts w:ascii="Arial" w:hAnsi="Arial" w:cs="Arial"/>
-                <w:b/>
-                <w:bCs/>
-                <w:sz w:val="18"/>
-                <w:szCs w:val="18"/>
+            <w:tcW w:w="709" w:type="dxa"/>
+            <w:vAlign w:val="center"/>
+          </w:tcPr>
+          <w:p>
+            <w:pPr>
+              <w:pStyle w:val="Cabealho"/>
+              <w:jc w:val="center"/>
+              <w:rPr>
+                <w:rFonts w:ascii="Arial" w:hAnsi="Arial" w:cs="Arial"/>
+                <w:bCs/>
+                <w:sz w:val="16"/>
+                <w:szCs w:val="16"/>
+              </w:rPr>
+            </w:pPr>
+            <w:proofErr w:type="gramStart"/>
+            <w:r>
+              <w:rPr>
+                <w:rFonts w:ascii="Arial" w:hAnsi="Arial" w:cs="Arial"/>
+                <w:bCs/>
+                <w:sz w:val="16"/>
+                <w:szCs w:val="16"/>
               </w:rPr>
               <w:t>1</w:t>
             </w:r>
-          </w:p>
-        </w:tc>
-        <w:tc>
-          <w:tcPr>
-            <w:tcW w:w="851" w:type="dxa"/>
-          </w:tcPr>
-          <w:p>
-            <w:pPr>
-              <w:pStyle w:val="Cabealho"/>
-              <w:jc w:val="center"/>
-              <w:rPr>
-                <w:rFonts w:ascii="Arial" w:hAnsi="Arial" w:cs="Arial"/>
-                <w:b/>
-                <w:bCs/>
-                <w:sz w:val="18"/>
-                <w:szCs w:val="18"/>
-              </w:rPr>
-            </w:pPr>
-            <w:r>
-              <w:rPr>
-                <w:rFonts w:ascii="Arial" w:hAnsi="Arial" w:cs="Arial"/>
-                <w:b/>
-                <w:bCs/>
-                <w:sz w:val="18"/>
-                <w:szCs w:val="18"/>
+            <w:proofErr w:type="gramEnd"/>
+          </w:p>
+        </w:tc>
+        <w:tc>
+          <w:tcPr>
+            <w:tcW w:w="993" w:type="dxa"/>
+            <w:vAlign w:val="center"/>
+          </w:tcPr>
+          <w:p>
+            <w:pPr>
+              <w:pStyle w:val="Cabealho"/>
+              <w:jc w:val="center"/>
+              <w:rPr>
+                <w:rFonts w:ascii="Arial" w:hAnsi="Arial" w:cs="Arial"/>
+                <w:bCs/>
+                <w:sz w:val="16"/>
+                <w:szCs w:val="16"/>
+              </w:rPr>
+            </w:pPr>
+            <w:r>
+              <w:rPr>
+                <w:rFonts w:ascii="Arial" w:hAnsi="Arial" w:cs="Arial"/>
+                <w:bCs/>
+                <w:sz w:val="16"/>
+                <w:szCs w:val="16"/>
               </w:rPr>
               <w:t>100</w:t>
             </w:r>
@@ -1138,82 +1073,79 @@
         <w:tc>
           <w:tcPr>
             <w:tcW w:w="1134" w:type="dxa"/>
-          </w:tcPr>
-          <w:p>
-            <w:pPr>
-              <w:pStyle w:val="Cabealho"/>
-              <w:jc w:val="center"/>
-              <w:rPr>
-                <w:rFonts w:ascii="Arial" w:hAnsi="Arial" w:cs="Arial"/>
-                <w:b/>
-                <w:bCs/>
-                <w:sz w:val="18"/>
-                <w:szCs w:val="18"/>
-              </w:rPr>
-            </w:pPr>
-            <w:r>
-              <w:rPr>
-                <w:rFonts w:ascii="Arial" w:hAnsi="Arial" w:cs="Arial"/>
-                <w:b/>
-                <w:bCs/>
-                <w:sz w:val="18"/>
-                <w:szCs w:val="18"/>
-              </w:rPr>
-              <w:t>ABASTECIMENTO</w:t>
+            <w:vAlign w:val="center"/>
+          </w:tcPr>
+          <w:p>
+            <w:pPr>
+              <w:pStyle w:val="Cabealho"/>
+              <w:jc w:val="center"/>
+              <w:rPr>
+                <w:rFonts w:ascii="Arial" w:hAnsi="Arial" w:cs="Arial"/>
+                <w:bCs/>
+                <w:sz w:val="16"/>
+                <w:szCs w:val="16"/>
+              </w:rPr>
+            </w:pPr>
+            <w:r>
+              <w:rPr>
+                <w:rFonts w:ascii="Arial" w:hAnsi="Arial" w:cs="Arial"/>
+                <w:bCs/>
+                <w:sz w:val="16"/>
+                <w:szCs w:val="16"/>
+              </w:rPr>
+              <w:t>ALUGUEL</w:t>
+            </w:r>
+          </w:p>
+        </w:tc>
+        <w:tc>
+          <w:tcPr>
+            <w:tcW w:w="992" w:type="dxa"/>
+            <w:vAlign w:val="center"/>
+          </w:tcPr>
+          <w:p>
+            <w:pPr>
+              <w:pStyle w:val="Cabealho"/>
+              <w:jc w:val="center"/>
+              <w:rPr>
+                <w:rFonts w:ascii="Arial" w:hAnsi="Arial" w:cs="Arial"/>
+                <w:bCs/>
+                <w:sz w:val="16"/>
+                <w:szCs w:val="16"/>
+              </w:rPr>
+            </w:pPr>
+            <w:r>
+              <w:rPr>
+                <w:rFonts w:ascii="Arial" w:hAnsi="Arial" w:cs="Arial"/>
+                <w:bCs/>
+                <w:sz w:val="16"/>
+                <w:szCs w:val="16"/>
+              </w:rPr>
+              <w:t>12/01/2015</w:t>
             </w:r>
           </w:p>
         </w:tc>
         <w:tc>
           <w:tcPr>
             <w:tcW w:w="1134" w:type="dxa"/>
-          </w:tcPr>
-          <w:p>
-            <w:pPr>
-              <w:pStyle w:val="Cabealho"/>
-              <w:jc w:val="center"/>
-              <w:rPr>
-                <w:rFonts w:ascii="Arial" w:hAnsi="Arial" w:cs="Arial"/>
-                <w:b/>
-                <w:bCs/>
-                <w:sz w:val="18"/>
-                <w:szCs w:val="18"/>
-              </w:rPr>
-            </w:pPr>
-            <w:r>
-              <w:rPr>
-                <w:rFonts w:ascii="Arial" w:hAnsi="Arial" w:cs="Arial"/>
-                <w:b/>
-                <w:bCs/>
-                <w:sz w:val="18"/>
-                <w:szCs w:val="18"/>
-              </w:rPr>
-              <w:t>12/01/2015</w:t>
-            </w:r>
-          </w:p>
-        </w:tc>
-        <w:tc>
-          <w:tcPr>
-            <w:tcW w:w="1275" w:type="dxa"/>
-          </w:tcPr>
-          <w:p>
-            <w:pPr>
-              <w:pStyle w:val="Cabealho"/>
-              <w:jc w:val="center"/>
-              <w:rPr>
-                <w:rFonts w:ascii="Arial" w:hAnsi="Arial" w:cs="Arial"/>
-                <w:b/>
-                <w:bCs/>
-                <w:sz w:val="18"/>
-                <w:szCs w:val="18"/>
-              </w:rPr>
-            </w:pPr>
-            <w:r>
-              <w:rPr>
-                <w:rFonts w:ascii="Arial" w:hAnsi="Arial" w:cs="Arial"/>
-                <w:b/>
-                <w:bCs/>
-                <w:sz w:val="18"/>
-                <w:szCs w:val="18"/>
+            <w:vAlign w:val="center"/>
+          </w:tcPr>
+          <w:p>
+            <w:pPr>
+              <w:pStyle w:val="Cabealho"/>
+              <w:jc w:val="center"/>
+              <w:rPr>
+                <w:rFonts w:ascii="Arial" w:hAnsi="Arial" w:cs="Arial"/>
+                <w:bCs/>
+                <w:sz w:val="16"/>
+                <w:szCs w:val="16"/>
+              </w:rPr>
+            </w:pPr>
+            <w:r>
+              <w:rPr>
+                <w:rFonts w:ascii="Arial" w:hAnsi="Arial" w:cs="Arial"/>
+                <w:bCs/>
+                <w:sz w:val="16"/>
+                <w:szCs w:val="16"/>
               </w:rPr>
               <w:t>CLICAR</w:t>
             </w:r>
@@ -1221,27 +1153,26 @@
         </w:tc>
         <w:tc>
           <w:tcPr>
-            <w:tcW w:w="851" w:type="dxa"/>
-          </w:tcPr>
-          <w:p>
-            <w:pPr>
-              <w:pStyle w:val="Cabealho"/>
-              <w:jc w:val="center"/>
-              <w:rPr>
-                <w:rFonts w:ascii="Arial" w:hAnsi="Arial" w:cs="Arial"/>
-                <w:b/>
-                <w:bCs/>
-                <w:sz w:val="18"/>
-                <w:szCs w:val="18"/>
-              </w:rPr>
-            </w:pPr>
-            <w:r>
-              <w:rPr>
-                <w:rFonts w:ascii="Arial" w:hAnsi="Arial" w:cs="Arial"/>
-                <w:b/>
-                <w:bCs/>
-                <w:sz w:val="18"/>
-                <w:szCs w:val="18"/>
+            <w:tcW w:w="1134" w:type="dxa"/>
+            <w:vAlign w:val="center"/>
+          </w:tcPr>
+          <w:p>
+            <w:pPr>
+              <w:pStyle w:val="Cabealho"/>
+              <w:jc w:val="center"/>
+              <w:rPr>
+                <w:rFonts w:ascii="Arial" w:hAnsi="Arial" w:cs="Arial"/>
+                <w:bCs/>
+                <w:sz w:val="16"/>
+                <w:szCs w:val="16"/>
+              </w:rPr>
+            </w:pPr>
+            <w:r>
+              <w:rPr>
+                <w:rFonts w:ascii="Arial" w:hAnsi="Arial" w:cs="Arial"/>
+                <w:bCs/>
+                <w:sz w:val="16"/>
+                <w:szCs w:val="16"/>
               </w:rPr>
               <w:t>MAQ1234</w:t>
             </w:r>
@@ -1250,26 +1181,25 @@
         <w:tc>
           <w:tcPr>
             <w:tcW w:w="1134" w:type="dxa"/>
-          </w:tcPr>
-          <w:p>
-            <w:pPr>
-              <w:pStyle w:val="Cabealho"/>
-              <w:jc w:val="center"/>
-              <w:rPr>
-                <w:rFonts w:ascii="Arial" w:hAnsi="Arial" w:cs="Arial"/>
-                <w:b/>
-                <w:bCs/>
-                <w:sz w:val="18"/>
-                <w:szCs w:val="18"/>
-              </w:rPr>
-            </w:pPr>
-            <w:r>
-              <w:rPr>
-                <w:rFonts w:ascii="Arial" w:hAnsi="Arial" w:cs="Arial"/>
-                <w:b/>
-                <w:bCs/>
-                <w:sz w:val="18"/>
-                <w:szCs w:val="18"/>
+            <w:vAlign w:val="center"/>
+          </w:tcPr>
+          <w:p>
+            <w:pPr>
+              <w:pStyle w:val="Cabealho"/>
+              <w:jc w:val="center"/>
+              <w:rPr>
+                <w:rFonts w:ascii="Arial" w:hAnsi="Arial" w:cs="Arial"/>
+                <w:bCs/>
+                <w:sz w:val="16"/>
+                <w:szCs w:val="16"/>
+              </w:rPr>
+            </w:pPr>
+            <w:r>
+              <w:rPr>
+                <w:rFonts w:ascii="Arial" w:hAnsi="Arial" w:cs="Arial"/>
+                <w:bCs/>
+                <w:sz w:val="16"/>
+                <w:szCs w:val="16"/>
               </w:rPr>
               <w:t>CLICAR</w:t>
             </w:r>
@@ -1278,26 +1208,25 @@
         <w:tc>
           <w:tcPr>
             <w:tcW w:w="2051" w:type="dxa"/>
-          </w:tcPr>
-          <w:p>
-            <w:pPr>
-              <w:pStyle w:val="Cabealho"/>
-              <w:jc w:val="center"/>
-              <w:rPr>
-                <w:rFonts w:ascii="Arial" w:hAnsi="Arial" w:cs="Arial"/>
-                <w:b/>
-                <w:bCs/>
-                <w:sz w:val="18"/>
-                <w:szCs w:val="18"/>
-              </w:rPr>
-            </w:pPr>
-            <w:r>
-              <w:rPr>
-                <w:rFonts w:ascii="Arial" w:hAnsi="Arial" w:cs="Arial"/>
-                <w:b/>
-                <w:bCs/>
-                <w:sz w:val="18"/>
-                <w:szCs w:val="18"/>
+            <w:vAlign w:val="center"/>
+          </w:tcPr>
+          <w:p>
+            <w:pPr>
+              <w:pStyle w:val="Cabealho"/>
+              <w:jc w:val="center"/>
+              <w:rPr>
+                <w:rFonts w:ascii="Arial" w:hAnsi="Arial" w:cs="Arial"/>
+                <w:bCs/>
+                <w:sz w:val="16"/>
+                <w:szCs w:val="16"/>
+              </w:rPr>
+            </w:pPr>
+            <w:r>
+              <w:rPr>
+                <w:rFonts w:ascii="Arial" w:hAnsi="Arial" w:cs="Arial"/>
+                <w:bCs/>
+                <w:sz w:val="16"/>
+                <w:szCs w:val="16"/>
               </w:rPr>
               <w:t>DESPESA CADASTRADA COM SUCESSO.</w:t>
             </w:r>
@@ -1310,55 +1239,55 @@
         </w:trPr>
         <w:tc>
           <w:tcPr>
-            <w:tcW w:w="851" w:type="dxa"/>
-          </w:tcPr>
-          <w:p>
-            <w:pPr>
-              <w:pStyle w:val="Cabealho"/>
-              <w:jc w:val="center"/>
-              <w:rPr>
-                <w:rFonts w:ascii="Arial" w:hAnsi="Arial" w:cs="Arial"/>
-                <w:b/>
-                <w:bCs/>
-                <w:sz w:val="18"/>
-                <w:szCs w:val="18"/>
-              </w:rPr>
-            </w:pPr>
-            <w:r>
-              <w:rPr>
-                <w:rFonts w:ascii="Arial" w:hAnsi="Arial" w:cs="Arial"/>
-                <w:b/>
-                <w:bCs/>
-                <w:sz w:val="18"/>
-                <w:szCs w:val="18"/>
+            <w:tcW w:w="709" w:type="dxa"/>
+            <w:vAlign w:val="center"/>
+          </w:tcPr>
+          <w:p>
+            <w:pPr>
+              <w:pStyle w:val="Cabealho"/>
+              <w:jc w:val="center"/>
+              <w:rPr>
+                <w:rFonts w:ascii="Arial" w:hAnsi="Arial" w:cs="Arial"/>
+                <w:bCs/>
+                <w:sz w:val="16"/>
+                <w:szCs w:val="16"/>
+              </w:rPr>
+            </w:pPr>
+            <w:proofErr w:type="gramStart"/>
+            <w:r>
+              <w:rPr>
+                <w:rFonts w:ascii="Arial" w:hAnsi="Arial" w:cs="Arial"/>
+                <w:bCs/>
+                <w:sz w:val="16"/>
+                <w:szCs w:val="16"/>
               </w:rPr>
               <w:t>2</w:t>
             </w:r>
-          </w:p>
-        </w:tc>
-        <w:tc>
-          <w:tcPr>
-            <w:tcW w:w="851" w:type="dxa"/>
-          </w:tcPr>
-          <w:p>
-            <w:pPr>
-              <w:pStyle w:val="Cabealho"/>
-              <w:jc w:val="center"/>
-              <w:rPr>
-                <w:rFonts w:ascii="Arial" w:hAnsi="Arial" w:cs="Arial"/>
-                <w:b/>
-                <w:bCs/>
-                <w:sz w:val="18"/>
-                <w:szCs w:val="18"/>
-              </w:rPr>
-            </w:pPr>
-            <w:r>
-              <w:rPr>
-                <w:rFonts w:ascii="Arial" w:hAnsi="Arial" w:cs="Arial"/>
-                <w:b/>
-                <w:bCs/>
-                <w:sz w:val="18"/>
-                <w:szCs w:val="18"/>
+            <w:proofErr w:type="gramEnd"/>
+          </w:p>
+        </w:tc>
+        <w:tc>
+          <w:tcPr>
+            <w:tcW w:w="993" w:type="dxa"/>
+            <w:vAlign w:val="center"/>
+          </w:tcPr>
+          <w:p>
+            <w:pPr>
+              <w:pStyle w:val="Cabealho"/>
+              <w:jc w:val="center"/>
+              <w:rPr>
+                <w:rFonts w:ascii="Arial" w:hAnsi="Arial" w:cs="Arial"/>
+                <w:bCs/>
+                <w:sz w:val="16"/>
+                <w:szCs w:val="16"/>
+              </w:rPr>
+            </w:pPr>
+            <w:r>
+              <w:rPr>
+                <w:rFonts w:ascii="Arial" w:hAnsi="Arial" w:cs="Arial"/>
+                <w:bCs/>
+                <w:sz w:val="16"/>
+                <w:szCs w:val="16"/>
               </w:rPr>
               <w:t>VAZIO</w:t>
             </w:r>
@@ -1367,26 +1296,25 @@
         <w:tc>
           <w:tcPr>
             <w:tcW w:w="1134" w:type="dxa"/>
-          </w:tcPr>
-          <w:p>
-            <w:pPr>
-              <w:pStyle w:val="Cabealho"/>
-              <w:jc w:val="center"/>
-              <w:rPr>
-                <w:rFonts w:ascii="Arial" w:hAnsi="Arial" w:cs="Arial"/>
-                <w:b/>
-                <w:bCs/>
-                <w:sz w:val="18"/>
-                <w:szCs w:val="18"/>
-              </w:rPr>
-            </w:pPr>
-            <w:r>
-              <w:rPr>
-                <w:rFonts w:ascii="Arial" w:hAnsi="Arial" w:cs="Arial"/>
-                <w:b/>
-                <w:bCs/>
-                <w:sz w:val="18"/>
-                <w:szCs w:val="18"/>
+            <w:vAlign w:val="center"/>
+          </w:tcPr>
+          <w:p>
+            <w:pPr>
+              <w:pStyle w:val="Cabealho"/>
+              <w:jc w:val="center"/>
+              <w:rPr>
+                <w:rFonts w:ascii="Arial" w:hAnsi="Arial" w:cs="Arial"/>
+                <w:bCs/>
+                <w:sz w:val="16"/>
+                <w:szCs w:val="16"/>
+              </w:rPr>
+            </w:pPr>
+            <w:r>
+              <w:rPr>
+                <w:rFonts w:ascii="Arial" w:hAnsi="Arial" w:cs="Arial"/>
+                <w:bCs/>
+                <w:sz w:val="16"/>
+                <w:szCs w:val="16"/>
               </w:rPr>
               <w:t>VAZIO</w:t>
             </w:r>
@@ -1394,27 +1322,80 @@
         </w:tc>
         <w:tc>
           <w:tcPr>
+            <w:tcW w:w="992" w:type="dxa"/>
+            <w:vAlign w:val="center"/>
+          </w:tcPr>
+          <w:p>
+            <w:pPr>
+              <w:pStyle w:val="Cabealho"/>
+              <w:jc w:val="center"/>
+              <w:rPr>
+                <w:rFonts w:ascii="Arial" w:hAnsi="Arial" w:cs="Arial"/>
+                <w:bCs/>
+                <w:sz w:val="16"/>
+                <w:szCs w:val="16"/>
+              </w:rPr>
+            </w:pPr>
+            <w:r>
+              <w:rPr>
+                <w:rFonts w:ascii="Arial" w:hAnsi="Arial" w:cs="Arial"/>
+                <w:bCs/>
+                <w:sz w:val="16"/>
+                <w:szCs w:val="16"/>
+              </w:rPr>
+              <w:t>VAZIO</w:t>
+            </w:r>
+          </w:p>
+        </w:tc>
+        <w:tc>
+          <w:tcPr>
             <w:tcW w:w="1134" w:type="dxa"/>
-          </w:tcPr>
-          <w:p>
-            <w:pPr>
-              <w:pStyle w:val="Cabealho"/>
-              <w:jc w:val="center"/>
-              <w:rPr>
-                <w:rFonts w:ascii="Arial" w:hAnsi="Arial" w:cs="Arial"/>
-                <w:b/>
-                <w:bCs/>
-                <w:sz w:val="18"/>
-                <w:szCs w:val="18"/>
-              </w:rPr>
-            </w:pPr>
-            <w:r>
-              <w:rPr>
-                <w:rFonts w:ascii="Arial" w:hAnsi="Arial" w:cs="Arial"/>
-                <w:b/>
-                <w:bCs/>
-                <w:sz w:val="18"/>
-                <w:szCs w:val="18"/>
+            <w:vAlign w:val="center"/>
+          </w:tcPr>
+          <w:p>
+            <w:pPr>
+              <w:pStyle w:val="Cabealho"/>
+              <w:jc w:val="center"/>
+              <w:rPr>
+                <w:rFonts w:ascii="Arial" w:hAnsi="Arial" w:cs="Arial"/>
+                <w:bCs/>
+                <w:sz w:val="16"/>
+                <w:szCs w:val="16"/>
+              </w:rPr>
+            </w:pPr>
+            <w:r>
+              <w:rPr>
+                <w:rFonts w:ascii="Arial" w:hAnsi="Arial" w:cs="Arial"/>
+                <w:bCs/>
+                <w:sz w:val="16"/>
+                <w:szCs w:val="16"/>
+              </w:rPr>
+              <w:t>NÃO CLICAR</w:t>
+            </w:r>
+          </w:p>
+        </w:tc>
+        <w:tc>
+          <w:tcPr>
+            <w:tcW w:w="1134" w:type="dxa"/>
+            <w:vAlign w:val="center"/>
+          </w:tcPr>
+          <w:p>
+            <w:pPr>
+              <w:pStyle w:val="Cabealho"/>
+              <w:jc w:val="center"/>
+              <w:rPr>
+                <w:rFonts w:ascii="Arial" w:hAnsi="Arial" w:cs="Arial"/>
+                <w:bCs/>
+                <w:sz w:val="16"/>
+                <w:szCs w:val="16"/>
+              </w:rPr>
+            </w:pPr>
+            <w:r>
+              <w:rPr>
+                <w:rFonts w:ascii="Arial" w:hAnsi="Arial" w:cs="Arial"/>
+                <w:bCs/>
+                <w:sz w:val="16"/>
+                <w:szCs w:val="16"/>
               </w:rPr>
               <w:t>VAZIO</w:t>
             </w:r>
@@ -1422,83 +1403,26 @@
         </w:tc>
         <w:tc>
           <w:tcPr>
-            <w:tcW w:w="1275" w:type="dxa"/>
-          </w:tcPr>
-          <w:p>
-            <w:pPr>
-              <w:pStyle w:val="Cabealho"/>
-              <w:jc w:val="center"/>
-              <w:rPr>
-                <w:rFonts w:ascii="Arial" w:hAnsi="Arial" w:cs="Arial"/>
-                <w:b/>
-                <w:bCs/>
-                <w:sz w:val="18"/>
-                <w:szCs w:val="18"/>
-              </w:rPr>
-            </w:pPr>
-            <w:r>
-              <w:rPr>
-                <w:rFonts w:ascii="Arial" w:hAnsi="Arial" w:cs="Arial"/>
-                <w:b/>
-                <w:bCs/>
-                <w:sz w:val="18"/>
-                <w:szCs w:val="18"/>
-              </w:rPr>
-              <w:t>NÃO CLICAR</w:t>
-            </w:r>
-          </w:p>
-        </w:tc>
-        <w:tc>
-          <w:tcPr>
-            <w:tcW w:w="851" w:type="dxa"/>
-          </w:tcPr>
-          <w:p>
-            <w:pPr>
-              <w:pStyle w:val="Cabealho"/>
-              <w:jc w:val="center"/>
-              <w:rPr>
-                <w:rFonts w:ascii="Arial" w:hAnsi="Arial" w:cs="Arial"/>
-                <w:b/>
-                <w:bCs/>
-                <w:sz w:val="18"/>
-                <w:szCs w:val="18"/>
-              </w:rPr>
-            </w:pPr>
-            <w:r>
-              <w:rPr>
-                <w:rFonts w:ascii="Arial" w:hAnsi="Arial" w:cs="Arial"/>
-                <w:b/>
-                <w:bCs/>
-                <w:sz w:val="18"/>
-                <w:szCs w:val="18"/>
-              </w:rPr>
-              <w:t>VAZIO</w:t>
-            </w:r>
-          </w:p>
-        </w:tc>
-        <w:tc>
-          <w:tcPr>
             <w:tcW w:w="1134" w:type="dxa"/>
-          </w:tcPr>
-          <w:p>
-            <w:pPr>
-              <w:pStyle w:val="Cabealho"/>
-              <w:jc w:val="center"/>
-              <w:rPr>
-                <w:rFonts w:ascii="Arial" w:hAnsi="Arial" w:cs="Arial"/>
-                <w:b/>
-                <w:bCs/>
-                <w:sz w:val="18"/>
-                <w:szCs w:val="18"/>
-              </w:rPr>
-            </w:pPr>
-            <w:r>
-              <w:rPr>
-                <w:rFonts w:ascii="Arial" w:hAnsi="Arial" w:cs="Arial"/>
-                <w:b/>
-                <w:bCs/>
-                <w:sz w:val="18"/>
-                <w:szCs w:val="18"/>
+            <w:vAlign w:val="center"/>
+          </w:tcPr>
+          <w:p>
+            <w:pPr>
+              <w:pStyle w:val="Cabealho"/>
+              <w:jc w:val="center"/>
+              <w:rPr>
+                <w:rFonts w:ascii="Arial" w:hAnsi="Arial" w:cs="Arial"/>
+                <w:bCs/>
+                <w:sz w:val="16"/>
+                <w:szCs w:val="16"/>
+              </w:rPr>
+            </w:pPr>
+            <w:r>
+              <w:rPr>
+                <w:rFonts w:ascii="Arial" w:hAnsi="Arial" w:cs="Arial"/>
+                <w:bCs/>
+                <w:sz w:val="16"/>
+                <w:szCs w:val="16"/>
               </w:rPr>
               <w:t>CLICAR</w:t>
             </w:r>
@@ -1507,26 +1431,25 @@
         <w:tc>
           <w:tcPr>
             <w:tcW w:w="2051" w:type="dxa"/>
-          </w:tcPr>
-          <w:p>
-            <w:pPr>
-              <w:pStyle w:val="Cabealho"/>
-              <w:jc w:val="center"/>
-              <w:rPr>
-                <w:rFonts w:ascii="Arial" w:hAnsi="Arial" w:cs="Arial"/>
-                <w:b/>
-                <w:bCs/>
-                <w:sz w:val="18"/>
-                <w:szCs w:val="18"/>
-              </w:rPr>
-            </w:pPr>
-            <w:r>
-              <w:rPr>
-                <w:rFonts w:ascii="Arial" w:hAnsi="Arial" w:cs="Arial"/>
-                <w:b/>
-                <w:bCs/>
-                <w:sz w:val="18"/>
-                <w:szCs w:val="18"/>
+            <w:vAlign w:val="center"/>
+          </w:tcPr>
+          <w:p>
+            <w:pPr>
+              <w:pStyle w:val="Cabealho"/>
+              <w:jc w:val="center"/>
+              <w:rPr>
+                <w:rFonts w:ascii="Arial" w:hAnsi="Arial" w:cs="Arial"/>
+                <w:bCs/>
+                <w:sz w:val="16"/>
+                <w:szCs w:val="16"/>
+              </w:rPr>
+            </w:pPr>
+            <w:r>
+              <w:rPr>
+                <w:rFonts w:ascii="Arial" w:hAnsi="Arial" w:cs="Arial"/>
+                <w:bCs/>
+                <w:sz w:val="16"/>
+                <w:szCs w:val="16"/>
               </w:rPr>
               <w:t>ERRO: CAMPOS OBRIGATÓRIOS EM BRANCO.</w:t>
             </w:r>
@@ -1539,55 +1462,55 @@
         </w:trPr>
         <w:tc>
           <w:tcPr>
-            <w:tcW w:w="851" w:type="dxa"/>
-          </w:tcPr>
-          <w:p>
-            <w:pPr>
-              <w:pStyle w:val="Cabealho"/>
-              <w:jc w:val="center"/>
-              <w:rPr>
-                <w:rFonts w:ascii="Arial" w:hAnsi="Arial" w:cs="Arial"/>
-                <w:b/>
-                <w:bCs/>
-                <w:sz w:val="18"/>
-                <w:szCs w:val="18"/>
-              </w:rPr>
-            </w:pPr>
-            <w:r>
-              <w:rPr>
-                <w:rFonts w:ascii="Arial" w:hAnsi="Arial" w:cs="Arial"/>
-                <w:b/>
-                <w:bCs/>
-                <w:sz w:val="18"/>
-                <w:szCs w:val="18"/>
+            <w:tcW w:w="709" w:type="dxa"/>
+            <w:vAlign w:val="center"/>
+          </w:tcPr>
+          <w:p>
+            <w:pPr>
+              <w:pStyle w:val="Cabealho"/>
+              <w:jc w:val="center"/>
+              <w:rPr>
+                <w:rFonts w:ascii="Arial" w:hAnsi="Arial" w:cs="Arial"/>
+                <w:bCs/>
+                <w:sz w:val="16"/>
+                <w:szCs w:val="16"/>
+              </w:rPr>
+            </w:pPr>
+            <w:proofErr w:type="gramStart"/>
+            <w:r>
+              <w:rPr>
+                <w:rFonts w:ascii="Arial" w:hAnsi="Arial" w:cs="Arial"/>
+                <w:bCs/>
+                <w:sz w:val="16"/>
+                <w:szCs w:val="16"/>
               </w:rPr>
               <w:t>3</w:t>
             </w:r>
-          </w:p>
-        </w:tc>
-        <w:tc>
-          <w:tcPr>
-            <w:tcW w:w="851" w:type="dxa"/>
-          </w:tcPr>
-          <w:p>
-            <w:pPr>
-              <w:pStyle w:val="Cabealho"/>
-              <w:jc w:val="center"/>
-              <w:rPr>
-                <w:rFonts w:ascii="Arial" w:hAnsi="Arial" w:cs="Arial"/>
-                <w:b/>
-                <w:bCs/>
-                <w:sz w:val="18"/>
-                <w:szCs w:val="18"/>
-              </w:rPr>
-            </w:pPr>
-            <w:r>
-              <w:rPr>
-                <w:rFonts w:ascii="Arial" w:hAnsi="Arial" w:cs="Arial"/>
-                <w:b/>
-                <w:bCs/>
-                <w:sz w:val="18"/>
-                <w:szCs w:val="18"/>
+            <w:proofErr w:type="gramEnd"/>
+          </w:p>
+        </w:tc>
+        <w:tc>
+          <w:tcPr>
+            <w:tcW w:w="993" w:type="dxa"/>
+            <w:vAlign w:val="center"/>
+          </w:tcPr>
+          <w:p>
+            <w:pPr>
+              <w:pStyle w:val="Cabealho"/>
+              <w:jc w:val="center"/>
+              <w:rPr>
+                <w:rFonts w:ascii="Arial" w:hAnsi="Arial" w:cs="Arial"/>
+                <w:bCs/>
+                <w:sz w:val="16"/>
+                <w:szCs w:val="16"/>
+              </w:rPr>
+            </w:pPr>
+            <w:r>
+              <w:rPr>
+                <w:rFonts w:ascii="Arial" w:hAnsi="Arial" w:cs="Arial"/>
+                <w:bCs/>
+                <w:sz w:val="16"/>
+                <w:szCs w:val="16"/>
               </w:rPr>
               <w:t>VAZIO</w:t>
             </w:r>
@@ -1596,26 +1519,25 @@
         <w:tc>
           <w:tcPr>
             <w:tcW w:w="1134" w:type="dxa"/>
-          </w:tcPr>
-          <w:p>
-            <w:pPr>
-              <w:pStyle w:val="Cabealho"/>
-              <w:jc w:val="center"/>
-              <w:rPr>
-                <w:rFonts w:ascii="Arial" w:hAnsi="Arial" w:cs="Arial"/>
-                <w:b/>
-                <w:bCs/>
-                <w:sz w:val="18"/>
-                <w:szCs w:val="18"/>
-              </w:rPr>
-            </w:pPr>
-            <w:r>
-              <w:rPr>
-                <w:rFonts w:ascii="Arial" w:hAnsi="Arial" w:cs="Arial"/>
-                <w:b/>
-                <w:bCs/>
-                <w:sz w:val="18"/>
-                <w:szCs w:val="18"/>
+            <w:vAlign w:val="center"/>
+          </w:tcPr>
+          <w:p>
+            <w:pPr>
+              <w:pStyle w:val="Cabealho"/>
+              <w:jc w:val="center"/>
+              <w:rPr>
+                <w:rFonts w:ascii="Arial" w:hAnsi="Arial" w:cs="Arial"/>
+                <w:bCs/>
+                <w:sz w:val="16"/>
+                <w:szCs w:val="16"/>
+              </w:rPr>
+            </w:pPr>
+            <w:r>
+              <w:rPr>
+                <w:rFonts w:ascii="Arial" w:hAnsi="Arial" w:cs="Arial"/>
+                <w:bCs/>
+                <w:sz w:val="16"/>
+                <w:szCs w:val="16"/>
               </w:rPr>
               <w:t>VAZIO</w:t>
             </w:r>
@@ -1623,35 +1545,35 @@
         </w:tc>
         <w:tc>
           <w:tcPr>
+            <w:tcW w:w="992" w:type="dxa"/>
+            <w:vAlign w:val="center"/>
+          </w:tcPr>
+          <w:p>
+            <w:pPr>
+              <w:pStyle w:val="Cabealho"/>
+              <w:jc w:val="center"/>
+              <w:rPr>
+                <w:rFonts w:ascii="Arial" w:hAnsi="Arial" w:cs="Arial"/>
+                <w:bCs/>
+                <w:sz w:val="16"/>
+                <w:szCs w:val="16"/>
+              </w:rPr>
+            </w:pPr>
+            <w:r>
+              <w:rPr>
+                <w:rFonts w:ascii="Arial" w:hAnsi="Arial" w:cs="Arial"/>
+                <w:bCs/>
+                <w:sz w:val="16"/>
+                <w:szCs w:val="16"/>
+              </w:rPr>
+              <w:t>VAZIO</w:t>
+            </w:r>
+          </w:p>
+        </w:tc>
+        <w:tc>
+          <w:tcPr>
             <w:tcW w:w="1134" w:type="dxa"/>
-          </w:tcPr>
-          <w:p>
-            <w:pPr>
-              <w:pStyle w:val="Cabealho"/>
-              <w:jc w:val="center"/>
-              <w:rPr>
-                <w:rFonts w:ascii="Arial" w:hAnsi="Arial" w:cs="Arial"/>
-                <w:b/>
-                <w:bCs/>
-                <w:sz w:val="18"/>
-                <w:szCs w:val="18"/>
-              </w:rPr>
-            </w:pPr>
-            <w:r>
-              <w:rPr>
-                <w:rFonts w:ascii="Arial" w:hAnsi="Arial" w:cs="Arial"/>
-                <w:b/>
-                <w:bCs/>
-                <w:sz w:val="18"/>
-                <w:szCs w:val="18"/>
-              </w:rPr>
-              <w:t>VAZIO</w:t>
-            </w:r>
-          </w:p>
-        </w:tc>
-        <w:tc>
-          <w:tcPr>
-            <w:tcW w:w="1275" w:type="dxa"/>
+            <w:vAlign w:val="center"/>
           </w:tcPr>
           <w:p>
             <w:pPr>
@@ -1663,19 +1585,17 @@
               <w:jc w:val="center"/>
               <w:rPr>
                 <w:rFonts w:ascii="Arial" w:hAnsi="Arial" w:cs="Arial"/>
-                <w:b/>
-                <w:bCs/>
-                <w:sz w:val="18"/>
-                <w:szCs w:val="18"/>
-              </w:rPr>
-            </w:pPr>
-            <w:r>
-              <w:rPr>
-                <w:rFonts w:ascii="Arial" w:hAnsi="Arial" w:cs="Arial"/>
-                <w:b/>
-                <w:bCs/>
-                <w:sz w:val="18"/>
-                <w:szCs w:val="18"/>
+                <w:bCs/>
+                <w:sz w:val="16"/>
+                <w:szCs w:val="16"/>
+              </w:rPr>
+            </w:pPr>
+            <w:r>
+              <w:rPr>
+                <w:rFonts w:ascii="Arial" w:hAnsi="Arial" w:cs="Arial"/>
+                <w:bCs/>
+                <w:sz w:val="16"/>
+                <w:szCs w:val="16"/>
               </w:rPr>
               <w:t>CLICAR</w:t>
             </w:r>
@@ -1683,7 +1603,8 @@
         </w:tc>
         <w:tc>
           <w:tcPr>
-            <w:tcW w:w="851" w:type="dxa"/>
+            <w:tcW w:w="1134" w:type="dxa"/>
+            <w:vAlign w:val="center"/>
           </w:tcPr>
           <w:p>
             <w:pPr>
@@ -1695,19 +1616,17 @@
               <w:jc w:val="center"/>
               <w:rPr>
                 <w:rFonts w:ascii="Arial" w:hAnsi="Arial" w:cs="Arial"/>
-                <w:b/>
-                <w:bCs/>
-                <w:sz w:val="18"/>
-                <w:szCs w:val="18"/>
-              </w:rPr>
-            </w:pPr>
-            <w:r>
-              <w:rPr>
-                <w:rFonts w:ascii="Arial" w:hAnsi="Arial" w:cs="Arial"/>
-                <w:b/>
-                <w:bCs/>
-                <w:sz w:val="18"/>
-                <w:szCs w:val="18"/>
+                <w:bCs/>
+                <w:sz w:val="16"/>
+                <w:szCs w:val="16"/>
+              </w:rPr>
+            </w:pPr>
+            <w:r>
+              <w:rPr>
+                <w:rFonts w:ascii="Arial" w:hAnsi="Arial" w:cs="Arial"/>
+                <w:bCs/>
+                <w:sz w:val="16"/>
+                <w:szCs w:val="16"/>
               </w:rPr>
               <w:t>MAQ1234</w:t>
             </w:r>
@@ -1716,6 +1635,7 @@
         <w:tc>
           <w:tcPr>
             <w:tcW w:w="1134" w:type="dxa"/>
+            <w:vAlign w:val="center"/>
           </w:tcPr>
           <w:p>
             <w:pPr>
@@ -1727,19 +1647,17 @@
               <w:jc w:val="center"/>
               <w:rPr>
                 <w:rFonts w:ascii="Arial" w:hAnsi="Arial" w:cs="Arial"/>
-                <w:b/>
-                <w:bCs/>
-                <w:sz w:val="18"/>
-                <w:szCs w:val="18"/>
-              </w:rPr>
-            </w:pPr>
-            <w:r>
-              <w:rPr>
-                <w:rFonts w:ascii="Arial" w:hAnsi="Arial" w:cs="Arial"/>
-                <w:b/>
-                <w:bCs/>
-                <w:sz w:val="18"/>
-                <w:szCs w:val="18"/>
+                <w:bCs/>
+                <w:sz w:val="16"/>
+                <w:szCs w:val="16"/>
+              </w:rPr>
+            </w:pPr>
+            <w:r>
+              <w:rPr>
+                <w:rFonts w:ascii="Arial" w:hAnsi="Arial" w:cs="Arial"/>
+                <w:bCs/>
+                <w:sz w:val="16"/>
+                <w:szCs w:val="16"/>
               </w:rPr>
               <w:t>CLICAR</w:t>
             </w:r>
@@ -1748,6 +1666,7 @@
         <w:tc>
           <w:tcPr>
             <w:tcW w:w="2051" w:type="dxa"/>
+            <w:vAlign w:val="center"/>
           </w:tcPr>
           <w:p>
             <w:pPr>
@@ -1759,19 +1678,244 @@
               <w:jc w:val="center"/>
               <w:rPr>
                 <w:rFonts w:ascii="Arial" w:hAnsi="Arial" w:cs="Arial"/>
-                <w:b/>
-                <w:bCs/>
-                <w:sz w:val="18"/>
-                <w:szCs w:val="18"/>
-              </w:rPr>
-            </w:pPr>
-            <w:r>
-              <w:rPr>
-                <w:rFonts w:ascii="Arial" w:hAnsi="Arial" w:cs="Arial"/>
-                <w:b/>
-                <w:bCs/>
-                <w:sz w:val="18"/>
-                <w:szCs w:val="18"/>
+                <w:bCs/>
+                <w:sz w:val="16"/>
+                <w:szCs w:val="16"/>
+              </w:rPr>
+            </w:pPr>
+            <w:r>
+              <w:rPr>
+                <w:rFonts w:ascii="Arial" w:hAnsi="Arial" w:cs="Arial"/>
+                <w:bCs/>
+                <w:sz w:val="16"/>
+                <w:szCs w:val="16"/>
+              </w:rPr>
+              <w:t>ERRO: CAMPOS OBRIGATÓRIOS EM BRANCO.</w:t>
+            </w:r>
+          </w:p>
+        </w:tc>
+      </w:tr>
+      <w:tr>
+        <w:trPr>
+          <w:trHeight w:val="507"/>
+        </w:trPr>
+        <w:tc>
+          <w:tcPr>
+            <w:tcW w:w="709" w:type="dxa"/>
+            <w:vAlign w:val="center"/>
+          </w:tcPr>
+          <w:p>
+            <w:pPr>
+              <w:pStyle w:val="Cabealho"/>
+              <w:jc w:val="center"/>
+              <w:rPr>
+                <w:rFonts w:ascii="Arial" w:hAnsi="Arial" w:cs="Arial"/>
+                <w:bCs/>
+                <w:sz w:val="16"/>
+                <w:szCs w:val="16"/>
+              </w:rPr>
+            </w:pPr>
+            <w:proofErr w:type="gramStart"/>
+            <w:r>
+              <w:rPr>
+                <w:rFonts w:ascii="Arial" w:hAnsi="Arial" w:cs="Arial"/>
+                <w:bCs/>
+                <w:sz w:val="16"/>
+                <w:szCs w:val="16"/>
+              </w:rPr>
+              <w:t>4</w:t>
+            </w:r>
+            <w:proofErr w:type="gramEnd"/>
+          </w:p>
+        </w:tc>
+        <w:tc>
+          <w:tcPr>
+            <w:tcW w:w="993" w:type="dxa"/>
+            <w:vAlign w:val="center"/>
+          </w:tcPr>
+          <w:p>
+            <w:pPr>
+              <w:pStyle w:val="Cabealho"/>
+              <w:jc w:val="center"/>
+              <w:rPr>
+                <w:rFonts w:ascii="Arial" w:hAnsi="Arial" w:cs="Arial"/>
+                <w:bCs/>
+                <w:sz w:val="16"/>
+                <w:szCs w:val="16"/>
+              </w:rPr>
+            </w:pPr>
+            <w:r>
+              <w:rPr>
+                <w:rFonts w:ascii="Arial" w:hAnsi="Arial" w:cs="Arial"/>
+                <w:bCs/>
+                <w:sz w:val="16"/>
+                <w:szCs w:val="16"/>
+              </w:rPr>
+              <w:t>100</w:t>
+            </w:r>
+          </w:p>
+        </w:tc>
+        <w:tc>
+          <w:tcPr>
+            <w:tcW w:w="1134" w:type="dxa"/>
+            <w:vAlign w:val="center"/>
+          </w:tcPr>
+          <w:p>
+            <w:pPr>
+              <w:pStyle w:val="Cabealho"/>
+              <w:tabs>
+                <w:tab w:val="left" w:pos="180"/>
+                <w:tab w:val="center" w:pos="639"/>
+              </w:tabs>
+              <w:jc w:val="center"/>
+              <w:rPr>
+                <w:rFonts w:ascii="Arial" w:hAnsi="Arial" w:cs="Arial"/>
+                <w:bCs/>
+                <w:sz w:val="16"/>
+                <w:szCs w:val="16"/>
+              </w:rPr>
+            </w:pPr>
+            <w:r>
+              <w:rPr>
+                <w:rFonts w:ascii="Arial" w:hAnsi="Arial" w:cs="Arial"/>
+                <w:bCs/>
+                <w:sz w:val="16"/>
+                <w:szCs w:val="16"/>
+              </w:rPr>
+              <w:t>VAZIO</w:t>
+            </w:r>
+          </w:p>
+        </w:tc>
+        <w:tc>
+          <w:tcPr>
+            <w:tcW w:w="992" w:type="dxa"/>
+            <w:vAlign w:val="center"/>
+          </w:tcPr>
+          <w:p>
+            <w:pPr>
+              <w:pStyle w:val="Cabealho"/>
+              <w:jc w:val="center"/>
+              <w:rPr>
+                <w:rFonts w:ascii="Arial" w:hAnsi="Arial" w:cs="Arial"/>
+                <w:bCs/>
+                <w:sz w:val="16"/>
+                <w:szCs w:val="16"/>
+              </w:rPr>
+            </w:pPr>
+            <w:r>
+              <w:rPr>
+                <w:rFonts w:ascii="Arial" w:hAnsi="Arial" w:cs="Arial"/>
+                <w:bCs/>
+                <w:sz w:val="16"/>
+                <w:szCs w:val="16"/>
+              </w:rPr>
+              <w:t>VAZIO</w:t>
+            </w:r>
+          </w:p>
+        </w:tc>
+        <w:tc>
+          <w:tcPr>
+            <w:tcW w:w="1134" w:type="dxa"/>
+            <w:vAlign w:val="center"/>
+          </w:tcPr>
+          <w:p>
+            <w:pPr>
+              <w:pStyle w:val="Cabealho"/>
+              <w:jc w:val="center"/>
+              <w:rPr>
+                <w:rFonts w:ascii="Arial" w:hAnsi="Arial" w:cs="Arial"/>
+                <w:bCs/>
+                <w:sz w:val="16"/>
+                <w:szCs w:val="16"/>
+              </w:rPr>
+            </w:pPr>
+            <w:r>
+              <w:rPr>
+                <w:rFonts w:ascii="Arial" w:hAnsi="Arial" w:cs="Arial"/>
+                <w:bCs/>
+                <w:sz w:val="16"/>
+                <w:szCs w:val="16"/>
+              </w:rPr>
+              <w:t>CLICAR</w:t>
+            </w:r>
+          </w:p>
+        </w:tc>
+        <w:tc>
+          <w:tcPr>
+            <w:tcW w:w="1134" w:type="dxa"/>
+            <w:vAlign w:val="center"/>
+          </w:tcPr>
+          <w:p>
+            <w:pPr>
+              <w:pStyle w:val="Cabealho"/>
+              <w:jc w:val="center"/>
+              <w:rPr>
+                <w:rFonts w:ascii="Arial" w:hAnsi="Arial" w:cs="Arial"/>
+                <w:bCs/>
+                <w:sz w:val="16"/>
+                <w:szCs w:val="16"/>
+              </w:rPr>
+            </w:pPr>
+            <w:r>
+              <w:rPr>
+                <w:rFonts w:ascii="Arial" w:hAnsi="Arial" w:cs="Arial"/>
+                <w:bCs/>
+                <w:sz w:val="16"/>
+                <w:szCs w:val="16"/>
+              </w:rPr>
+              <w:t>MAQ1234</w:t>
+            </w:r>
+          </w:p>
+        </w:tc>
+        <w:tc>
+          <w:tcPr>
+            <w:tcW w:w="1134" w:type="dxa"/>
+            <w:vAlign w:val="center"/>
+          </w:tcPr>
+          <w:p>
+            <w:pPr>
+              <w:pStyle w:val="Cabealho"/>
+              <w:jc w:val="center"/>
+              <w:rPr>
+                <w:rFonts w:ascii="Arial" w:hAnsi="Arial" w:cs="Arial"/>
+                <w:bCs/>
+                <w:sz w:val="16"/>
+                <w:szCs w:val="16"/>
+              </w:rPr>
+            </w:pPr>
+            <w:r>
+              <w:rPr>
+                <w:rFonts w:ascii="Arial" w:hAnsi="Arial" w:cs="Arial"/>
+                <w:bCs/>
+                <w:sz w:val="16"/>
+                <w:szCs w:val="16"/>
+              </w:rPr>
+              <w:t>CLICAR</w:t>
+            </w:r>
+          </w:p>
+        </w:tc>
+        <w:tc>
+          <w:tcPr>
+            <w:tcW w:w="2051" w:type="dxa"/>
+            <w:vAlign w:val="center"/>
+          </w:tcPr>
+          <w:p>
+            <w:pPr>
+              <w:pStyle w:val="Cabealho"/>
+              <w:jc w:val="center"/>
+              <w:rPr>
+                <w:rFonts w:ascii="Arial" w:hAnsi="Arial" w:cs="Arial"/>
+                <w:bCs/>
+                <w:sz w:val="16"/>
+                <w:szCs w:val="16"/>
+              </w:rPr>
+            </w:pPr>
+            <w:r>
+              <w:rPr>
+                <w:rFonts w:ascii="Arial" w:hAnsi="Arial" w:cs="Arial"/>
+                <w:bCs/>
+                <w:sz w:val="16"/>
+                <w:szCs w:val="16"/>
               </w:rPr>
               <w:t>ERRO: CAMPOS OBRIGATÓRIOS EM BRANCO.</w:t>
             </w:r>
@@ -1784,94 +1928,55 @@
         </w:trPr>
         <w:tc>
           <w:tcPr>
-            <w:tcW w:w="851" w:type="dxa"/>
-          </w:tcPr>
-          <w:p>
-            <w:pPr>
-              <w:pStyle w:val="Cabealho"/>
-              <w:jc w:val="center"/>
-              <w:rPr>
-                <w:rFonts w:ascii="Arial" w:hAnsi="Arial" w:cs="Arial"/>
-                <w:b/>
-                <w:bCs/>
-                <w:sz w:val="18"/>
-                <w:szCs w:val="18"/>
-              </w:rPr>
-            </w:pPr>
-            <w:r>
-              <w:rPr>
-                <w:rFonts w:ascii="Arial" w:hAnsi="Arial" w:cs="Arial"/>
-                <w:b/>
-                <w:bCs/>
-                <w:sz w:val="18"/>
-                <w:szCs w:val="18"/>
-              </w:rPr>
-              <w:t>4</w:t>
-            </w:r>
-          </w:p>
-          <w:p>
-            <w:pPr>
-              <w:pStyle w:val="Cabealho"/>
-              <w:jc w:val="center"/>
-              <w:rPr>
-                <w:rFonts w:ascii="Arial" w:hAnsi="Arial" w:cs="Arial"/>
-                <w:b/>
-                <w:bCs/>
-                <w:sz w:val="18"/>
-                <w:szCs w:val="18"/>
-              </w:rPr>
-            </w:pPr>
-          </w:p>
-          <w:p>
-            <w:pPr>
-              <w:pStyle w:val="Cabealho"/>
-              <w:jc w:val="center"/>
-              <w:rPr>
-                <w:rFonts w:ascii="Arial" w:hAnsi="Arial" w:cs="Arial"/>
-                <w:b/>
-                <w:bCs/>
-                <w:sz w:val="18"/>
-                <w:szCs w:val="18"/>
-              </w:rPr>
-            </w:pPr>
-          </w:p>
-          <w:p>
-            <w:pPr>
-              <w:pStyle w:val="Cabealho"/>
-              <w:jc w:val="center"/>
-              <w:rPr>
-                <w:rFonts w:ascii="Arial" w:hAnsi="Arial" w:cs="Arial"/>
-                <w:b/>
-                <w:bCs/>
-                <w:sz w:val="18"/>
-                <w:szCs w:val="18"/>
-              </w:rPr>
-            </w:pPr>
-          </w:p>
-        </w:tc>
-        <w:tc>
-          <w:tcPr>
-            <w:tcW w:w="851" w:type="dxa"/>
-          </w:tcPr>
-          <w:p>
-            <w:pPr>
-              <w:pStyle w:val="Cabealho"/>
-              <w:jc w:val="center"/>
-              <w:rPr>
-                <w:rFonts w:ascii="Arial" w:hAnsi="Arial" w:cs="Arial"/>
-                <w:b/>
-                <w:bCs/>
-                <w:sz w:val="18"/>
-                <w:szCs w:val="18"/>
-              </w:rPr>
-            </w:pPr>
-            <w:r>
-              <w:rPr>
-                <w:rFonts w:ascii="Arial" w:hAnsi="Arial" w:cs="Arial"/>
-                <w:b/>
-                <w:bCs/>
-                <w:sz w:val="18"/>
-                <w:szCs w:val="18"/>
+            <w:tcW w:w="709" w:type="dxa"/>
+            <w:vAlign w:val="center"/>
+          </w:tcPr>
+          <w:p>
+            <w:pPr>
+              <w:pStyle w:val="Cabealho"/>
+              <w:jc w:val="center"/>
+              <w:rPr>
+                <w:rFonts w:ascii="Arial" w:hAnsi="Arial" w:cs="Arial"/>
+                <w:bCs/>
+                <w:sz w:val="16"/>
+                <w:szCs w:val="16"/>
+              </w:rPr>
+            </w:pPr>
+            <w:proofErr w:type="gramStart"/>
+            <w:r>
+              <w:rPr>
+                <w:rFonts w:ascii="Arial" w:hAnsi="Arial" w:cs="Arial"/>
+                <w:bCs/>
+                <w:sz w:val="16"/>
+                <w:szCs w:val="16"/>
+              </w:rPr>
+              <w:t>5</w:t>
+            </w:r>
+            <w:proofErr w:type="gramEnd"/>
+          </w:p>
+        </w:tc>
+        <w:tc>
+          <w:tcPr>
+            <w:tcW w:w="993" w:type="dxa"/>
+            <w:vAlign w:val="center"/>
+          </w:tcPr>
+          <w:p>
+            <w:pPr>
+              <w:pStyle w:val="Cabealho"/>
+              <w:jc w:val="center"/>
+              <w:rPr>
+                <w:rFonts w:ascii="Arial" w:hAnsi="Arial" w:cs="Arial"/>
+                <w:bCs/>
+                <w:sz w:val="16"/>
+                <w:szCs w:val="16"/>
+              </w:rPr>
+            </w:pPr>
+            <w:r>
+              <w:rPr>
+                <w:rFonts w:ascii="Arial" w:hAnsi="Arial" w:cs="Arial"/>
+                <w:bCs/>
+                <w:sz w:val="16"/>
+                <w:szCs w:val="16"/>
               </w:rPr>
               <w:t>100</w:t>
             </w:r>
@@ -1880,6 +1985,7 @@
         <w:tc>
           <w:tcPr>
             <w:tcW w:w="1134" w:type="dxa"/>
+            <w:vAlign w:val="center"/>
           </w:tcPr>
           <w:p>
             <w:pPr>
@@ -1891,19 +1997,44 @@
               <w:jc w:val="center"/>
               <w:rPr>
                 <w:rFonts w:ascii="Arial" w:hAnsi="Arial" w:cs="Arial"/>
-                <w:b/>
-                <w:bCs/>
-                <w:sz w:val="18"/>
-                <w:szCs w:val="18"/>
-              </w:rPr>
-            </w:pPr>
-            <w:r>
-              <w:rPr>
-                <w:rFonts w:ascii="Arial" w:hAnsi="Arial" w:cs="Arial"/>
-                <w:b/>
-                <w:bCs/>
-                <w:sz w:val="18"/>
-                <w:szCs w:val="18"/>
+                <w:bCs/>
+                <w:sz w:val="16"/>
+                <w:szCs w:val="16"/>
+              </w:rPr>
+            </w:pPr>
+            <w:r>
+              <w:rPr>
+                <w:rFonts w:ascii="Arial" w:hAnsi="Arial" w:cs="Arial"/>
+                <w:bCs/>
+                <w:sz w:val="16"/>
+                <w:szCs w:val="16"/>
+              </w:rPr>
+              <w:t>ALUGUEL</w:t>
+            </w:r>
+          </w:p>
+        </w:tc>
+        <w:tc>
+          <w:tcPr>
+            <w:tcW w:w="992" w:type="dxa"/>
+            <w:vAlign w:val="center"/>
+          </w:tcPr>
+          <w:p>
+            <w:pPr>
+              <w:pStyle w:val="Cabealho"/>
+              <w:jc w:val="center"/>
+              <w:rPr>
+                <w:rFonts w:ascii="Arial" w:hAnsi="Arial" w:cs="Arial"/>
+                <w:bCs/>
+                <w:sz w:val="16"/>
+                <w:szCs w:val="16"/>
+              </w:rPr>
+            </w:pPr>
+            <w:r>
+              <w:rPr>
+                <w:rFonts w:ascii="Arial" w:hAnsi="Arial" w:cs="Arial"/>
+                <w:bCs/>
+                <w:sz w:val="16"/>
+                <w:szCs w:val="16"/>
               </w:rPr>
               <w:t>VAZIO</w:t>
             </w:r>
@@ -1912,54 +2043,25 @@
         <w:tc>
           <w:tcPr>
             <w:tcW w:w="1134" w:type="dxa"/>
-          </w:tcPr>
-          <w:p>
-            <w:pPr>
-              <w:pStyle w:val="Cabealho"/>
-              <w:jc w:val="center"/>
-              <w:rPr>
-                <w:rFonts w:ascii="Arial" w:hAnsi="Arial" w:cs="Arial"/>
-                <w:b/>
-                <w:bCs/>
-                <w:sz w:val="18"/>
-                <w:szCs w:val="18"/>
-              </w:rPr>
-            </w:pPr>
-            <w:r>
-              <w:rPr>
-                <w:rFonts w:ascii="Arial" w:hAnsi="Arial" w:cs="Arial"/>
-                <w:b/>
-                <w:bCs/>
-                <w:sz w:val="18"/>
-                <w:szCs w:val="18"/>
-              </w:rPr>
-              <w:t>VAZIO</w:t>
-            </w:r>
-          </w:p>
-        </w:tc>
-        <w:tc>
-          <w:tcPr>
-            <w:tcW w:w="1275" w:type="dxa"/>
-          </w:tcPr>
-          <w:p>
-            <w:pPr>
-              <w:pStyle w:val="Cabealho"/>
-              <w:jc w:val="center"/>
-              <w:rPr>
-                <w:rFonts w:ascii="Arial" w:hAnsi="Arial" w:cs="Arial"/>
-                <w:b/>
-                <w:bCs/>
-                <w:sz w:val="18"/>
-                <w:szCs w:val="18"/>
-              </w:rPr>
-            </w:pPr>
-            <w:r>
-              <w:rPr>
-                <w:rFonts w:ascii="Arial" w:hAnsi="Arial" w:cs="Arial"/>
-                <w:b/>
-                <w:bCs/>
-                <w:sz w:val="18"/>
-                <w:szCs w:val="18"/>
+            <w:vAlign w:val="center"/>
+          </w:tcPr>
+          <w:p>
+            <w:pPr>
+              <w:pStyle w:val="Cabealho"/>
+              <w:jc w:val="center"/>
+              <w:rPr>
+                <w:rFonts w:ascii="Arial" w:hAnsi="Arial" w:cs="Arial"/>
+                <w:bCs/>
+                <w:sz w:val="16"/>
+                <w:szCs w:val="16"/>
+              </w:rPr>
+            </w:pPr>
+            <w:r>
+              <w:rPr>
+                <w:rFonts w:ascii="Arial" w:hAnsi="Arial" w:cs="Arial"/>
+                <w:bCs/>
+                <w:sz w:val="16"/>
+                <w:szCs w:val="16"/>
               </w:rPr>
               <w:t>CLICAR</w:t>
             </w:r>
@@ -1967,27 +2069,26 @@
         </w:tc>
         <w:tc>
           <w:tcPr>
-            <w:tcW w:w="851" w:type="dxa"/>
-          </w:tcPr>
-          <w:p>
-            <w:pPr>
-              <w:pStyle w:val="Cabealho"/>
-              <w:jc w:val="center"/>
-              <w:rPr>
-                <w:rFonts w:ascii="Arial" w:hAnsi="Arial" w:cs="Arial"/>
-                <w:b/>
-                <w:bCs/>
-                <w:sz w:val="18"/>
-                <w:szCs w:val="18"/>
-              </w:rPr>
-            </w:pPr>
-            <w:r>
-              <w:rPr>
-                <w:rFonts w:ascii="Arial" w:hAnsi="Arial" w:cs="Arial"/>
-                <w:b/>
-                <w:bCs/>
-                <w:sz w:val="18"/>
-                <w:szCs w:val="18"/>
+            <w:tcW w:w="1134" w:type="dxa"/>
+            <w:vAlign w:val="center"/>
+          </w:tcPr>
+          <w:p>
+            <w:pPr>
+              <w:pStyle w:val="Cabealho"/>
+              <w:jc w:val="center"/>
+              <w:rPr>
+                <w:rFonts w:ascii="Arial" w:hAnsi="Arial" w:cs="Arial"/>
+                <w:bCs/>
+                <w:sz w:val="16"/>
+                <w:szCs w:val="16"/>
+              </w:rPr>
+            </w:pPr>
+            <w:r>
+              <w:rPr>
+                <w:rFonts w:ascii="Arial" w:hAnsi="Arial" w:cs="Arial"/>
+                <w:bCs/>
+                <w:sz w:val="16"/>
+                <w:szCs w:val="16"/>
               </w:rPr>
               <w:t>MAQ1234</w:t>
             </w:r>
@@ -1996,26 +2097,25 @@
         <w:tc>
           <w:tcPr>
             <w:tcW w:w="1134" w:type="dxa"/>
-          </w:tcPr>
-          <w:p>
-            <w:pPr>
-              <w:pStyle w:val="Cabealho"/>
-              <w:jc w:val="center"/>
-              <w:rPr>
-                <w:rFonts w:ascii="Arial" w:hAnsi="Arial" w:cs="Arial"/>
-                <w:b/>
-                <w:bCs/>
-                <w:sz w:val="18"/>
-                <w:szCs w:val="18"/>
-              </w:rPr>
-            </w:pPr>
-            <w:r>
-              <w:rPr>
-                <w:rFonts w:ascii="Arial" w:hAnsi="Arial" w:cs="Arial"/>
-                <w:b/>
-                <w:bCs/>
-                <w:sz w:val="18"/>
-                <w:szCs w:val="18"/>
+            <w:vAlign w:val="center"/>
+          </w:tcPr>
+          <w:p>
+            <w:pPr>
+              <w:pStyle w:val="Cabealho"/>
+              <w:jc w:val="center"/>
+              <w:rPr>
+                <w:rFonts w:ascii="Arial" w:hAnsi="Arial" w:cs="Arial"/>
+                <w:bCs/>
+                <w:sz w:val="16"/>
+                <w:szCs w:val="16"/>
+              </w:rPr>
+            </w:pPr>
+            <w:r>
+              <w:rPr>
+                <w:rFonts w:ascii="Arial" w:hAnsi="Arial" w:cs="Arial"/>
+                <w:bCs/>
+                <w:sz w:val="16"/>
+                <w:szCs w:val="16"/>
               </w:rPr>
               <w:t>CLICAR</w:t>
             </w:r>
@@ -2024,26 +2124,25 @@
         <w:tc>
           <w:tcPr>
             <w:tcW w:w="2051" w:type="dxa"/>
-          </w:tcPr>
-          <w:p>
-            <w:pPr>
-              <w:pStyle w:val="Cabealho"/>
-              <w:jc w:val="center"/>
-              <w:rPr>
-                <w:rFonts w:ascii="Arial" w:hAnsi="Arial" w:cs="Arial"/>
-                <w:b/>
-                <w:bCs/>
-                <w:sz w:val="18"/>
-                <w:szCs w:val="18"/>
-              </w:rPr>
-            </w:pPr>
-            <w:r>
-              <w:rPr>
-                <w:rFonts w:ascii="Arial" w:hAnsi="Arial" w:cs="Arial"/>
-                <w:b/>
-                <w:bCs/>
-                <w:sz w:val="18"/>
-                <w:szCs w:val="18"/>
+            <w:vAlign w:val="center"/>
+          </w:tcPr>
+          <w:p>
+            <w:pPr>
+              <w:pStyle w:val="Cabealho"/>
+              <w:jc w:val="center"/>
+              <w:rPr>
+                <w:rFonts w:ascii="Arial" w:hAnsi="Arial" w:cs="Arial"/>
+                <w:bCs/>
+                <w:sz w:val="16"/>
+                <w:szCs w:val="16"/>
+              </w:rPr>
+            </w:pPr>
+            <w:r>
+              <w:rPr>
+                <w:rFonts w:ascii="Arial" w:hAnsi="Arial" w:cs="Arial"/>
+                <w:bCs/>
+                <w:sz w:val="16"/>
+                <w:szCs w:val="16"/>
               </w:rPr>
               <w:t>ERRO: CAMPOS OBRIGATÓRIOS EM BRANCO.</w:t>
             </w:r>
@@ -2056,55 +2155,55 @@
         </w:trPr>
         <w:tc>
           <w:tcPr>
-            <w:tcW w:w="851" w:type="dxa"/>
-          </w:tcPr>
-          <w:p>
-            <w:pPr>
-              <w:pStyle w:val="Cabealho"/>
-              <w:jc w:val="center"/>
-              <w:rPr>
-                <w:rFonts w:ascii="Arial" w:hAnsi="Arial" w:cs="Arial"/>
-                <w:b/>
-                <w:bCs/>
-                <w:sz w:val="18"/>
-                <w:szCs w:val="18"/>
-              </w:rPr>
-            </w:pPr>
-            <w:r>
-              <w:rPr>
-                <w:rFonts w:ascii="Arial" w:hAnsi="Arial" w:cs="Arial"/>
-                <w:b/>
-                <w:bCs/>
-                <w:sz w:val="18"/>
-                <w:szCs w:val="18"/>
-              </w:rPr>
-              <w:t>5</w:t>
-            </w:r>
-          </w:p>
-        </w:tc>
-        <w:tc>
-          <w:tcPr>
-            <w:tcW w:w="851" w:type="dxa"/>
-          </w:tcPr>
-          <w:p>
-            <w:pPr>
-              <w:pStyle w:val="Cabealho"/>
-              <w:jc w:val="center"/>
-              <w:rPr>
-                <w:rFonts w:ascii="Arial" w:hAnsi="Arial" w:cs="Arial"/>
-                <w:b/>
-                <w:bCs/>
-                <w:sz w:val="18"/>
-                <w:szCs w:val="18"/>
-              </w:rPr>
-            </w:pPr>
-            <w:r>
-              <w:rPr>
-                <w:rFonts w:ascii="Arial" w:hAnsi="Arial" w:cs="Arial"/>
-                <w:b/>
-                <w:bCs/>
-                <w:sz w:val="18"/>
-                <w:szCs w:val="18"/>
+            <w:tcW w:w="709" w:type="dxa"/>
+            <w:vAlign w:val="center"/>
+          </w:tcPr>
+          <w:p>
+            <w:pPr>
+              <w:pStyle w:val="Cabealho"/>
+              <w:jc w:val="center"/>
+              <w:rPr>
+                <w:rFonts w:ascii="Arial" w:hAnsi="Arial" w:cs="Arial"/>
+                <w:bCs/>
+                <w:sz w:val="16"/>
+                <w:szCs w:val="16"/>
+              </w:rPr>
+            </w:pPr>
+            <w:proofErr w:type="gramStart"/>
+            <w:r>
+              <w:rPr>
+                <w:rFonts w:ascii="Arial" w:hAnsi="Arial" w:cs="Arial"/>
+                <w:bCs/>
+                <w:sz w:val="16"/>
+                <w:szCs w:val="16"/>
+              </w:rPr>
+              <w:t>6</w:t>
+            </w:r>
+            <w:proofErr w:type="gramEnd"/>
+          </w:p>
+        </w:tc>
+        <w:tc>
+          <w:tcPr>
+            <w:tcW w:w="993" w:type="dxa"/>
+            <w:vAlign w:val="center"/>
+          </w:tcPr>
+          <w:p>
+            <w:pPr>
+              <w:pStyle w:val="Cabealho"/>
+              <w:jc w:val="center"/>
+              <w:rPr>
+                <w:rFonts w:ascii="Arial" w:hAnsi="Arial" w:cs="Arial"/>
+                <w:bCs/>
+                <w:sz w:val="16"/>
+                <w:szCs w:val="16"/>
+              </w:rPr>
+            </w:pPr>
+            <w:r>
+              <w:rPr>
+                <w:rFonts w:ascii="Arial" w:hAnsi="Arial" w:cs="Arial"/>
+                <w:bCs/>
+                <w:sz w:val="16"/>
+                <w:szCs w:val="16"/>
               </w:rPr>
               <w:t>100</w:t>
             </w:r>
@@ -2113,6 +2212,7 @@
         <w:tc>
           <w:tcPr>
             <w:tcW w:w="1134" w:type="dxa"/>
+            <w:vAlign w:val="center"/>
           </w:tcPr>
           <w:p>
             <w:pPr>
@@ -2124,47 +2224,98 @@
               <w:jc w:val="center"/>
               <w:rPr>
                 <w:rFonts w:ascii="Arial" w:hAnsi="Arial" w:cs="Arial"/>
-                <w:b/>
-                <w:bCs/>
-                <w:sz w:val="18"/>
-                <w:szCs w:val="18"/>
-              </w:rPr>
-            </w:pPr>
-            <w:r>
-              <w:rPr>
-                <w:rFonts w:ascii="Arial" w:hAnsi="Arial" w:cs="Arial"/>
-                <w:b/>
-                <w:bCs/>
-                <w:sz w:val="18"/>
-                <w:szCs w:val="18"/>
-              </w:rPr>
-              <w:t>ABASTECIMENTO</w:t>
+                <w:bCs/>
+                <w:sz w:val="16"/>
+                <w:szCs w:val="16"/>
+              </w:rPr>
+            </w:pPr>
+            <w:r>
+              <w:rPr>
+                <w:rFonts w:ascii="Arial" w:hAnsi="Arial" w:cs="Arial"/>
+                <w:bCs/>
+                <w:sz w:val="16"/>
+                <w:szCs w:val="16"/>
+              </w:rPr>
+              <w:t>ALUGUEL</w:t>
+            </w:r>
+          </w:p>
+        </w:tc>
+        <w:tc>
+          <w:tcPr>
+            <w:tcW w:w="992" w:type="dxa"/>
+            <w:vAlign w:val="center"/>
+          </w:tcPr>
+          <w:p>
+            <w:pPr>
+              <w:pStyle w:val="Cabealho"/>
+              <w:jc w:val="center"/>
+              <w:rPr>
+                <w:rFonts w:ascii="Arial" w:hAnsi="Arial" w:cs="Arial"/>
+                <w:bCs/>
+                <w:sz w:val="16"/>
+                <w:szCs w:val="16"/>
+              </w:rPr>
+            </w:pPr>
+            <w:r>
+              <w:rPr>
+                <w:rFonts w:ascii="Arial" w:hAnsi="Arial" w:cs="Arial"/>
+                <w:bCs/>
+                <w:sz w:val="16"/>
+                <w:szCs w:val="16"/>
+              </w:rPr>
+              <w:t>12/01/2015</w:t>
             </w:r>
           </w:p>
         </w:tc>
         <w:tc>
           <w:tcPr>
             <w:tcW w:w="1134" w:type="dxa"/>
-          </w:tcPr>
-          <w:p>
-            <w:pPr>
-              <w:pStyle w:val="Cabealho"/>
-              <w:jc w:val="center"/>
-              <w:rPr>
-                <w:rFonts w:ascii="Arial" w:hAnsi="Arial" w:cs="Arial"/>
-                <w:b/>
-                <w:bCs/>
-                <w:sz w:val="18"/>
-                <w:szCs w:val="18"/>
-              </w:rPr>
-            </w:pPr>
-            <w:r>
-              <w:rPr>
-                <w:rFonts w:ascii="Arial" w:hAnsi="Arial" w:cs="Arial"/>
-                <w:b/>
-                <w:bCs/>
-                <w:sz w:val="18"/>
-                <w:szCs w:val="18"/>
+            <w:vAlign w:val="center"/>
+          </w:tcPr>
+          <w:p>
+            <w:pPr>
+              <w:pStyle w:val="Cabealho"/>
+              <w:jc w:val="center"/>
+              <w:rPr>
+                <w:rFonts w:ascii="Arial" w:hAnsi="Arial" w:cs="Arial"/>
+                <w:bCs/>
+                <w:sz w:val="16"/>
+                <w:szCs w:val="16"/>
+              </w:rPr>
+            </w:pPr>
+            <w:r>
+              <w:rPr>
+                <w:rFonts w:ascii="Arial" w:hAnsi="Arial" w:cs="Arial"/>
+                <w:bCs/>
+                <w:sz w:val="16"/>
+                <w:szCs w:val="16"/>
+              </w:rPr>
+              <w:t>NÃO CLICAR</w:t>
+            </w:r>
+          </w:p>
+        </w:tc>
+        <w:tc>
+          <w:tcPr>
+            <w:tcW w:w="1134" w:type="dxa"/>
+            <w:vAlign w:val="center"/>
+          </w:tcPr>
+          <w:p>
+            <w:pPr>
+              <w:pStyle w:val="Cabealho"/>
+              <w:jc w:val="center"/>
+              <w:rPr>
+                <w:rFonts w:ascii="Arial" w:hAnsi="Arial" w:cs="Arial"/>
+                <w:bCs/>
+                <w:sz w:val="16"/>
+                <w:szCs w:val="16"/>
+              </w:rPr>
+            </w:pPr>
+            <w:r>
+              <w:rPr>
+                <w:rFonts w:ascii="Arial" w:hAnsi="Arial" w:cs="Arial"/>
+                <w:bCs/>
+                <w:sz w:val="16"/>
+                <w:szCs w:val="16"/>
               </w:rPr>
               <w:t>VAZIO</w:t>
             </w:r>
@@ -2172,27 +2323,26 @@
         </w:tc>
         <w:tc>
           <w:tcPr>
-            <w:tcW w:w="1275" w:type="dxa"/>
-          </w:tcPr>
-          <w:p>
-            <w:pPr>
-              <w:pStyle w:val="Cabealho"/>
-              <w:jc w:val="center"/>
-              <w:rPr>
-                <w:rFonts w:ascii="Arial" w:hAnsi="Arial" w:cs="Arial"/>
-                <w:b/>
-                <w:bCs/>
-                <w:sz w:val="18"/>
-                <w:szCs w:val="18"/>
-              </w:rPr>
-            </w:pPr>
-            <w:r>
-              <w:rPr>
-                <w:rFonts w:ascii="Arial" w:hAnsi="Arial" w:cs="Arial"/>
-                <w:b/>
-                <w:bCs/>
-                <w:sz w:val="18"/>
-                <w:szCs w:val="18"/>
+            <w:tcW w:w="1134" w:type="dxa"/>
+            <w:vAlign w:val="center"/>
+          </w:tcPr>
+          <w:p>
+            <w:pPr>
+              <w:pStyle w:val="Cabealho"/>
+              <w:jc w:val="center"/>
+              <w:rPr>
+                <w:rFonts w:ascii="Arial" w:hAnsi="Arial" w:cs="Arial"/>
+                <w:bCs/>
+                <w:sz w:val="16"/>
+                <w:szCs w:val="16"/>
+              </w:rPr>
+            </w:pPr>
+            <w:r>
+              <w:rPr>
+                <w:rFonts w:ascii="Arial" w:hAnsi="Arial" w:cs="Arial"/>
+                <w:bCs/>
+                <w:sz w:val="16"/>
+                <w:szCs w:val="16"/>
               </w:rPr>
               <w:t>CLICAR</w:t>
             </w:r>
@@ -2200,85 +2350,28 @@
         </w:tc>
         <w:tc>
           <w:tcPr>
-            <w:tcW w:w="851" w:type="dxa"/>
-          </w:tcPr>
-          <w:p>
-            <w:pPr>
-              <w:pStyle w:val="Cabealho"/>
-              <w:jc w:val="center"/>
-              <w:rPr>
-                <w:rFonts w:ascii="Arial" w:hAnsi="Arial" w:cs="Arial"/>
-                <w:b/>
-                <w:bCs/>
-                <w:sz w:val="18"/>
-                <w:szCs w:val="18"/>
-              </w:rPr>
-            </w:pPr>
-            <w:r>
-              <w:rPr>
-                <w:rFonts w:ascii="Arial" w:hAnsi="Arial" w:cs="Arial"/>
-                <w:b/>
-                <w:bCs/>
-                <w:sz w:val="18"/>
-                <w:szCs w:val="18"/>
-              </w:rPr>
-              <w:t>MAQ1234</w:t>
-            </w:r>
-          </w:p>
-        </w:tc>
-        <w:tc>
-          <w:tcPr>
-            <w:tcW w:w="1134" w:type="dxa"/>
-          </w:tcPr>
-          <w:p>
-            <w:pPr>
-              <w:pStyle w:val="Cabealho"/>
-              <w:jc w:val="center"/>
-              <w:rPr>
-                <w:rFonts w:ascii="Arial" w:hAnsi="Arial" w:cs="Arial"/>
-                <w:b/>
-                <w:bCs/>
-                <w:sz w:val="18"/>
-                <w:szCs w:val="18"/>
-              </w:rPr>
-            </w:pPr>
-            <w:r>
-              <w:rPr>
-                <w:rFonts w:ascii="Arial" w:hAnsi="Arial" w:cs="Arial"/>
-                <w:b/>
-                <w:bCs/>
-                <w:sz w:val="18"/>
-                <w:szCs w:val="18"/>
-              </w:rPr>
-              <w:t>CLICAR</w:t>
-            </w:r>
-          </w:p>
-        </w:tc>
-        <w:tc>
-          <w:tcPr>
             <w:tcW w:w="2051" w:type="dxa"/>
-          </w:tcPr>
-          <w:p>
-            <w:pPr>
-              <w:pStyle w:val="Cabealho"/>
-              <w:jc w:val="center"/>
-              <w:rPr>
-                <w:rFonts w:ascii="Arial" w:hAnsi="Arial" w:cs="Arial"/>
-                <w:b/>
-                <w:bCs/>
-                <w:sz w:val="18"/>
-                <w:szCs w:val="18"/>
-              </w:rPr>
-            </w:pPr>
-            <w:r>
-              <w:rPr>
-                <w:rFonts w:ascii="Arial" w:hAnsi="Arial" w:cs="Arial"/>
-                <w:b/>
-                <w:bCs/>
-                <w:sz w:val="18"/>
-                <w:szCs w:val="18"/>
-              </w:rPr>
-              <w:t>ERRO: CAMPOS OBRIGATÓRIOS EM BRANCO.</w:t>
+            <w:vAlign w:val="center"/>
+          </w:tcPr>
+          <w:p>
+            <w:pPr>
+              <w:pStyle w:val="Cabealho"/>
+              <w:jc w:val="center"/>
+              <w:rPr>
+                <w:rFonts w:ascii="Arial" w:hAnsi="Arial" w:cs="Arial"/>
+                <w:bCs/>
+                <w:sz w:val="16"/>
+                <w:szCs w:val="16"/>
+              </w:rPr>
+            </w:pPr>
+            <w:r>
+              <w:rPr>
+                <w:rFonts w:ascii="Arial" w:hAnsi="Arial" w:cs="Arial"/>
+                <w:bCs/>
+                <w:sz w:val="16"/>
+                <w:szCs w:val="16"/>
+              </w:rPr>
+              <w:t>ERRO: MÁQUINA EM BRANCO.</w:t>
             </w:r>
           </w:p>
         </w:tc>
@@ -2289,63 +2382,64 @@
         </w:trPr>
         <w:tc>
           <w:tcPr>
-            <w:tcW w:w="851" w:type="dxa"/>
-          </w:tcPr>
-          <w:p>
-            <w:pPr>
-              <w:pStyle w:val="Cabealho"/>
-              <w:jc w:val="center"/>
-              <w:rPr>
-                <w:rFonts w:ascii="Arial" w:hAnsi="Arial" w:cs="Arial"/>
-                <w:b/>
-                <w:bCs/>
-                <w:sz w:val="18"/>
-                <w:szCs w:val="18"/>
-              </w:rPr>
-            </w:pPr>
-            <w:r>
-              <w:rPr>
-                <w:rFonts w:ascii="Arial" w:hAnsi="Arial" w:cs="Arial"/>
-                <w:b/>
-                <w:bCs/>
-                <w:sz w:val="18"/>
-                <w:szCs w:val="18"/>
-              </w:rPr>
-              <w:t>6</w:t>
-            </w:r>
-          </w:p>
-        </w:tc>
-        <w:tc>
-          <w:tcPr>
-            <w:tcW w:w="851" w:type="dxa"/>
-          </w:tcPr>
-          <w:p>
-            <w:pPr>
-              <w:pStyle w:val="Cabealho"/>
-              <w:jc w:val="center"/>
-              <w:rPr>
-                <w:rFonts w:ascii="Arial" w:hAnsi="Arial" w:cs="Arial"/>
-                <w:b/>
-                <w:bCs/>
-                <w:sz w:val="18"/>
-                <w:szCs w:val="18"/>
-              </w:rPr>
-            </w:pPr>
-            <w:r>
-              <w:rPr>
-                <w:rFonts w:ascii="Arial" w:hAnsi="Arial" w:cs="Arial"/>
-                <w:b/>
-                <w:bCs/>
-                <w:sz w:val="18"/>
-                <w:szCs w:val="18"/>
-              </w:rPr>
-              <w:t>100</w:t>
+            <w:tcW w:w="709" w:type="dxa"/>
+            <w:vAlign w:val="center"/>
+          </w:tcPr>
+          <w:p>
+            <w:pPr>
+              <w:pStyle w:val="Cabealho"/>
+              <w:jc w:val="center"/>
+              <w:rPr>
+                <w:rFonts w:ascii="Arial" w:hAnsi="Arial" w:cs="Arial"/>
+                <w:bCs/>
+                <w:sz w:val="16"/>
+                <w:szCs w:val="16"/>
+              </w:rPr>
+            </w:pPr>
+            <w:proofErr w:type="gramStart"/>
+            <w:r>
+              <w:rPr>
+                <w:rFonts w:ascii="Arial" w:hAnsi="Arial" w:cs="Arial"/>
+                <w:bCs/>
+                <w:sz w:val="16"/>
+                <w:szCs w:val="16"/>
+              </w:rPr>
+              <w:t>7</w:t>
+            </w:r>
+            <w:proofErr w:type="gramEnd"/>
+          </w:p>
+        </w:tc>
+        <w:tc>
+          <w:tcPr>
+            <w:tcW w:w="993" w:type="dxa"/>
+            <w:vAlign w:val="center"/>
+          </w:tcPr>
+          <w:p>
+            <w:pPr>
+              <w:pStyle w:val="Cabealho"/>
+              <w:jc w:val="center"/>
+              <w:rPr>
+                <w:rFonts w:ascii="Arial" w:hAnsi="Arial" w:cs="Arial"/>
+                <w:bCs/>
+                <w:sz w:val="16"/>
+                <w:szCs w:val="16"/>
+              </w:rPr>
+            </w:pPr>
+            <w:r>
+              <w:rPr>
+                <w:rFonts w:ascii="Arial" w:hAnsi="Arial" w:cs="Arial"/>
+                <w:bCs/>
+                <w:sz w:val="16"/>
+                <w:szCs w:val="16"/>
+              </w:rPr>
+              <w:t>ABC</w:t>
             </w:r>
           </w:p>
         </w:tc>
         <w:tc>
           <w:tcPr>
             <w:tcW w:w="1134" w:type="dxa"/>
+            <w:vAlign w:val="center"/>
           </w:tcPr>
           <w:p>
             <w:pPr>
@@ -2357,131 +2451,125 @@
               <w:jc w:val="center"/>
               <w:rPr>
                 <w:rFonts w:ascii="Arial" w:hAnsi="Arial" w:cs="Arial"/>
-                <w:b/>
-                <w:bCs/>
-                <w:sz w:val="18"/>
-                <w:szCs w:val="18"/>
-              </w:rPr>
-            </w:pPr>
-            <w:r>
-              <w:rPr>
-                <w:rFonts w:ascii="Arial" w:hAnsi="Arial" w:cs="Arial"/>
-                <w:b/>
-                <w:bCs/>
-                <w:sz w:val="18"/>
-                <w:szCs w:val="18"/>
-              </w:rPr>
-              <w:t>ABASTECIMENTO</w:t>
+                <w:bCs/>
+                <w:sz w:val="16"/>
+                <w:szCs w:val="16"/>
+              </w:rPr>
+            </w:pPr>
+            <w:r>
+              <w:rPr>
+                <w:rFonts w:ascii="Arial" w:hAnsi="Arial" w:cs="Arial"/>
+                <w:bCs/>
+                <w:sz w:val="16"/>
+                <w:szCs w:val="16"/>
+              </w:rPr>
+              <w:t>ALUGUEL</w:t>
+            </w:r>
+          </w:p>
+        </w:tc>
+        <w:tc>
+          <w:tcPr>
+            <w:tcW w:w="992" w:type="dxa"/>
+            <w:vAlign w:val="center"/>
+          </w:tcPr>
+          <w:p>
+            <w:pPr>
+              <w:pStyle w:val="Cabealho"/>
+              <w:jc w:val="center"/>
+              <w:rPr>
+                <w:rFonts w:ascii="Arial" w:hAnsi="Arial" w:cs="Arial"/>
+                <w:bCs/>
+                <w:sz w:val="16"/>
+                <w:szCs w:val="16"/>
+              </w:rPr>
+            </w:pPr>
+            <w:r>
+              <w:rPr>
+                <w:rFonts w:ascii="Arial" w:hAnsi="Arial" w:cs="Arial"/>
+                <w:bCs/>
+                <w:sz w:val="16"/>
+                <w:szCs w:val="16"/>
+              </w:rPr>
+              <w:t>12/01/2015</w:t>
             </w:r>
           </w:p>
         </w:tc>
         <w:tc>
           <w:tcPr>
             <w:tcW w:w="1134" w:type="dxa"/>
-          </w:tcPr>
-          <w:p>
-            <w:pPr>
-              <w:pStyle w:val="Cabealho"/>
-              <w:jc w:val="center"/>
-              <w:rPr>
-                <w:rFonts w:ascii="Arial" w:hAnsi="Arial" w:cs="Arial"/>
-                <w:b/>
-                <w:bCs/>
-                <w:sz w:val="18"/>
-                <w:szCs w:val="18"/>
-              </w:rPr>
-            </w:pPr>
-            <w:r>
-              <w:rPr>
-                <w:rFonts w:ascii="Arial" w:hAnsi="Arial" w:cs="Arial"/>
-                <w:b/>
-                <w:bCs/>
-                <w:sz w:val="18"/>
-                <w:szCs w:val="18"/>
-              </w:rPr>
-              <w:t>12/01/2015</w:t>
-            </w:r>
-          </w:p>
-        </w:tc>
-        <w:tc>
-          <w:tcPr>
-            <w:tcW w:w="1275" w:type="dxa"/>
-          </w:tcPr>
-          <w:p>
-            <w:pPr>
-              <w:pStyle w:val="Cabealho"/>
-              <w:jc w:val="center"/>
-              <w:rPr>
-                <w:rFonts w:ascii="Arial" w:hAnsi="Arial" w:cs="Arial"/>
-                <w:b/>
-                <w:bCs/>
-                <w:sz w:val="18"/>
-                <w:szCs w:val="18"/>
-              </w:rPr>
-            </w:pPr>
-            <w:r>
-              <w:rPr>
-                <w:rFonts w:ascii="Arial" w:hAnsi="Arial" w:cs="Arial"/>
-                <w:b/>
-                <w:bCs/>
-                <w:sz w:val="18"/>
-                <w:szCs w:val="18"/>
-              </w:rPr>
-              <w:t>NÃO CLICAR</w:t>
-            </w:r>
-          </w:p>
-        </w:tc>
-        <w:tc>
-          <w:tcPr>
-            <w:tcW w:w="851" w:type="dxa"/>
-          </w:tcPr>
-          <w:p>
-            <w:pPr>
-              <w:pStyle w:val="Cabealho"/>
-              <w:jc w:val="center"/>
-              <w:rPr>
-                <w:rFonts w:ascii="Arial" w:hAnsi="Arial" w:cs="Arial"/>
-                <w:b/>
-                <w:bCs/>
-                <w:sz w:val="18"/>
-                <w:szCs w:val="18"/>
-              </w:rPr>
-            </w:pPr>
-            <w:r>
-              <w:rPr>
-                <w:rFonts w:ascii="Arial" w:hAnsi="Arial" w:cs="Arial"/>
-                <w:b/>
-                <w:bCs/>
-                <w:sz w:val="18"/>
-                <w:szCs w:val="18"/>
-              </w:rPr>
-              <w:t>VAZIO</w:t>
+            <w:vAlign w:val="center"/>
+          </w:tcPr>
+          <w:p>
+            <w:pPr>
+              <w:pStyle w:val="Cabealho"/>
+              <w:jc w:val="center"/>
+              <w:rPr>
+                <w:rFonts w:ascii="Arial" w:hAnsi="Arial" w:cs="Arial"/>
+                <w:bCs/>
+                <w:sz w:val="16"/>
+                <w:szCs w:val="16"/>
+              </w:rPr>
+            </w:pPr>
+            <w:r>
+              <w:rPr>
+                <w:rFonts w:ascii="Arial" w:hAnsi="Arial" w:cs="Arial"/>
+                <w:bCs/>
+                <w:sz w:val="16"/>
+                <w:szCs w:val="16"/>
+              </w:rPr>
+              <w:t>CLICAR</w:t>
             </w:r>
           </w:p>
         </w:tc>
         <w:tc>
           <w:tcPr>
             <w:tcW w:w="1134" w:type="dxa"/>
-          </w:tcPr>
-          <w:p>
-            <w:pPr>
-              <w:pStyle w:val="Cabealho"/>
-              <w:jc w:val="center"/>
-              <w:rPr>
-                <w:rFonts w:ascii="Arial" w:hAnsi="Arial" w:cs="Arial"/>
-                <w:b/>
-                <w:bCs/>
-                <w:sz w:val="18"/>
-                <w:szCs w:val="18"/>
-              </w:rPr>
-            </w:pPr>
-            <w:r>
-              <w:rPr>
-                <w:rFonts w:ascii="Arial" w:hAnsi="Arial" w:cs="Arial"/>
-                <w:b/>
-                <w:bCs/>
-                <w:sz w:val="18"/>
-                <w:szCs w:val="18"/>
+            <w:vAlign w:val="center"/>
+          </w:tcPr>
+          <w:p>
+            <w:pPr>
+              <w:pStyle w:val="Cabealho"/>
+              <w:jc w:val="center"/>
+              <w:rPr>
+                <w:rFonts w:ascii="Arial" w:hAnsi="Arial" w:cs="Arial"/>
+                <w:bCs/>
+                <w:sz w:val="16"/>
+                <w:szCs w:val="16"/>
+              </w:rPr>
+            </w:pPr>
+            <w:r>
+              <w:rPr>
+                <w:rFonts w:ascii="Arial" w:hAnsi="Arial" w:cs="Arial"/>
+                <w:bCs/>
+                <w:sz w:val="16"/>
+                <w:szCs w:val="16"/>
+              </w:rPr>
+              <w:t>MAQ1234</w:t>
+            </w:r>
+          </w:p>
+        </w:tc>
+        <w:tc>
+          <w:tcPr>
+            <w:tcW w:w="1134" w:type="dxa"/>
+            <w:vAlign w:val="center"/>
+          </w:tcPr>
+          <w:p>
+            <w:pPr>
+              <w:pStyle w:val="Cabealho"/>
+              <w:jc w:val="center"/>
+              <w:rPr>
+                <w:rFonts w:ascii="Arial" w:hAnsi="Arial" w:cs="Arial"/>
+                <w:bCs/>
+                <w:sz w:val="16"/>
+                <w:szCs w:val="16"/>
+              </w:rPr>
+            </w:pPr>
+            <w:r>
+              <w:rPr>
+                <w:rFonts w:ascii="Arial" w:hAnsi="Arial" w:cs="Arial"/>
+                <w:bCs/>
+                <w:sz w:val="16"/>
+                <w:szCs w:val="16"/>
               </w:rPr>
               <w:t>CLICAR</w:t>
             </w:r>
@@ -2490,28 +2578,27 @@
         <w:tc>
           <w:tcPr>
             <w:tcW w:w="2051" w:type="dxa"/>
-          </w:tcPr>
-          <w:p>
-            <w:pPr>
-              <w:pStyle w:val="Cabealho"/>
-              <w:jc w:val="center"/>
-              <w:rPr>
-                <w:rFonts w:ascii="Arial" w:hAnsi="Arial" w:cs="Arial"/>
-                <w:b/>
-                <w:bCs/>
-                <w:sz w:val="18"/>
-                <w:szCs w:val="18"/>
-              </w:rPr>
-            </w:pPr>
-            <w:r>
-              <w:rPr>
-                <w:rFonts w:ascii="Arial" w:hAnsi="Arial" w:cs="Arial"/>
-                <w:b/>
-                <w:bCs/>
-                <w:sz w:val="18"/>
-                <w:szCs w:val="18"/>
-              </w:rPr>
-              <w:t>ERRO: MÁQUINA EM BRANCO.</w:t>
+            <w:vAlign w:val="center"/>
+          </w:tcPr>
+          <w:p>
+            <w:pPr>
+              <w:pStyle w:val="Cabealho"/>
+              <w:jc w:val="center"/>
+              <w:rPr>
+                <w:rFonts w:ascii="Arial" w:hAnsi="Arial" w:cs="Arial"/>
+                <w:bCs/>
+                <w:sz w:val="16"/>
+                <w:szCs w:val="16"/>
+              </w:rPr>
+            </w:pPr>
+            <w:r>
+              <w:rPr>
+                <w:rFonts w:ascii="Arial" w:hAnsi="Arial" w:cs="Arial"/>
+                <w:bCs/>
+                <w:sz w:val="16"/>
+                <w:szCs w:val="16"/>
+              </w:rPr>
+              <w:t>ERRO: DADOS INVÁLIDOS.</w:t>
             </w:r>
           </w:p>
         </w:tc>
@@ -2522,63 +2609,64 @@
         </w:trPr>
         <w:tc>
           <w:tcPr>
-            <w:tcW w:w="851" w:type="dxa"/>
-          </w:tcPr>
-          <w:p>
-            <w:pPr>
-              <w:pStyle w:val="Cabealho"/>
-              <w:jc w:val="center"/>
-              <w:rPr>
-                <w:rFonts w:ascii="Arial" w:hAnsi="Arial" w:cs="Arial"/>
-                <w:b/>
-                <w:bCs/>
-                <w:sz w:val="18"/>
-                <w:szCs w:val="18"/>
-              </w:rPr>
-            </w:pPr>
-            <w:r>
-              <w:rPr>
-                <w:rFonts w:ascii="Arial" w:hAnsi="Arial" w:cs="Arial"/>
-                <w:b/>
-                <w:bCs/>
-                <w:sz w:val="18"/>
-                <w:szCs w:val="18"/>
-              </w:rPr>
-              <w:t>7</w:t>
-            </w:r>
-          </w:p>
-        </w:tc>
-        <w:tc>
-          <w:tcPr>
-            <w:tcW w:w="851" w:type="dxa"/>
-          </w:tcPr>
-          <w:p>
-            <w:pPr>
-              <w:pStyle w:val="Cabealho"/>
-              <w:jc w:val="center"/>
-              <w:rPr>
-                <w:rFonts w:ascii="Arial" w:hAnsi="Arial" w:cs="Arial"/>
-                <w:b/>
-                <w:bCs/>
-                <w:sz w:val="18"/>
-                <w:szCs w:val="18"/>
-              </w:rPr>
-            </w:pPr>
-            <w:r>
-              <w:rPr>
-                <w:rFonts w:ascii="Arial" w:hAnsi="Arial" w:cs="Arial"/>
-                <w:b/>
-                <w:bCs/>
-                <w:sz w:val="18"/>
-                <w:szCs w:val="18"/>
-              </w:rPr>
-              <w:t>ABC</w:t>
+            <w:tcW w:w="709" w:type="dxa"/>
+            <w:vAlign w:val="center"/>
+          </w:tcPr>
+          <w:p>
+            <w:pPr>
+              <w:pStyle w:val="Cabealho"/>
+              <w:jc w:val="center"/>
+              <w:rPr>
+                <w:rFonts w:ascii="Arial" w:hAnsi="Arial" w:cs="Arial"/>
+                <w:bCs/>
+                <w:sz w:val="16"/>
+                <w:szCs w:val="16"/>
+              </w:rPr>
+            </w:pPr>
+            <w:proofErr w:type="gramStart"/>
+            <w:r>
+              <w:rPr>
+                <w:rFonts w:ascii="Arial" w:hAnsi="Arial" w:cs="Arial"/>
+                <w:bCs/>
+                <w:sz w:val="16"/>
+                <w:szCs w:val="16"/>
+              </w:rPr>
+              <w:t>8</w:t>
+            </w:r>
+            <w:proofErr w:type="gramEnd"/>
+          </w:p>
+        </w:tc>
+        <w:tc>
+          <w:tcPr>
+            <w:tcW w:w="993" w:type="dxa"/>
+            <w:vAlign w:val="center"/>
+          </w:tcPr>
+          <w:p>
+            <w:pPr>
+              <w:pStyle w:val="Cabealho"/>
+              <w:jc w:val="center"/>
+              <w:rPr>
+                <w:rFonts w:ascii="Arial" w:hAnsi="Arial" w:cs="Arial"/>
+                <w:bCs/>
+                <w:sz w:val="16"/>
+                <w:szCs w:val="16"/>
+              </w:rPr>
+            </w:pPr>
+            <w:r>
+              <w:rPr>
+                <w:rFonts w:ascii="Arial" w:hAnsi="Arial" w:cs="Arial"/>
+                <w:bCs/>
+                <w:sz w:val="16"/>
+                <w:szCs w:val="16"/>
+              </w:rPr>
+              <w:t>100</w:t>
             </w:r>
           </w:p>
         </w:tc>
         <w:tc>
           <w:tcPr>
             <w:tcW w:w="1134" w:type="dxa"/>
+            <w:vAlign w:val="center"/>
           </w:tcPr>
           <w:p>
             <w:pPr>
@@ -2590,75 +2678,71 @@
               <w:jc w:val="center"/>
               <w:rPr>
                 <w:rFonts w:ascii="Arial" w:hAnsi="Arial" w:cs="Arial"/>
-                <w:b/>
-                <w:bCs/>
-                <w:sz w:val="18"/>
-                <w:szCs w:val="18"/>
-              </w:rPr>
-            </w:pPr>
-            <w:r>
-              <w:rPr>
-                <w:rFonts w:ascii="Arial" w:hAnsi="Arial" w:cs="Arial"/>
-                <w:b/>
-                <w:bCs/>
-                <w:sz w:val="18"/>
-                <w:szCs w:val="18"/>
-              </w:rPr>
-              <w:t>ABASTECIMENTO</w:t>
+                <w:bCs/>
+                <w:sz w:val="16"/>
+                <w:szCs w:val="16"/>
+              </w:rPr>
+            </w:pPr>
+            <w:r>
+              <w:rPr>
+                <w:rFonts w:ascii="Arial" w:hAnsi="Arial" w:cs="Arial"/>
+                <w:bCs/>
+                <w:sz w:val="16"/>
+                <w:szCs w:val="16"/>
+              </w:rPr>
+              <w:t>123</w:t>
+            </w:r>
+          </w:p>
+        </w:tc>
+        <w:tc>
+          <w:tcPr>
+            <w:tcW w:w="992" w:type="dxa"/>
+            <w:vAlign w:val="center"/>
+          </w:tcPr>
+          <w:p>
+            <w:pPr>
+              <w:pStyle w:val="Cabealho"/>
+              <w:jc w:val="center"/>
+              <w:rPr>
+                <w:rFonts w:ascii="Arial" w:hAnsi="Arial" w:cs="Arial"/>
+                <w:bCs/>
+                <w:sz w:val="16"/>
+                <w:szCs w:val="16"/>
+              </w:rPr>
+            </w:pPr>
+            <w:r>
+              <w:rPr>
+                <w:rFonts w:ascii="Arial" w:hAnsi="Arial" w:cs="Arial"/>
+                <w:bCs/>
+                <w:sz w:val="16"/>
+                <w:szCs w:val="16"/>
+              </w:rPr>
+              <w:t>12/01/2015</w:t>
             </w:r>
           </w:p>
         </w:tc>
         <w:tc>
           <w:tcPr>
             <w:tcW w:w="1134" w:type="dxa"/>
-          </w:tcPr>
-          <w:p>
-            <w:pPr>
-              <w:pStyle w:val="Cabealho"/>
-              <w:jc w:val="center"/>
-              <w:rPr>
-                <w:rFonts w:ascii="Arial" w:hAnsi="Arial" w:cs="Arial"/>
-                <w:b/>
-                <w:bCs/>
-                <w:sz w:val="18"/>
-                <w:szCs w:val="18"/>
-              </w:rPr>
-            </w:pPr>
-            <w:r>
-              <w:rPr>
-                <w:rFonts w:ascii="Arial" w:hAnsi="Arial" w:cs="Arial"/>
-                <w:b/>
-                <w:bCs/>
-                <w:sz w:val="18"/>
-                <w:szCs w:val="18"/>
-              </w:rPr>
-              <w:t>12/01/2015</w:t>
-            </w:r>
-          </w:p>
-        </w:tc>
-        <w:tc>
-          <w:tcPr>
-            <w:tcW w:w="1275" w:type="dxa"/>
-          </w:tcPr>
-          <w:p>
-            <w:pPr>
-              <w:pStyle w:val="Cabealho"/>
-              <w:jc w:val="center"/>
-              <w:rPr>
-                <w:rFonts w:ascii="Arial" w:hAnsi="Arial" w:cs="Arial"/>
-                <w:b/>
-                <w:bCs/>
-                <w:sz w:val="18"/>
-                <w:szCs w:val="18"/>
-              </w:rPr>
-            </w:pPr>
-            <w:r>
-              <w:rPr>
-                <w:rFonts w:ascii="Arial" w:hAnsi="Arial" w:cs="Arial"/>
-                <w:b/>
-                <w:bCs/>
-                <w:sz w:val="18"/>
-                <w:szCs w:val="18"/>
+            <w:vAlign w:val="center"/>
+          </w:tcPr>
+          <w:p>
+            <w:pPr>
+              <w:pStyle w:val="Cabealho"/>
+              <w:jc w:val="center"/>
+              <w:rPr>
+                <w:rFonts w:ascii="Arial" w:hAnsi="Arial" w:cs="Arial"/>
+                <w:bCs/>
+                <w:sz w:val="16"/>
+                <w:szCs w:val="16"/>
+              </w:rPr>
+            </w:pPr>
+            <w:r>
+              <w:rPr>
+                <w:rFonts w:ascii="Arial" w:hAnsi="Arial" w:cs="Arial"/>
+                <w:bCs/>
+                <w:sz w:val="16"/>
+                <w:szCs w:val="16"/>
               </w:rPr>
               <w:t>CLICAR</w:t>
             </w:r>
@@ -2666,27 +2750,26 @@
         </w:tc>
         <w:tc>
           <w:tcPr>
-            <w:tcW w:w="851" w:type="dxa"/>
-          </w:tcPr>
-          <w:p>
-            <w:pPr>
-              <w:pStyle w:val="Cabealho"/>
-              <w:jc w:val="center"/>
-              <w:rPr>
-                <w:rFonts w:ascii="Arial" w:hAnsi="Arial" w:cs="Arial"/>
-                <w:b/>
-                <w:bCs/>
-                <w:sz w:val="18"/>
-                <w:szCs w:val="18"/>
-              </w:rPr>
-            </w:pPr>
-            <w:r>
-              <w:rPr>
-                <w:rFonts w:ascii="Arial" w:hAnsi="Arial" w:cs="Arial"/>
-                <w:b/>
-                <w:bCs/>
-                <w:sz w:val="18"/>
-                <w:szCs w:val="18"/>
+            <w:tcW w:w="1134" w:type="dxa"/>
+            <w:vAlign w:val="center"/>
+          </w:tcPr>
+          <w:p>
+            <w:pPr>
+              <w:pStyle w:val="Cabealho"/>
+              <w:jc w:val="center"/>
+              <w:rPr>
+                <w:rFonts w:ascii="Arial" w:hAnsi="Arial" w:cs="Arial"/>
+                <w:bCs/>
+                <w:sz w:val="16"/>
+                <w:szCs w:val="16"/>
+              </w:rPr>
+            </w:pPr>
+            <w:r>
+              <w:rPr>
+                <w:rFonts w:ascii="Arial" w:hAnsi="Arial" w:cs="Arial"/>
+                <w:bCs/>
+                <w:sz w:val="16"/>
+                <w:szCs w:val="16"/>
               </w:rPr>
               <w:t>MAQ1234</w:t>
             </w:r>
@@ -2695,26 +2778,25 @@
         <w:tc>
           <w:tcPr>
             <w:tcW w:w="1134" w:type="dxa"/>
-          </w:tcPr>
-          <w:p>
-            <w:pPr>
-              <w:pStyle w:val="Cabealho"/>
-              <w:jc w:val="center"/>
-              <w:rPr>
-                <w:rFonts w:ascii="Arial" w:hAnsi="Arial" w:cs="Arial"/>
-                <w:b/>
-                <w:bCs/>
-                <w:sz w:val="18"/>
-                <w:szCs w:val="18"/>
-              </w:rPr>
-            </w:pPr>
-            <w:r>
-              <w:rPr>
-                <w:rFonts w:ascii="Arial" w:hAnsi="Arial" w:cs="Arial"/>
-                <w:b/>
-                <w:bCs/>
-                <w:sz w:val="18"/>
-                <w:szCs w:val="18"/>
+            <w:vAlign w:val="center"/>
+          </w:tcPr>
+          <w:p>
+            <w:pPr>
+              <w:pStyle w:val="Cabealho"/>
+              <w:jc w:val="center"/>
+              <w:rPr>
+                <w:rFonts w:ascii="Arial" w:hAnsi="Arial" w:cs="Arial"/>
+                <w:bCs/>
+                <w:sz w:val="16"/>
+                <w:szCs w:val="16"/>
+              </w:rPr>
+            </w:pPr>
+            <w:r>
+              <w:rPr>
+                <w:rFonts w:ascii="Arial" w:hAnsi="Arial" w:cs="Arial"/>
+                <w:bCs/>
+                <w:sz w:val="16"/>
+                <w:szCs w:val="16"/>
               </w:rPr>
               <w:t>CLICAR</w:t>
             </w:r>
@@ -2723,26 +2805,25 @@
         <w:tc>
           <w:tcPr>
             <w:tcW w:w="2051" w:type="dxa"/>
-          </w:tcPr>
-          <w:p>
-            <w:pPr>
-              <w:pStyle w:val="Cabealho"/>
-              <w:jc w:val="center"/>
-              <w:rPr>
-                <w:rFonts w:ascii="Arial" w:hAnsi="Arial" w:cs="Arial"/>
-                <w:b/>
-                <w:bCs/>
-                <w:sz w:val="18"/>
-                <w:szCs w:val="18"/>
-              </w:rPr>
-            </w:pPr>
-            <w:r>
-              <w:rPr>
-                <w:rFonts w:ascii="Arial" w:hAnsi="Arial" w:cs="Arial"/>
-                <w:b/>
-                <w:bCs/>
-                <w:sz w:val="18"/>
-                <w:szCs w:val="18"/>
+            <w:vAlign w:val="center"/>
+          </w:tcPr>
+          <w:p>
+            <w:pPr>
+              <w:pStyle w:val="Cabealho"/>
+              <w:jc w:val="center"/>
+              <w:rPr>
+                <w:rFonts w:ascii="Arial" w:hAnsi="Arial" w:cs="Arial"/>
+                <w:bCs/>
+                <w:sz w:val="16"/>
+                <w:szCs w:val="16"/>
+              </w:rPr>
+            </w:pPr>
+            <w:r>
+              <w:rPr>
+                <w:rFonts w:ascii="Arial" w:hAnsi="Arial" w:cs="Arial"/>
+                <w:bCs/>
+                <w:sz w:val="16"/>
+                <w:szCs w:val="16"/>
               </w:rPr>
               <w:t>ERRO: DADOS INVÁLIDOS.</w:t>
             </w:r>
@@ -2755,55 +2836,61 @@
         </w:trPr>
         <w:tc>
           <w:tcPr>
-            <w:tcW w:w="851" w:type="dxa"/>
-          </w:tcPr>
-          <w:p>
-            <w:pPr>
-              <w:pStyle w:val="Cabealho"/>
-              <w:jc w:val="center"/>
-              <w:rPr>
-                <w:rFonts w:ascii="Arial" w:hAnsi="Arial" w:cs="Arial"/>
-                <w:b/>
-                <w:bCs/>
-                <w:sz w:val="18"/>
-                <w:szCs w:val="18"/>
-              </w:rPr>
-            </w:pPr>
-            <w:r>
-              <w:rPr>
-                <w:rFonts w:ascii="Arial" w:hAnsi="Arial" w:cs="Arial"/>
-                <w:b/>
-                <w:bCs/>
-                <w:sz w:val="18"/>
-                <w:szCs w:val="18"/>
-              </w:rPr>
-              <w:t>8</w:t>
-            </w:r>
-          </w:p>
-        </w:tc>
-        <w:tc>
-          <w:tcPr>
-            <w:tcW w:w="851" w:type="dxa"/>
-          </w:tcPr>
-          <w:p>
-            <w:pPr>
-              <w:pStyle w:val="Cabealho"/>
-              <w:jc w:val="center"/>
-              <w:rPr>
-                <w:rFonts w:ascii="Arial" w:hAnsi="Arial" w:cs="Arial"/>
-                <w:b/>
-                <w:bCs/>
-                <w:sz w:val="18"/>
-                <w:szCs w:val="18"/>
-              </w:rPr>
-            </w:pPr>
-            <w:r>
-              <w:rPr>
-                <w:rFonts w:ascii="Arial" w:hAnsi="Arial" w:cs="Arial"/>
-                <w:b/>
-                <w:bCs/>
-                <w:sz w:val="18"/>
-                <w:szCs w:val="18"/>
+            <w:tcW w:w="709" w:type="dxa"/>
+            <w:tcBorders>
+              <w:bottom w:val="single" w:sz="4" w:space="0" w:color="auto"/>
+            </w:tcBorders>
+            <w:vAlign w:val="center"/>
+          </w:tcPr>
+          <w:p>
+            <w:pPr>
+              <w:pStyle w:val="Cabealho"/>
+              <w:jc w:val="center"/>
+              <w:rPr>
+                <w:rFonts w:ascii="Arial" w:hAnsi="Arial" w:cs="Arial"/>
+                <w:bCs/>
+                <w:sz w:val="16"/>
+                <w:szCs w:val="16"/>
+              </w:rPr>
+            </w:pPr>
+            <w:proofErr w:type="gramStart"/>
+            <w:r>
+              <w:rPr>
+                <w:rFonts w:ascii="Arial" w:hAnsi="Arial" w:cs="Arial"/>
+                <w:bCs/>
+                <w:sz w:val="16"/>
+                <w:szCs w:val="16"/>
+              </w:rPr>
+              <w:t>9</w:t>
+            </w:r>
+            <w:proofErr w:type="gramEnd"/>
+          </w:p>
+        </w:tc>
+        <w:tc>
+          <w:tcPr>
+            <w:tcW w:w="993" w:type="dxa"/>
+            <w:tcBorders>
+              <w:bottom w:val="single" w:sz="4" w:space="0" w:color="auto"/>
+            </w:tcBorders>
+            <w:vAlign w:val="center"/>
+          </w:tcPr>
+          <w:p>
+            <w:pPr>
+              <w:pStyle w:val="Cabealho"/>
+              <w:jc w:val="center"/>
+              <w:rPr>
+                <w:rFonts w:ascii="Arial" w:hAnsi="Arial" w:cs="Arial"/>
+                <w:bCs/>
+                <w:sz w:val="16"/>
+                <w:szCs w:val="16"/>
+              </w:rPr>
+            </w:pPr>
+            <w:r>
+              <w:rPr>
+                <w:rFonts w:ascii="Arial" w:hAnsi="Arial" w:cs="Arial"/>
+                <w:bCs/>
+                <w:sz w:val="16"/>
+                <w:szCs w:val="16"/>
               </w:rPr>
               <w:t>100</w:t>
             </w:r>
@@ -2812,6 +2899,10 @@
         <w:tc>
           <w:tcPr>
             <w:tcW w:w="1134" w:type="dxa"/>
+            <w:tcBorders>
+              <w:bottom w:val="single" w:sz="4" w:space="0" w:color="auto"/>
+            </w:tcBorders>
+            <w:vAlign w:val="center"/>
           </w:tcPr>
           <w:p>
             <w:pPr>
@@ -2823,228 +2914,49 @@
               <w:jc w:val="center"/>
               <w:rPr>
                 <w:rFonts w:ascii="Arial" w:hAnsi="Arial" w:cs="Arial"/>
-                <w:b/>
-                <w:bCs/>
-                <w:sz w:val="18"/>
-                <w:szCs w:val="18"/>
-              </w:rPr>
-            </w:pPr>
-            <w:r>
-              <w:rPr>
-                <w:rFonts w:ascii="Arial" w:hAnsi="Arial" w:cs="Arial"/>
-                <w:b/>
-                <w:bCs/>
-                <w:sz w:val="18"/>
-                <w:szCs w:val="18"/>
-              </w:rPr>
-              <w:t>123</w:t>
-            </w:r>
-          </w:p>
-        </w:tc>
-        <w:tc>
-          <w:tcPr>
-            <w:tcW w:w="1134" w:type="dxa"/>
-          </w:tcPr>
-          <w:p>
-            <w:pPr>
-              <w:pStyle w:val="Cabealho"/>
-              <w:jc w:val="center"/>
-              <w:rPr>
-                <w:rFonts w:ascii="Arial" w:hAnsi="Arial" w:cs="Arial"/>
-                <w:b/>
-                <w:bCs/>
-                <w:sz w:val="18"/>
-                <w:szCs w:val="18"/>
-              </w:rPr>
-            </w:pPr>
-            <w:r>
-              <w:rPr>
-                <w:rFonts w:ascii="Arial" w:hAnsi="Arial" w:cs="Arial"/>
-                <w:b/>
-                <w:bCs/>
-                <w:sz w:val="18"/>
-                <w:szCs w:val="18"/>
-              </w:rPr>
-              <w:t>12/01/2015</w:t>
-            </w:r>
-          </w:p>
-        </w:tc>
-        <w:tc>
-          <w:tcPr>
-            <w:tcW w:w="1275" w:type="dxa"/>
-          </w:tcPr>
-          <w:p>
-            <w:pPr>
-              <w:pStyle w:val="Cabealho"/>
-              <w:jc w:val="center"/>
-              <w:rPr>
-                <w:rFonts w:ascii="Arial" w:hAnsi="Arial" w:cs="Arial"/>
-                <w:b/>
-                <w:bCs/>
-                <w:sz w:val="18"/>
-                <w:szCs w:val="18"/>
-              </w:rPr>
-            </w:pPr>
-            <w:r>
-              <w:rPr>
-                <w:rFonts w:ascii="Arial" w:hAnsi="Arial" w:cs="Arial"/>
-                <w:b/>
-                <w:bCs/>
-                <w:sz w:val="18"/>
-                <w:szCs w:val="18"/>
-              </w:rPr>
-              <w:t>CLICAR</w:t>
-            </w:r>
-          </w:p>
-        </w:tc>
-        <w:tc>
-          <w:tcPr>
-            <w:tcW w:w="851" w:type="dxa"/>
-          </w:tcPr>
-          <w:p>
-            <w:pPr>
-              <w:pStyle w:val="Cabealho"/>
-              <w:jc w:val="center"/>
-              <w:rPr>
-                <w:rFonts w:ascii="Arial" w:hAnsi="Arial" w:cs="Arial"/>
-                <w:b/>
-                <w:bCs/>
-                <w:sz w:val="18"/>
-                <w:szCs w:val="18"/>
-              </w:rPr>
-            </w:pPr>
-            <w:r>
-              <w:rPr>
-                <w:rFonts w:ascii="Arial" w:hAnsi="Arial" w:cs="Arial"/>
-                <w:b/>
-                <w:bCs/>
-                <w:sz w:val="18"/>
-                <w:szCs w:val="18"/>
-              </w:rPr>
-              <w:t>MAQ1234</w:t>
-            </w:r>
-          </w:p>
-        </w:tc>
-        <w:tc>
-          <w:tcPr>
-            <w:tcW w:w="1134" w:type="dxa"/>
-          </w:tcPr>
-          <w:p>
-            <w:pPr>
-              <w:pStyle w:val="Cabealho"/>
-              <w:jc w:val="center"/>
-              <w:rPr>
-                <w:rFonts w:ascii="Arial" w:hAnsi="Arial" w:cs="Arial"/>
-                <w:b/>
-                <w:bCs/>
-                <w:sz w:val="18"/>
-                <w:szCs w:val="18"/>
-              </w:rPr>
-            </w:pPr>
-            <w:r>
-              <w:rPr>
-                <w:rFonts w:ascii="Arial" w:hAnsi="Arial" w:cs="Arial"/>
-                <w:b/>
-                <w:bCs/>
-                <w:sz w:val="18"/>
-                <w:szCs w:val="18"/>
-              </w:rPr>
-              <w:t>CLICAR</w:t>
-            </w:r>
-          </w:p>
-        </w:tc>
-        <w:tc>
-          <w:tcPr>
-            <w:tcW w:w="2051" w:type="dxa"/>
-          </w:tcPr>
-          <w:p>
-            <w:pPr>
-              <w:pStyle w:val="Cabealho"/>
-              <w:jc w:val="center"/>
-              <w:rPr>
-                <w:rFonts w:ascii="Arial" w:hAnsi="Arial" w:cs="Arial"/>
-                <w:b/>
-                <w:bCs/>
-                <w:sz w:val="18"/>
-                <w:szCs w:val="18"/>
-              </w:rPr>
-            </w:pPr>
-            <w:r>
-              <w:rPr>
-                <w:rFonts w:ascii="Arial" w:hAnsi="Arial" w:cs="Arial"/>
-                <w:b/>
-                <w:bCs/>
-                <w:sz w:val="18"/>
-                <w:szCs w:val="18"/>
-              </w:rPr>
-              <w:t>ERRO: DADOS INVÁLIDOS.</w:t>
-            </w:r>
-          </w:p>
-        </w:tc>
-      </w:tr>
-      <w:tr>
-        <w:trPr>
-          <w:trHeight w:val="58"/>
-        </w:trPr>
-        <w:tc>
-          <w:tcPr>
-            <w:tcW w:w="851" w:type="dxa"/>
+                <w:bCs/>
+                <w:sz w:val="16"/>
+                <w:szCs w:val="16"/>
+              </w:rPr>
+            </w:pPr>
+            <w:r>
+              <w:rPr>
+                <w:rFonts w:ascii="Arial" w:hAnsi="Arial" w:cs="Arial"/>
+                <w:bCs/>
+                <w:sz w:val="16"/>
+                <w:szCs w:val="16"/>
+              </w:rPr>
+              <w:t>ALUGUEL</w:t>
+            </w:r>
+          </w:p>
+        </w:tc>
+        <w:tc>
+          <w:tcPr>
+            <w:tcW w:w="992" w:type="dxa"/>
             <w:tcBorders>
               <w:bottom w:val="single" w:sz="4" w:space="0" w:color="auto"/>
             </w:tcBorders>
-          </w:tcPr>
-          <w:p>
-            <w:pPr>
-              <w:pStyle w:val="Cabealho"/>
-              <w:jc w:val="center"/>
-              <w:rPr>
-                <w:rFonts w:ascii="Arial" w:hAnsi="Arial" w:cs="Arial"/>
-                <w:b/>
-                <w:bCs/>
-                <w:sz w:val="18"/>
-                <w:szCs w:val="18"/>
-              </w:rPr>
-            </w:pPr>
-            <w:r>
-              <w:rPr>
-                <w:rFonts w:ascii="Arial" w:hAnsi="Arial" w:cs="Arial"/>
-                <w:b/>
-                <w:bCs/>
-                <w:sz w:val="18"/>
-                <w:szCs w:val="18"/>
-              </w:rPr>
-              <w:t>9</w:t>
-            </w:r>
-          </w:p>
-        </w:tc>
-        <w:tc>
-          <w:tcPr>
-            <w:tcW w:w="851" w:type="dxa"/>
-            <w:tcBorders>
-              <w:bottom w:val="single" w:sz="4" w:space="0" w:color="auto"/>
-            </w:tcBorders>
-          </w:tcPr>
-          <w:p>
-            <w:pPr>
-              <w:pStyle w:val="Cabealho"/>
-              <w:jc w:val="center"/>
-              <w:rPr>
-                <w:rFonts w:ascii="Arial" w:hAnsi="Arial" w:cs="Arial"/>
-                <w:b/>
-                <w:bCs/>
-                <w:sz w:val="18"/>
-                <w:szCs w:val="18"/>
-              </w:rPr>
-            </w:pPr>
-            <w:r>
-              <w:rPr>
-                <w:rFonts w:ascii="Arial" w:hAnsi="Arial" w:cs="Arial"/>
-                <w:b/>
-                <w:bCs/>
-                <w:sz w:val="18"/>
-                <w:szCs w:val="18"/>
-              </w:rPr>
-              <w:t>100</w:t>
+            <w:vAlign w:val="center"/>
+          </w:tcPr>
+          <w:p>
+            <w:pPr>
+              <w:pStyle w:val="Cabealho"/>
+              <w:jc w:val="center"/>
+              <w:rPr>
+                <w:rFonts w:ascii="Arial" w:hAnsi="Arial" w:cs="Arial"/>
+                <w:bCs/>
+                <w:sz w:val="16"/>
+                <w:szCs w:val="16"/>
+              </w:rPr>
+            </w:pPr>
+            <w:r>
+              <w:rPr>
+                <w:rFonts w:ascii="Arial" w:hAnsi="Arial" w:cs="Arial"/>
+                <w:bCs/>
+                <w:sz w:val="16"/>
+                <w:szCs w:val="16"/>
+              </w:rPr>
+              <w:t>ABC</w:t>
             </w:r>
           </w:p>
         </w:tc>
@@ -3054,32 +2966,27 @@
             <w:tcBorders>
               <w:bottom w:val="single" w:sz="4" w:space="0" w:color="auto"/>
             </w:tcBorders>
-          </w:tcPr>
-          <w:p>
-            <w:pPr>
-              <w:pStyle w:val="Cabealho"/>
-              <w:tabs>
-                <w:tab w:val="left" w:pos="180"/>
-                <w:tab w:val="center" w:pos="639"/>
-              </w:tabs>
-              <w:jc w:val="center"/>
-              <w:rPr>
-                <w:rFonts w:ascii="Arial" w:hAnsi="Arial" w:cs="Arial"/>
-                <w:b/>
-                <w:bCs/>
-                <w:sz w:val="18"/>
-                <w:szCs w:val="18"/>
-              </w:rPr>
-            </w:pPr>
-            <w:r>
-              <w:rPr>
-                <w:rFonts w:ascii="Arial" w:hAnsi="Arial" w:cs="Arial"/>
-                <w:b/>
-                <w:bCs/>
-                <w:sz w:val="18"/>
-                <w:szCs w:val="18"/>
-              </w:rPr>
-              <w:t>ABASTECIMENTO</w:t>
+            <w:vAlign w:val="center"/>
+          </w:tcPr>
+          <w:p>
+            <w:pPr>
+              <w:pStyle w:val="Cabealho"/>
+              <w:jc w:val="center"/>
+              <w:rPr>
+                <w:rFonts w:ascii="Arial" w:hAnsi="Arial" w:cs="Arial"/>
+                <w:bCs/>
+                <w:sz w:val="16"/>
+                <w:szCs w:val="16"/>
+              </w:rPr>
+            </w:pPr>
+            <w:r>
+              <w:rPr>
+                <w:rFonts w:ascii="Arial" w:hAnsi="Arial" w:cs="Arial"/>
+                <w:bCs/>
+                <w:sz w:val="16"/>
+                <w:szCs w:val="16"/>
+              </w:rPr>
+              <w:t>CLICAR</w:t>
             </w:r>
           </w:p>
         </w:tc>
@@ -3089,88 +2996,25 @@
             <w:tcBorders>
               <w:bottom w:val="single" w:sz="4" w:space="0" w:color="auto"/>
             </w:tcBorders>
-          </w:tcPr>
-          <w:p>
-            <w:pPr>
-              <w:pStyle w:val="Cabealho"/>
-              <w:jc w:val="center"/>
-              <w:rPr>
-                <w:rFonts w:ascii="Arial" w:hAnsi="Arial" w:cs="Arial"/>
-                <w:b/>
-                <w:bCs/>
-                <w:sz w:val="18"/>
-                <w:szCs w:val="18"/>
-              </w:rPr>
-            </w:pPr>
-            <w:r>
-              <w:rPr>
-                <w:rFonts w:ascii="Arial" w:hAnsi="Arial" w:cs="Arial"/>
-                <w:b/>
-                <w:bCs/>
-                <w:sz w:val="18"/>
-                <w:szCs w:val="18"/>
-              </w:rPr>
-              <w:t>ABC</w:t>
-            </w:r>
-          </w:p>
-        </w:tc>
-        <w:tc>
-          <w:tcPr>
-            <w:tcW w:w="1275" w:type="dxa"/>
-            <w:tcBorders>
-              <w:bottom w:val="single" w:sz="4" w:space="0" w:color="auto"/>
-            </w:tcBorders>
-          </w:tcPr>
-          <w:p>
-            <w:pPr>
-              <w:pStyle w:val="Cabealho"/>
-              <w:jc w:val="center"/>
-              <w:rPr>
-                <w:rFonts w:ascii="Arial" w:hAnsi="Arial" w:cs="Arial"/>
-                <w:b/>
-                <w:bCs/>
-                <w:sz w:val="18"/>
-                <w:szCs w:val="18"/>
-              </w:rPr>
-            </w:pPr>
-            <w:r>
-              <w:rPr>
-                <w:rFonts w:ascii="Arial" w:hAnsi="Arial" w:cs="Arial"/>
-                <w:b/>
-                <w:bCs/>
-                <w:sz w:val="18"/>
-                <w:szCs w:val="18"/>
-              </w:rPr>
-              <w:t>CLICAR</w:t>
-            </w:r>
-          </w:p>
-        </w:tc>
-        <w:tc>
-          <w:tcPr>
-            <w:tcW w:w="851" w:type="dxa"/>
-            <w:tcBorders>
-              <w:bottom w:val="single" w:sz="4" w:space="0" w:color="auto"/>
-            </w:tcBorders>
-          </w:tcPr>
-          <w:p>
-            <w:pPr>
-              <w:pStyle w:val="Cabealho"/>
-              <w:jc w:val="center"/>
-              <w:rPr>
-                <w:rFonts w:ascii="Arial" w:hAnsi="Arial" w:cs="Arial"/>
-                <w:b/>
-                <w:bCs/>
-                <w:sz w:val="18"/>
-                <w:szCs w:val="18"/>
-              </w:rPr>
-            </w:pPr>
-            <w:r>
-              <w:rPr>
-                <w:rFonts w:ascii="Arial" w:hAnsi="Arial" w:cs="Arial"/>
-                <w:b/>
-                <w:bCs/>
-                <w:sz w:val="18"/>
-                <w:szCs w:val="18"/>
+            <w:vAlign w:val="center"/>
+          </w:tcPr>
+          <w:p>
+            <w:pPr>
+              <w:pStyle w:val="Cabealho"/>
+              <w:jc w:val="center"/>
+              <w:rPr>
+                <w:rFonts w:ascii="Arial" w:hAnsi="Arial" w:cs="Arial"/>
+                <w:bCs/>
+                <w:sz w:val="16"/>
+                <w:szCs w:val="16"/>
+              </w:rPr>
+            </w:pPr>
+            <w:r>
+              <w:rPr>
+                <w:rFonts w:ascii="Arial" w:hAnsi="Arial" w:cs="Arial"/>
+                <w:bCs/>
+                <w:sz w:val="16"/>
+                <w:szCs w:val="16"/>
               </w:rPr>
               <w:t>MAQ1234</w:t>
             </w:r>
@@ -3182,26 +3026,25 @@
             <w:tcBorders>
               <w:bottom w:val="single" w:sz="4" w:space="0" w:color="auto"/>
             </w:tcBorders>
-          </w:tcPr>
-          <w:p>
-            <w:pPr>
-              <w:pStyle w:val="Cabealho"/>
-              <w:jc w:val="center"/>
-              <w:rPr>
-                <w:rFonts w:ascii="Arial" w:hAnsi="Arial" w:cs="Arial"/>
-                <w:b/>
-                <w:bCs/>
-                <w:sz w:val="18"/>
-                <w:szCs w:val="18"/>
-              </w:rPr>
-            </w:pPr>
-            <w:r>
-              <w:rPr>
-                <w:rFonts w:ascii="Arial" w:hAnsi="Arial" w:cs="Arial"/>
-                <w:b/>
-                <w:bCs/>
-                <w:sz w:val="18"/>
-                <w:szCs w:val="18"/>
+            <w:vAlign w:val="center"/>
+          </w:tcPr>
+          <w:p>
+            <w:pPr>
+              <w:pStyle w:val="Cabealho"/>
+              <w:jc w:val="center"/>
+              <w:rPr>
+                <w:rFonts w:ascii="Arial" w:hAnsi="Arial" w:cs="Arial"/>
+                <w:bCs/>
+                <w:sz w:val="16"/>
+                <w:szCs w:val="16"/>
+              </w:rPr>
+            </w:pPr>
+            <w:r>
+              <w:rPr>
+                <w:rFonts w:ascii="Arial" w:hAnsi="Arial" w:cs="Arial"/>
+                <w:bCs/>
+                <w:sz w:val="16"/>
+                <w:szCs w:val="16"/>
               </w:rPr>
               <w:t>CLICAR</w:t>
             </w:r>
@@ -3213,26 +3056,25 @@
             <w:tcBorders>
               <w:bottom w:val="single" w:sz="4" w:space="0" w:color="auto"/>
             </w:tcBorders>
-          </w:tcPr>
-          <w:p>
-            <w:pPr>
-              <w:pStyle w:val="Cabealho"/>
-              <w:jc w:val="center"/>
-              <w:rPr>
-                <w:rFonts w:ascii="Arial" w:hAnsi="Arial" w:cs="Arial"/>
-                <w:b/>
-                <w:bCs/>
-                <w:sz w:val="18"/>
-                <w:szCs w:val="18"/>
-              </w:rPr>
-            </w:pPr>
-            <w:r>
-              <w:rPr>
-                <w:rFonts w:ascii="Arial" w:hAnsi="Arial" w:cs="Arial"/>
-                <w:b/>
-                <w:bCs/>
-                <w:sz w:val="18"/>
-                <w:szCs w:val="18"/>
+            <w:vAlign w:val="center"/>
+          </w:tcPr>
+          <w:p>
+            <w:pPr>
+              <w:pStyle w:val="Cabealho"/>
+              <w:jc w:val="center"/>
+              <w:rPr>
+                <w:rFonts w:ascii="Arial" w:hAnsi="Arial" w:cs="Arial"/>
+                <w:bCs/>
+                <w:sz w:val="16"/>
+                <w:szCs w:val="16"/>
+              </w:rPr>
+            </w:pPr>
+            <w:r>
+              <w:rPr>
+                <w:rFonts w:ascii="Arial" w:hAnsi="Arial" w:cs="Arial"/>
+                <w:bCs/>
+                <w:sz w:val="16"/>
+                <w:szCs w:val="16"/>
               </w:rPr>
               <w:t>ERRO: DADOS INVÁLIDOS.</w:t>
             </w:r>
@@ -3690,8 +3532,8 @@
     <w:p/>
     <w:p/>
     <w:sectPr>
-      <w:headerReference w:type="default" r:id="rId10"/>
-      <w:footerReference w:type="default" r:id="rId11"/>
+      <w:headerReference w:type="default" r:id="rId9"/>
+      <w:footerReference w:type="default" r:id="rId10"/>
       <w:pgSz w:w="11906" w:h="16838"/>
       <w:pgMar w:top="1134" w:right="1134" w:bottom="1134" w:left="1701" w:header="709" w:footer="709" w:gutter="0"/>
       <w:cols w:space="708"/>
@@ -5284,7 +5126,7 @@
 </file>
 
 <file path=customXml/itemProps1.xml><?xml version="1.0" encoding="utf-8"?>
-<ds:datastoreItem xmlns:ds="http://schemas.openxmlformats.org/officeDocument/2006/customXml" ds:itemID="{F7F17F7B-C185-4A47-9279-3136A7416501}">
+<ds:datastoreItem xmlns:ds="http://schemas.openxmlformats.org/officeDocument/2006/customXml" ds:itemID="{B4C01E8B-F86A-4567-8B66-25B03A0DCE5D}">
   <ds:schemaRefs>
     <ds:schemaRef ds:uri="http://schemas.openxmlformats.org/officeDocument/2006/bibliography"/>
   </ds:schemaRefs>

</xml_diff>

<commit_message>
CT: Ajustes na despesa
</commit_message>
<xml_diff>
--- a/4.4 Caso de Teste - UC-21 Cadastrar despesa.docx
+++ b/4.4 Caso de Teste - UC-21 Cadastrar despesa.docx
@@ -45,8 +45,6 @@
                 <w:b/>
               </w:rPr>
             </w:pPr>
-            <w:bookmarkStart w:id="0" w:name="_GoBack"/>
-            <w:bookmarkEnd w:id="0"/>
             <w:r>
               <w:rPr>
                 <w:rFonts w:ascii="Arial" w:hAnsi="Arial" w:cs="Arial"/>
@@ -154,6 +152,7 @@
               <w:bottom w:val="single" w:sz="4" w:space="0" w:color="auto"/>
             </w:tcBorders>
             <w:shd w:val="clear" w:color="auto" w:fill="BFBFBF" w:themeFill="background1" w:themeFillShade="BF"/>
+            <w:vAlign w:val="center"/>
           </w:tcPr>
           <w:p>
             <w:pPr>
@@ -484,7 +483,15 @@
                 <w:b/>
                 <w:bCs/>
               </w:rPr>
-              <w:t>LISTAGEM DE MÁQUINAS ESPECIFICAS</w:t>
+              <w:t xml:space="preserve">LISTAGEM </w:t>
+            </w:r>
+            <w:r>
+              <w:rPr>
+                <w:rFonts w:ascii="Arial" w:hAnsi="Arial" w:cs="Arial"/>
+                <w:b/>
+                <w:bCs/>
+              </w:rPr>
+              <w:t>ESPECIFICAS</w:t>
             </w:r>
             <w:proofErr w:type="gramEnd"/>
             <w:r>
@@ -493,7 +500,15 @@
                 <w:b/>
                 <w:bCs/>
               </w:rPr>
-              <w:t xml:space="preserve"> QUANDO HÁ FILTROS INFORMADOS</w:t>
+              <w:t xml:space="preserve"> </w:t>
+            </w:r>
+            <w:r>
+              <w:rPr>
+                <w:rFonts w:ascii="Arial" w:hAnsi="Arial" w:cs="Arial"/>
+                <w:b/>
+                <w:bCs/>
+              </w:rPr>
+              <w:t>DE MÁQUINAS QUANDO HÁ FILTROS INFORMADOS</w:t>
             </w:r>
           </w:p>
           <w:p>
@@ -525,6 +540,8 @@
             </w:r>
           </w:p>
         </w:tc>
+        <w:bookmarkStart w:id="0" w:name="_GoBack"/>
+        <w:bookmarkEnd w:id="0"/>
       </w:tr>
     </w:tbl>
     <w:p>
@@ -555,11 +572,11 @@
       </w:tblPr>
       <w:tblGrid>
         <w:gridCol w:w="709"/>
+        <w:gridCol w:w="1418"/>
+        <w:gridCol w:w="992"/>
         <w:gridCol w:w="1276"/>
-        <w:gridCol w:w="992"/>
-        <w:gridCol w:w="1134"/>
-        <w:gridCol w:w="1276"/>
-        <w:gridCol w:w="3827"/>
+        <w:gridCol w:w="1417"/>
+        <w:gridCol w:w="3402"/>
       </w:tblGrid>
       <w:tr>
         <w:tc>
@@ -578,18 +595,80 @@
               <w:rPr>
                 <w:rFonts w:ascii="Arial" w:hAnsi="Arial" w:cs="Arial"/>
                 <w:b/>
-                <w:sz w:val="16"/>
-                <w:szCs w:val="16"/>
-              </w:rPr>
-            </w:pPr>
-            <w:r>
-              <w:rPr>
-                <w:rFonts w:ascii="Arial" w:hAnsi="Arial" w:cs="Arial"/>
-                <w:b/>
-                <w:sz w:val="16"/>
-                <w:szCs w:val="16"/>
+                <w:sz w:val="18"/>
+                <w:szCs w:val="18"/>
+              </w:rPr>
+            </w:pPr>
+            <w:r>
+              <w:rPr>
+                <w:rFonts w:ascii="Arial" w:hAnsi="Arial" w:cs="Arial"/>
+                <w:b/>
+                <w:sz w:val="18"/>
+                <w:szCs w:val="18"/>
               </w:rPr>
               <w:t>TESTE No.</w:t>
+            </w:r>
+          </w:p>
+        </w:tc>
+        <w:tc>
+          <w:tcPr>
+            <w:tcW w:w="1418" w:type="dxa"/>
+            <w:tcBorders>
+              <w:bottom w:val="single" w:sz="4" w:space="0" w:color="auto"/>
+            </w:tcBorders>
+            <w:shd w:val="clear" w:color="auto" w:fill="BFBFBF" w:themeFill="background1" w:themeFillShade="BF"/>
+            <w:vAlign w:val="center"/>
+          </w:tcPr>
+          <w:p>
+            <w:pPr>
+              <w:pStyle w:val="Cabealho"/>
+              <w:jc w:val="center"/>
+              <w:rPr>
+                <w:rFonts w:ascii="Arial" w:hAnsi="Arial" w:cs="Arial"/>
+                <w:b/>
+                <w:sz w:val="18"/>
+                <w:szCs w:val="18"/>
+              </w:rPr>
+            </w:pPr>
+            <w:r>
+              <w:rPr>
+                <w:rFonts w:ascii="Arial" w:hAnsi="Arial" w:cs="Arial"/>
+                <w:b/>
+                <w:sz w:val="18"/>
+                <w:szCs w:val="18"/>
+              </w:rPr>
+              <w:t>PATRIMÔNIO</w:t>
+            </w:r>
+          </w:p>
+        </w:tc>
+        <w:tc>
+          <w:tcPr>
+            <w:tcW w:w="992" w:type="dxa"/>
+            <w:tcBorders>
+              <w:bottom w:val="single" w:sz="4" w:space="0" w:color="auto"/>
+            </w:tcBorders>
+            <w:shd w:val="clear" w:color="auto" w:fill="BFBFBF" w:themeFill="background1" w:themeFillShade="BF"/>
+            <w:vAlign w:val="center"/>
+          </w:tcPr>
+          <w:p>
+            <w:pPr>
+              <w:pStyle w:val="Cabealho"/>
+              <w:jc w:val="center"/>
+              <w:rPr>
+                <w:rFonts w:ascii="Arial" w:hAnsi="Arial" w:cs="Arial"/>
+                <w:b/>
+                <w:sz w:val="18"/>
+                <w:szCs w:val="18"/>
+              </w:rPr>
+            </w:pPr>
+            <w:r>
+              <w:rPr>
+                <w:rFonts w:ascii="Arial" w:hAnsi="Arial" w:cs="Arial"/>
+                <w:b/>
+                <w:sz w:val="18"/>
+                <w:szCs w:val="18"/>
+              </w:rPr>
+              <w:t>MODELO</w:t>
             </w:r>
           </w:p>
         </w:tc>
@@ -609,24 +688,24 @@
               <w:rPr>
                 <w:rFonts w:ascii="Arial" w:hAnsi="Arial" w:cs="Arial"/>
                 <w:b/>
-                <w:sz w:val="16"/>
-                <w:szCs w:val="16"/>
-              </w:rPr>
-            </w:pPr>
-            <w:r>
-              <w:rPr>
-                <w:rFonts w:ascii="Arial" w:hAnsi="Arial" w:cs="Arial"/>
-                <w:b/>
-                <w:sz w:val="16"/>
-                <w:szCs w:val="16"/>
-              </w:rPr>
-              <w:t>PATRIMÔNIO</w:t>
-            </w:r>
-          </w:p>
-        </w:tc>
-        <w:tc>
-          <w:tcPr>
-            <w:tcW w:w="992" w:type="dxa"/>
+                <w:sz w:val="18"/>
+                <w:szCs w:val="18"/>
+              </w:rPr>
+            </w:pPr>
+            <w:r>
+              <w:rPr>
+                <w:rFonts w:ascii="Arial" w:hAnsi="Arial" w:cs="Arial"/>
+                <w:b/>
+                <w:sz w:val="18"/>
+                <w:szCs w:val="18"/>
+              </w:rPr>
+              <w:t>BOTÃO PESQUISAR</w:t>
+            </w:r>
+          </w:p>
+        </w:tc>
+        <w:tc>
+          <w:tcPr>
+            <w:tcW w:w="1417" w:type="dxa"/>
             <w:tcBorders>
               <w:bottom w:val="single" w:sz="4" w:space="0" w:color="auto"/>
             </w:tcBorders>
@@ -640,24 +719,24 @@
               <w:rPr>
                 <w:rFonts w:ascii="Arial" w:hAnsi="Arial" w:cs="Arial"/>
                 <w:b/>
-                <w:sz w:val="16"/>
-                <w:szCs w:val="16"/>
-              </w:rPr>
-            </w:pPr>
-            <w:r>
-              <w:rPr>
-                <w:rFonts w:ascii="Arial" w:hAnsi="Arial" w:cs="Arial"/>
-                <w:b/>
-                <w:sz w:val="16"/>
-                <w:szCs w:val="16"/>
-              </w:rPr>
-              <w:t>MODELO</w:t>
-            </w:r>
-          </w:p>
-        </w:tc>
-        <w:tc>
-          <w:tcPr>
-            <w:tcW w:w="1134" w:type="dxa"/>
+                <w:sz w:val="18"/>
+                <w:szCs w:val="18"/>
+              </w:rPr>
+            </w:pPr>
+            <w:r>
+              <w:rPr>
+                <w:rFonts w:ascii="Arial" w:hAnsi="Arial" w:cs="Arial"/>
+                <w:b/>
+                <w:sz w:val="18"/>
+                <w:szCs w:val="18"/>
+              </w:rPr>
+              <w:t>BOTÃO SELECIONAR MÁQUINA</w:t>
+            </w:r>
+          </w:p>
+        </w:tc>
+        <w:tc>
+          <w:tcPr>
+            <w:tcW w:w="3402" w:type="dxa"/>
             <w:tcBorders>
               <w:bottom w:val="single" w:sz="4" w:space="0" w:color="auto"/>
             </w:tcBorders>
@@ -671,99 +750,34 @@
               <w:rPr>
                 <w:rFonts w:ascii="Arial" w:hAnsi="Arial" w:cs="Arial"/>
                 <w:b/>
-                <w:sz w:val="16"/>
-                <w:szCs w:val="16"/>
-              </w:rPr>
-            </w:pPr>
-            <w:r>
-              <w:rPr>
-                <w:rFonts w:ascii="Arial" w:hAnsi="Arial" w:cs="Arial"/>
-                <w:b/>
-                <w:sz w:val="16"/>
-                <w:szCs w:val="16"/>
-              </w:rPr>
-              <w:t>BOTÃO PESQUISAR</w:t>
-            </w:r>
-          </w:p>
-        </w:tc>
-        <w:tc>
-          <w:tcPr>
-            <w:tcW w:w="1276" w:type="dxa"/>
-            <w:tcBorders>
-              <w:bottom w:val="single" w:sz="4" w:space="0" w:color="auto"/>
-            </w:tcBorders>
-            <w:shd w:val="clear" w:color="auto" w:fill="BFBFBF" w:themeFill="background1" w:themeFillShade="BF"/>
-            <w:vAlign w:val="center"/>
-          </w:tcPr>
-          <w:p>
-            <w:pPr>
-              <w:pStyle w:val="Cabealho"/>
-              <w:jc w:val="center"/>
-              <w:rPr>
-                <w:rFonts w:ascii="Arial" w:hAnsi="Arial" w:cs="Arial"/>
-                <w:b/>
-                <w:sz w:val="16"/>
-                <w:szCs w:val="16"/>
-              </w:rPr>
-            </w:pPr>
-            <w:r>
-              <w:rPr>
-                <w:rFonts w:ascii="Arial" w:hAnsi="Arial" w:cs="Arial"/>
-                <w:b/>
-                <w:sz w:val="16"/>
-                <w:szCs w:val="16"/>
-              </w:rPr>
-              <w:t>BOTÃO SELECIONAR MÁQUINA</w:t>
-            </w:r>
-          </w:p>
-        </w:tc>
-        <w:tc>
-          <w:tcPr>
-            <w:tcW w:w="3827" w:type="dxa"/>
-            <w:tcBorders>
-              <w:bottom w:val="single" w:sz="4" w:space="0" w:color="auto"/>
-            </w:tcBorders>
-            <w:shd w:val="clear" w:color="auto" w:fill="BFBFBF" w:themeFill="background1" w:themeFillShade="BF"/>
-            <w:vAlign w:val="center"/>
-          </w:tcPr>
-          <w:p>
-            <w:pPr>
-              <w:pStyle w:val="Cabealho"/>
-              <w:jc w:val="center"/>
-              <w:rPr>
-                <w:rFonts w:ascii="Arial" w:hAnsi="Arial" w:cs="Arial"/>
-                <w:b/>
-                <w:sz w:val="16"/>
-                <w:szCs w:val="16"/>
-              </w:rPr>
-            </w:pPr>
-            <w:r>
-              <w:rPr>
-                <w:rFonts w:ascii="Arial" w:hAnsi="Arial" w:cs="Arial"/>
-                <w:b/>
-                <w:sz w:val="16"/>
-                <w:szCs w:val="16"/>
+                <w:sz w:val="18"/>
+                <w:szCs w:val="18"/>
+              </w:rPr>
+            </w:pPr>
+            <w:r>
+              <w:rPr>
+                <w:rFonts w:ascii="Arial" w:hAnsi="Arial" w:cs="Arial"/>
+                <w:b/>
+                <w:sz w:val="18"/>
+                <w:szCs w:val="18"/>
               </w:rPr>
               <w:t>SAÍDA</w:t>
             </w:r>
-          </w:p>
-          <w:p>
-            <w:pPr>
-              <w:pStyle w:val="Cabealho"/>
-              <w:jc w:val="center"/>
-              <w:rPr>
-                <w:rFonts w:ascii="Arial" w:hAnsi="Arial" w:cs="Arial"/>
-                <w:b/>
-                <w:sz w:val="16"/>
-                <w:szCs w:val="16"/>
-              </w:rPr>
-            </w:pPr>
-            <w:r>
-              <w:rPr>
-                <w:rFonts w:ascii="Arial" w:hAnsi="Arial" w:cs="Arial"/>
-                <w:b/>
-                <w:sz w:val="16"/>
-                <w:szCs w:val="16"/>
+            <w:r>
+              <w:rPr>
+                <w:rFonts w:ascii="Arial" w:hAnsi="Arial" w:cs="Arial"/>
+                <w:b/>
+                <w:sz w:val="18"/>
+                <w:szCs w:val="18"/>
+              </w:rPr>
+              <w:t xml:space="preserve"> </w:t>
+            </w:r>
+            <w:r>
+              <w:rPr>
+                <w:rFonts w:ascii="Arial" w:hAnsi="Arial" w:cs="Arial"/>
+                <w:b/>
+                <w:sz w:val="18"/>
+                <w:szCs w:val="18"/>
               </w:rPr>
               <w:t>ESPERADA</w:t>
             </w:r>
@@ -805,6 +819,60 @@
         </w:tc>
         <w:tc>
           <w:tcPr>
+            <w:tcW w:w="1418" w:type="dxa"/>
+            <w:vAlign w:val="center"/>
+          </w:tcPr>
+          <w:p>
+            <w:pPr>
+              <w:pStyle w:val="Cabealho"/>
+              <w:jc w:val="center"/>
+              <w:rPr>
+                <w:rFonts w:ascii="Arial" w:hAnsi="Arial" w:cs="Arial"/>
+                <w:bCs/>
+                <w:sz w:val="18"/>
+                <w:szCs w:val="18"/>
+              </w:rPr>
+            </w:pPr>
+            <w:r>
+              <w:rPr>
+                <w:rFonts w:ascii="Arial" w:hAnsi="Arial" w:cs="Arial"/>
+                <w:bCs/>
+                <w:sz w:val="18"/>
+                <w:szCs w:val="18"/>
+              </w:rPr>
+              <w:t>MAQ1234</w:t>
+            </w:r>
+          </w:p>
+        </w:tc>
+        <w:tc>
+          <w:tcPr>
+            <w:tcW w:w="992" w:type="dxa"/>
+            <w:vAlign w:val="center"/>
+          </w:tcPr>
+          <w:p>
+            <w:pPr>
+              <w:pStyle w:val="Cabealho"/>
+              <w:jc w:val="center"/>
+              <w:rPr>
+                <w:rFonts w:ascii="Arial" w:hAnsi="Arial" w:cs="Arial"/>
+                <w:bCs/>
+                <w:sz w:val="18"/>
+                <w:szCs w:val="18"/>
+              </w:rPr>
+            </w:pPr>
+            <w:r>
+              <w:rPr>
+                <w:rFonts w:ascii="Arial" w:hAnsi="Arial" w:cs="Arial"/>
+                <w:bCs/>
+                <w:sz w:val="18"/>
+                <w:szCs w:val="18"/>
+              </w:rPr>
+              <w:t>SIMPLES</w:t>
+            </w:r>
+          </w:p>
+        </w:tc>
+        <w:tc>
+          <w:tcPr>
             <w:tcW w:w="1276" w:type="dxa"/>
             <w:vAlign w:val="center"/>
           </w:tcPr>
@@ -826,67 +894,13 @@
                 <w:sz w:val="18"/>
                 <w:szCs w:val="18"/>
               </w:rPr>
-              <w:t>MAQ1234</w:t>
-            </w:r>
-          </w:p>
-        </w:tc>
-        <w:tc>
-          <w:tcPr>
-            <w:tcW w:w="992" w:type="dxa"/>
-            <w:vAlign w:val="center"/>
-          </w:tcPr>
-          <w:p>
-            <w:pPr>
-              <w:pStyle w:val="Cabealho"/>
-              <w:jc w:val="center"/>
-              <w:rPr>
-                <w:rFonts w:ascii="Arial" w:hAnsi="Arial" w:cs="Arial"/>
-                <w:bCs/>
-                <w:sz w:val="18"/>
-                <w:szCs w:val="18"/>
-              </w:rPr>
-            </w:pPr>
-            <w:r>
-              <w:rPr>
-                <w:rFonts w:ascii="Arial" w:hAnsi="Arial" w:cs="Arial"/>
-                <w:bCs/>
-                <w:sz w:val="18"/>
-                <w:szCs w:val="18"/>
-              </w:rPr>
-              <w:t>SIMPLES</w:t>
-            </w:r>
-          </w:p>
-        </w:tc>
-        <w:tc>
-          <w:tcPr>
-            <w:tcW w:w="1134" w:type="dxa"/>
-            <w:vAlign w:val="center"/>
-          </w:tcPr>
-          <w:p>
-            <w:pPr>
-              <w:pStyle w:val="Cabealho"/>
-              <w:jc w:val="center"/>
-              <w:rPr>
-                <w:rFonts w:ascii="Arial" w:hAnsi="Arial" w:cs="Arial"/>
-                <w:bCs/>
-                <w:sz w:val="18"/>
-                <w:szCs w:val="18"/>
-              </w:rPr>
-            </w:pPr>
-            <w:r>
-              <w:rPr>
-                <w:rFonts w:ascii="Arial" w:hAnsi="Arial" w:cs="Arial"/>
-                <w:bCs/>
-                <w:sz w:val="18"/>
-                <w:szCs w:val="18"/>
-              </w:rPr>
               <w:t>CLICAR</w:t>
             </w:r>
           </w:p>
         </w:tc>
         <w:tc>
           <w:tcPr>
-            <w:tcW w:w="1276" w:type="dxa"/>
+            <w:tcW w:w="1417" w:type="dxa"/>
             <w:vAlign w:val="center"/>
           </w:tcPr>
           <w:p>
@@ -913,7 +927,7 @@
         </w:tc>
         <w:tc>
           <w:tcPr>
-            <w:tcW w:w="3827" w:type="dxa"/>
+            <w:tcW w:w="3402" w:type="dxa"/>
             <w:vAlign w:val="center"/>
           </w:tcPr>
           <w:p>
@@ -974,6 +988,60 @@
         </w:tc>
         <w:tc>
           <w:tcPr>
+            <w:tcW w:w="1418" w:type="dxa"/>
+            <w:vAlign w:val="center"/>
+          </w:tcPr>
+          <w:p>
+            <w:pPr>
+              <w:pStyle w:val="Cabealho"/>
+              <w:jc w:val="center"/>
+              <w:rPr>
+                <w:rFonts w:ascii="Arial" w:hAnsi="Arial" w:cs="Arial"/>
+                <w:bCs/>
+                <w:sz w:val="18"/>
+                <w:szCs w:val="18"/>
+              </w:rPr>
+            </w:pPr>
+            <w:r>
+              <w:rPr>
+                <w:rFonts w:ascii="Arial" w:hAnsi="Arial" w:cs="Arial"/>
+                <w:bCs/>
+                <w:sz w:val="18"/>
+                <w:szCs w:val="18"/>
+              </w:rPr>
+              <w:t>VAZIO</w:t>
+            </w:r>
+          </w:p>
+        </w:tc>
+        <w:tc>
+          <w:tcPr>
+            <w:tcW w:w="992" w:type="dxa"/>
+            <w:vAlign w:val="center"/>
+          </w:tcPr>
+          <w:p>
+            <w:pPr>
+              <w:pStyle w:val="Cabealho"/>
+              <w:jc w:val="center"/>
+              <w:rPr>
+                <w:rFonts w:ascii="Arial" w:hAnsi="Arial" w:cs="Arial"/>
+                <w:bCs/>
+                <w:sz w:val="18"/>
+                <w:szCs w:val="18"/>
+              </w:rPr>
+            </w:pPr>
+            <w:r>
+              <w:rPr>
+                <w:rFonts w:ascii="Arial" w:hAnsi="Arial" w:cs="Arial"/>
+                <w:bCs/>
+                <w:sz w:val="18"/>
+                <w:szCs w:val="18"/>
+              </w:rPr>
+              <w:t>VAZIO</w:t>
+            </w:r>
+          </w:p>
+        </w:tc>
+        <w:tc>
+          <w:tcPr>
             <w:tcW w:w="1276" w:type="dxa"/>
             <w:vAlign w:val="center"/>
           </w:tcPr>
@@ -995,67 +1063,13 @@
                 <w:sz w:val="18"/>
                 <w:szCs w:val="18"/>
               </w:rPr>
-              <w:t>VAZIO</w:t>
-            </w:r>
-          </w:p>
-        </w:tc>
-        <w:tc>
-          <w:tcPr>
-            <w:tcW w:w="992" w:type="dxa"/>
-            <w:vAlign w:val="center"/>
-          </w:tcPr>
-          <w:p>
-            <w:pPr>
-              <w:pStyle w:val="Cabealho"/>
-              <w:jc w:val="center"/>
-              <w:rPr>
-                <w:rFonts w:ascii="Arial" w:hAnsi="Arial" w:cs="Arial"/>
-                <w:bCs/>
-                <w:sz w:val="18"/>
-                <w:szCs w:val="18"/>
-              </w:rPr>
-            </w:pPr>
-            <w:r>
-              <w:rPr>
-                <w:rFonts w:ascii="Arial" w:hAnsi="Arial" w:cs="Arial"/>
-                <w:bCs/>
-                <w:sz w:val="18"/>
-                <w:szCs w:val="18"/>
-              </w:rPr>
-              <w:t>VAZIO</w:t>
-            </w:r>
-          </w:p>
-        </w:tc>
-        <w:tc>
-          <w:tcPr>
-            <w:tcW w:w="1134" w:type="dxa"/>
-            <w:vAlign w:val="center"/>
-          </w:tcPr>
-          <w:p>
-            <w:pPr>
-              <w:pStyle w:val="Cabealho"/>
-              <w:jc w:val="center"/>
-              <w:rPr>
-                <w:rFonts w:ascii="Arial" w:hAnsi="Arial" w:cs="Arial"/>
-                <w:bCs/>
-                <w:sz w:val="18"/>
-                <w:szCs w:val="18"/>
-              </w:rPr>
-            </w:pPr>
-            <w:r>
-              <w:rPr>
-                <w:rFonts w:ascii="Arial" w:hAnsi="Arial" w:cs="Arial"/>
-                <w:bCs/>
-                <w:sz w:val="18"/>
-                <w:szCs w:val="18"/>
-              </w:rPr>
               <w:t>CLICAR</w:t>
             </w:r>
           </w:p>
         </w:tc>
         <w:tc>
           <w:tcPr>
-            <w:tcW w:w="1276" w:type="dxa"/>
+            <w:tcW w:w="1417" w:type="dxa"/>
             <w:vAlign w:val="center"/>
           </w:tcPr>
           <w:p>
@@ -1082,7 +1096,7 @@
         </w:tc>
         <w:tc>
           <w:tcPr>
-            <w:tcW w:w="3827" w:type="dxa"/>
+            <w:tcW w:w="3402" w:type="dxa"/>
             <w:vAlign w:val="center"/>
           </w:tcPr>
           <w:p>
@@ -1143,6 +1157,60 @@
         </w:tc>
         <w:tc>
           <w:tcPr>
+            <w:tcW w:w="1418" w:type="dxa"/>
+            <w:vAlign w:val="center"/>
+          </w:tcPr>
+          <w:p>
+            <w:pPr>
+              <w:pStyle w:val="Cabealho"/>
+              <w:jc w:val="center"/>
+              <w:rPr>
+                <w:rFonts w:ascii="Arial" w:hAnsi="Arial" w:cs="Arial"/>
+                <w:bCs/>
+                <w:sz w:val="18"/>
+                <w:szCs w:val="18"/>
+              </w:rPr>
+            </w:pPr>
+            <w:r>
+              <w:rPr>
+                <w:rFonts w:ascii="Arial" w:hAnsi="Arial" w:cs="Arial"/>
+                <w:bCs/>
+                <w:sz w:val="18"/>
+                <w:szCs w:val="18"/>
+              </w:rPr>
+              <w:t>MAQ1234</w:t>
+            </w:r>
+          </w:p>
+        </w:tc>
+        <w:tc>
+          <w:tcPr>
+            <w:tcW w:w="992" w:type="dxa"/>
+            <w:vAlign w:val="center"/>
+          </w:tcPr>
+          <w:p>
+            <w:pPr>
+              <w:pStyle w:val="Cabealho"/>
+              <w:jc w:val="center"/>
+              <w:rPr>
+                <w:rFonts w:ascii="Arial" w:hAnsi="Arial" w:cs="Arial"/>
+                <w:bCs/>
+                <w:sz w:val="18"/>
+                <w:szCs w:val="18"/>
+              </w:rPr>
+            </w:pPr>
+            <w:r>
+              <w:rPr>
+                <w:rFonts w:ascii="Arial" w:hAnsi="Arial" w:cs="Arial"/>
+                <w:bCs/>
+                <w:sz w:val="18"/>
+                <w:szCs w:val="18"/>
+              </w:rPr>
+              <w:t>SIMPLES</w:t>
+            </w:r>
+          </w:p>
+        </w:tc>
+        <w:tc>
+          <w:tcPr>
             <w:tcW w:w="1276" w:type="dxa"/>
             <w:vAlign w:val="center"/>
           </w:tcPr>
@@ -1164,67 +1232,13 @@
                 <w:sz w:val="18"/>
                 <w:szCs w:val="18"/>
               </w:rPr>
-              <w:t>MAQ1234</w:t>
-            </w:r>
-          </w:p>
-        </w:tc>
-        <w:tc>
-          <w:tcPr>
-            <w:tcW w:w="992" w:type="dxa"/>
-            <w:vAlign w:val="center"/>
-          </w:tcPr>
-          <w:p>
-            <w:pPr>
-              <w:pStyle w:val="Cabealho"/>
-              <w:jc w:val="center"/>
-              <w:rPr>
-                <w:rFonts w:ascii="Arial" w:hAnsi="Arial" w:cs="Arial"/>
-                <w:bCs/>
-                <w:sz w:val="18"/>
-                <w:szCs w:val="18"/>
-              </w:rPr>
-            </w:pPr>
-            <w:r>
-              <w:rPr>
-                <w:rFonts w:ascii="Arial" w:hAnsi="Arial" w:cs="Arial"/>
-                <w:bCs/>
-                <w:sz w:val="18"/>
-                <w:szCs w:val="18"/>
-              </w:rPr>
-              <w:t>SIMPLES</w:t>
-            </w:r>
-          </w:p>
-        </w:tc>
-        <w:tc>
-          <w:tcPr>
-            <w:tcW w:w="1134" w:type="dxa"/>
-            <w:vAlign w:val="center"/>
-          </w:tcPr>
-          <w:p>
-            <w:pPr>
-              <w:pStyle w:val="Cabealho"/>
-              <w:jc w:val="center"/>
-              <w:rPr>
-                <w:rFonts w:ascii="Arial" w:hAnsi="Arial" w:cs="Arial"/>
-                <w:bCs/>
-                <w:sz w:val="18"/>
-                <w:szCs w:val="18"/>
-              </w:rPr>
-            </w:pPr>
-            <w:r>
-              <w:rPr>
-                <w:rFonts w:ascii="Arial" w:hAnsi="Arial" w:cs="Arial"/>
-                <w:bCs/>
-                <w:sz w:val="18"/>
-                <w:szCs w:val="18"/>
-              </w:rPr>
               <w:t>CLICAR</w:t>
             </w:r>
           </w:p>
         </w:tc>
         <w:tc>
           <w:tcPr>
-            <w:tcW w:w="1276" w:type="dxa"/>
+            <w:tcW w:w="1417" w:type="dxa"/>
             <w:vAlign w:val="center"/>
           </w:tcPr>
           <w:p>
@@ -1255,7 +1269,7 @@
         </w:tc>
         <w:tc>
           <w:tcPr>
-            <w:tcW w:w="3827" w:type="dxa"/>
+            <w:tcW w:w="3402" w:type="dxa"/>
             <w:vAlign w:val="center"/>
           </w:tcPr>
           <w:p>
@@ -1320,7 +1334,7 @@
         </w:tc>
         <w:tc>
           <w:tcPr>
-            <w:tcW w:w="1276" w:type="dxa"/>
+            <w:tcW w:w="1418" w:type="dxa"/>
             <w:vAlign w:val="center"/>
           </w:tcPr>
           <w:p>
@@ -1378,7 +1392,7 @@
         </w:tc>
         <w:tc>
           <w:tcPr>
-            <w:tcW w:w="1134" w:type="dxa"/>
+            <w:tcW w:w="1276" w:type="dxa"/>
             <w:vAlign w:val="center"/>
           </w:tcPr>
           <w:p>
@@ -1405,7 +1419,7 @@
         </w:tc>
         <w:tc>
           <w:tcPr>
-            <w:tcW w:w="1276" w:type="dxa"/>
+            <w:tcW w:w="1417" w:type="dxa"/>
             <w:vAlign w:val="center"/>
           </w:tcPr>
           <w:p>
@@ -1432,7 +1446,7 @@
         </w:tc>
         <w:tc>
           <w:tcPr>
-            <w:tcW w:w="3827" w:type="dxa"/>
+            <w:tcW w:w="3402" w:type="dxa"/>
             <w:vAlign w:val="center"/>
           </w:tcPr>
           <w:p>
@@ -1990,7 +2004,6 @@
                 <w:rFonts w:ascii="Arial" w:hAnsi="Arial" w:cs="Arial"/>
                 <w:b/>
               </w:rPr>
-              <w:lastRenderedPageBreak/>
               <w:t>CT NO.</w:t>
             </w:r>
           </w:p>
@@ -3233,7 +3246,7 @@
                 <w:sz w:val="18"/>
                 <w:szCs w:val="18"/>
               </w:rPr>
-              <w:t>NÃO CLICAR</w:t>
+              <w:t>CLICAR</w:t>
             </w:r>
           </w:p>
         </w:tc>
@@ -5760,7 +5773,7 @@
 </file>
 
 <file path=customXml/itemProps1.xml><?xml version="1.0" encoding="utf-8"?>
-<ds:datastoreItem xmlns:ds="http://schemas.openxmlformats.org/officeDocument/2006/customXml" ds:itemID="{01062A70-9843-4D3B-A2CD-95A9DE964325}">
+<ds:datastoreItem xmlns:ds="http://schemas.openxmlformats.org/officeDocument/2006/customXml" ds:itemID="{6B261CFD-D117-4F0F-B62A-B971E9C59FFB}">
   <ds:schemaRefs>
     <ds:schemaRef ds:uri="http://schemas.openxmlformats.org/officeDocument/2006/bibliography"/>
   </ds:schemaRefs>

</xml_diff>

<commit_message>
CT: Cadastrar cliente e ajustes no CT:cadastrar despesa
</commit_message>
<xml_diff>
--- a/4.4 Caso de Teste - UC-21 Cadastrar despesa.docx
+++ b/4.4 Caso de Teste - UC-21 Cadastrar despesa.docx
@@ -540,8 +540,6 @@
             </w:r>
           </w:p>
         </w:tc>
-        <w:bookmarkStart w:id="0" w:name="_GoBack"/>
-        <w:bookmarkEnd w:id="0"/>
       </w:tr>
     </w:tbl>
     <w:p>
@@ -1943,9 +1941,10 @@
     <w:p/>
     <w:p/>
     <w:p/>
-    <w:p/>
-    <w:p/>
-    <w:p/>
+    <w:p>
+      <w:bookmarkStart w:id="0" w:name="_GoBack"/>
+      <w:bookmarkEnd w:id="0"/>
+    </w:p>
     <w:tbl>
       <w:tblPr>
         <w:tblW w:w="9214" w:type="dxa"/>
@@ -1967,11 +1966,10 @@
       </w:tblPr>
       <w:tblGrid>
         <w:gridCol w:w="709"/>
-        <w:gridCol w:w="344"/>
-        <w:gridCol w:w="507"/>
-        <w:gridCol w:w="246"/>
-        <w:gridCol w:w="37"/>
-        <w:gridCol w:w="1134"/>
+        <w:gridCol w:w="426"/>
+        <w:gridCol w:w="425"/>
+        <w:gridCol w:w="425"/>
+        <w:gridCol w:w="992"/>
         <w:gridCol w:w="851"/>
         <w:gridCol w:w="425"/>
         <w:gridCol w:w="1276"/>
@@ -1983,278 +1981,279 @@
       <w:tr>
         <w:tc>
           <w:tcPr>
-            <w:tcW w:w="1806" w:type="dxa"/>
+            <w:tcW w:w="1135" w:type="dxa"/>
+            <w:gridSpan w:val="2"/>
+            <w:tcBorders>
+              <w:bottom w:val="single" w:sz="4" w:space="0" w:color="auto"/>
+            </w:tcBorders>
+            <w:shd w:val="clear" w:color="auto" w:fill="BFBFBF" w:themeFill="background1" w:themeFillShade="BF"/>
+          </w:tcPr>
+          <w:p>
+            <w:pPr>
+              <w:pStyle w:val="Cabealho"/>
+              <w:jc w:val="center"/>
+              <w:rPr>
+                <w:rFonts w:ascii="Arial" w:hAnsi="Arial" w:cs="Arial"/>
+                <w:b/>
+              </w:rPr>
+            </w:pPr>
+            <w:r>
+              <w:rPr>
+                <w:rFonts w:ascii="Arial" w:hAnsi="Arial" w:cs="Arial"/>
+                <w:b/>
+              </w:rPr>
+              <w:lastRenderedPageBreak/>
+              <w:t>CT NO.</w:t>
+            </w:r>
+          </w:p>
+        </w:tc>
+        <w:tc>
+          <w:tcPr>
+            <w:tcW w:w="8079" w:type="dxa"/>
+            <w:gridSpan w:val="10"/>
+            <w:tcBorders>
+              <w:bottom w:val="single" w:sz="4" w:space="0" w:color="auto"/>
+            </w:tcBorders>
+            <w:shd w:val="clear" w:color="auto" w:fill="BFBFBF" w:themeFill="background1" w:themeFillShade="BF"/>
+            <w:vAlign w:val="center"/>
+          </w:tcPr>
+          <w:p>
+            <w:pPr>
+              <w:pStyle w:val="Cabealho"/>
+              <w:jc w:val="center"/>
+              <w:rPr>
+                <w:rFonts w:ascii="Arial" w:hAnsi="Arial" w:cs="Arial"/>
+                <w:b/>
+              </w:rPr>
+            </w:pPr>
+            <w:r>
+              <w:rPr>
+                <w:rFonts w:ascii="Arial" w:hAnsi="Arial" w:cs="Arial"/>
+                <w:b/>
+              </w:rPr>
+              <w:t>PROPÓSITO</w:t>
+            </w:r>
+          </w:p>
+        </w:tc>
+      </w:tr>
+      <w:tr>
+        <w:trPr>
+          <w:trHeight w:val="189"/>
+        </w:trPr>
+        <w:tc>
+          <w:tcPr>
+            <w:tcW w:w="1135" w:type="dxa"/>
+            <w:gridSpan w:val="2"/>
+            <w:tcBorders>
+              <w:bottom w:val="single" w:sz="4" w:space="0" w:color="auto"/>
+            </w:tcBorders>
+          </w:tcPr>
+          <w:p>
+            <w:pPr>
+              <w:pStyle w:val="Cabealho"/>
+              <w:jc w:val="center"/>
+              <w:rPr>
+                <w:rFonts w:ascii="Arial" w:hAnsi="Arial" w:cs="Arial"/>
+                <w:b/>
+                <w:bCs/>
+              </w:rPr>
+            </w:pPr>
+            <w:r>
+              <w:rPr>
+                <w:rFonts w:ascii="Arial" w:hAnsi="Arial" w:cs="Arial"/>
+                <w:b/>
+                <w:bCs/>
+                <w:sz w:val="24"/>
+              </w:rPr>
+              <w:t>02</w:t>
+            </w:r>
+          </w:p>
+        </w:tc>
+        <w:tc>
+          <w:tcPr>
+            <w:tcW w:w="8079" w:type="dxa"/>
+            <w:gridSpan w:val="10"/>
+            <w:tcBorders>
+              <w:bottom w:val="single" w:sz="4" w:space="0" w:color="auto"/>
+            </w:tcBorders>
+          </w:tcPr>
+          <w:p>
+            <w:pPr>
+              <w:pStyle w:val="Cabealho"/>
+              <w:rPr>
+                <w:rFonts w:ascii="Arial" w:hAnsi="Arial" w:cs="Arial"/>
+                <w:b/>
+                <w:bCs/>
+              </w:rPr>
+            </w:pPr>
+            <w:r>
+              <w:rPr>
+                <w:rFonts w:ascii="Arial" w:hAnsi="Arial" w:cs="Arial"/>
+                <w:b/>
+                <w:bCs/>
+              </w:rPr>
+              <w:t>VALIDAR O CADASTRO DE DESPESA</w:t>
+            </w:r>
+          </w:p>
+        </w:tc>
+      </w:tr>
+      <w:tr>
+        <w:tc>
+          <w:tcPr>
+            <w:tcW w:w="9214" w:type="dxa"/>
+            <w:gridSpan w:val="12"/>
+            <w:tcBorders>
+              <w:bottom w:val="single" w:sz="4" w:space="0" w:color="auto"/>
+            </w:tcBorders>
+            <w:shd w:val="clear" w:color="auto" w:fill="BFBFBF" w:themeFill="background1" w:themeFillShade="BF"/>
+          </w:tcPr>
+          <w:p>
+            <w:pPr>
+              <w:pStyle w:val="Cabealho"/>
+              <w:jc w:val="center"/>
+              <w:rPr>
+                <w:rFonts w:ascii="Arial" w:hAnsi="Arial" w:cs="Arial"/>
+                <w:b/>
+              </w:rPr>
+            </w:pPr>
+            <w:r>
+              <w:rPr>
+                <w:rFonts w:ascii="Arial" w:hAnsi="Arial" w:cs="Arial"/>
+                <w:b/>
+              </w:rPr>
+              <w:t>PRÉ-CONDIÇÕES</w:t>
+            </w:r>
+          </w:p>
+        </w:tc>
+      </w:tr>
+      <w:tr>
+        <w:trPr>
+          <w:trHeight w:val="189"/>
+        </w:trPr>
+        <w:tc>
+          <w:tcPr>
+            <w:tcW w:w="9214" w:type="dxa"/>
+            <w:gridSpan w:val="12"/>
+            <w:tcBorders>
+              <w:bottom w:val="single" w:sz="4" w:space="0" w:color="auto"/>
+            </w:tcBorders>
+          </w:tcPr>
+          <w:p>
+            <w:pPr>
+              <w:pStyle w:val="Cabealho"/>
+              <w:rPr>
+                <w:rFonts w:ascii="Arial" w:hAnsi="Arial" w:cs="Arial"/>
+                <w:b/>
+                <w:bCs/>
+              </w:rPr>
+            </w:pPr>
+            <w:r>
+              <w:rPr>
+                <w:rFonts w:ascii="Arial" w:hAnsi="Arial" w:cs="Arial"/>
+                <w:b/>
+                <w:bCs/>
+              </w:rPr>
+              <w:t xml:space="preserve">Teste número 3 do caso de teste </w:t>
+            </w:r>
+            <w:proofErr w:type="gramStart"/>
+            <w:r>
+              <w:rPr>
+                <w:rFonts w:ascii="Arial" w:hAnsi="Arial" w:cs="Arial"/>
+                <w:b/>
+                <w:bCs/>
+              </w:rPr>
+              <w:t>1</w:t>
+            </w:r>
+            <w:proofErr w:type="gramEnd"/>
+            <w:r>
+              <w:rPr>
+                <w:rFonts w:ascii="Arial" w:hAnsi="Arial" w:cs="Arial"/>
+                <w:b/>
+                <w:bCs/>
+              </w:rPr>
+              <w:t xml:space="preserve"> executado previamente.</w:t>
+            </w:r>
+          </w:p>
+          <w:p>
+            <w:pPr>
+              <w:pStyle w:val="Cabealho"/>
+              <w:rPr>
+                <w:rFonts w:ascii="Arial" w:hAnsi="Arial" w:cs="Arial"/>
+                <w:b/>
+                <w:bCs/>
+              </w:rPr>
+            </w:pPr>
+            <w:r>
+              <w:rPr>
+                <w:rFonts w:ascii="Arial" w:hAnsi="Arial" w:cs="Arial"/>
+                <w:b/>
+                <w:bCs/>
+              </w:rPr>
+              <w:t>Ter uma natureza financeira “</w:t>
+            </w:r>
+            <w:r>
+              <w:rPr>
+                <w:rFonts w:ascii="Arial" w:hAnsi="Arial" w:cs="Arial"/>
+                <w:b/>
+                <w:bCs/>
+              </w:rPr>
+              <w:t>Aluguel</w:t>
+            </w:r>
+            <w:r>
+              <w:rPr>
+                <w:rFonts w:ascii="Arial" w:hAnsi="Arial" w:cs="Arial"/>
+                <w:b/>
+                <w:bCs/>
+              </w:rPr>
+              <w:t>” cadastrada.</w:t>
+            </w:r>
+          </w:p>
+        </w:tc>
+      </w:tr>
+      <w:tr>
+        <w:trPr>
+          <w:trHeight w:val="473"/>
+        </w:trPr>
+        <w:tc>
+          <w:tcPr>
+            <w:tcW w:w="1985" w:type="dxa"/>
             <w:gridSpan w:val="4"/>
             <w:tcBorders>
               <w:bottom w:val="single" w:sz="4" w:space="0" w:color="auto"/>
             </w:tcBorders>
             <w:shd w:val="clear" w:color="auto" w:fill="BFBFBF" w:themeFill="background1" w:themeFillShade="BF"/>
-          </w:tcPr>
-          <w:p>
-            <w:pPr>
-              <w:pStyle w:val="Cabealho"/>
-              <w:jc w:val="center"/>
-              <w:rPr>
-                <w:rFonts w:ascii="Arial" w:hAnsi="Arial" w:cs="Arial"/>
-                <w:b/>
-              </w:rPr>
-            </w:pPr>
-            <w:r>
-              <w:rPr>
-                <w:rFonts w:ascii="Arial" w:hAnsi="Arial" w:cs="Arial"/>
-                <w:b/>
-              </w:rPr>
-              <w:t>CT NO.</w:t>
-            </w:r>
-          </w:p>
-        </w:tc>
-        <w:tc>
-          <w:tcPr>
-            <w:tcW w:w="7408" w:type="dxa"/>
-            <w:gridSpan w:val="9"/>
-            <w:tcBorders>
-              <w:bottom w:val="single" w:sz="4" w:space="0" w:color="auto"/>
-            </w:tcBorders>
-            <w:shd w:val="clear" w:color="auto" w:fill="BFBFBF" w:themeFill="background1" w:themeFillShade="BF"/>
-            <w:vAlign w:val="center"/>
-          </w:tcPr>
-          <w:p>
-            <w:pPr>
-              <w:pStyle w:val="Cabealho"/>
-              <w:jc w:val="center"/>
-              <w:rPr>
-                <w:rFonts w:ascii="Arial" w:hAnsi="Arial" w:cs="Arial"/>
-                <w:b/>
-              </w:rPr>
-            </w:pPr>
-            <w:r>
-              <w:rPr>
-                <w:rFonts w:ascii="Arial" w:hAnsi="Arial" w:cs="Arial"/>
-                <w:b/>
-              </w:rPr>
-              <w:t>PROPÓSITO</w:t>
-            </w:r>
-          </w:p>
-        </w:tc>
-      </w:tr>
-      <w:tr>
-        <w:trPr>
-          <w:trHeight w:val="189"/>
-        </w:trPr>
-        <w:tc>
-          <w:tcPr>
-            <w:tcW w:w="1053" w:type="dxa"/>
-            <w:gridSpan w:val="2"/>
-            <w:tcBorders>
-              <w:bottom w:val="single" w:sz="4" w:space="0" w:color="auto"/>
-            </w:tcBorders>
-          </w:tcPr>
-          <w:p>
-            <w:pPr>
-              <w:pStyle w:val="Cabealho"/>
-              <w:jc w:val="center"/>
-              <w:rPr>
-                <w:rFonts w:ascii="Arial" w:hAnsi="Arial" w:cs="Arial"/>
-                <w:b/>
-                <w:bCs/>
-              </w:rPr>
-            </w:pPr>
-            <w:r>
-              <w:rPr>
-                <w:rFonts w:ascii="Arial" w:hAnsi="Arial" w:cs="Arial"/>
-                <w:b/>
-                <w:bCs/>
-                <w:sz w:val="24"/>
-              </w:rPr>
-              <w:t>02</w:t>
-            </w:r>
-          </w:p>
-        </w:tc>
-        <w:tc>
-          <w:tcPr>
-            <w:tcW w:w="8161" w:type="dxa"/>
-            <w:gridSpan w:val="11"/>
-            <w:tcBorders>
-              <w:bottom w:val="single" w:sz="4" w:space="0" w:color="auto"/>
-            </w:tcBorders>
-          </w:tcPr>
-          <w:p>
-            <w:pPr>
-              <w:pStyle w:val="Cabealho"/>
-              <w:rPr>
-                <w:rFonts w:ascii="Arial" w:hAnsi="Arial" w:cs="Arial"/>
-                <w:b/>
-                <w:bCs/>
-              </w:rPr>
-            </w:pPr>
-            <w:r>
-              <w:rPr>
-                <w:rFonts w:ascii="Arial" w:hAnsi="Arial" w:cs="Arial"/>
-                <w:b/>
-                <w:bCs/>
-              </w:rPr>
-              <w:t>VALIDAR O CADASTRO DE DESPESA</w:t>
-            </w:r>
-          </w:p>
-        </w:tc>
-      </w:tr>
-      <w:tr>
-        <w:tc>
-          <w:tcPr>
-            <w:tcW w:w="9214" w:type="dxa"/>
-            <w:gridSpan w:val="13"/>
-            <w:tcBorders>
-              <w:bottom w:val="single" w:sz="4" w:space="0" w:color="auto"/>
-            </w:tcBorders>
-            <w:shd w:val="clear" w:color="auto" w:fill="BFBFBF" w:themeFill="background1" w:themeFillShade="BF"/>
-          </w:tcPr>
-          <w:p>
-            <w:pPr>
-              <w:pStyle w:val="Cabealho"/>
-              <w:jc w:val="center"/>
-              <w:rPr>
-                <w:rFonts w:ascii="Arial" w:hAnsi="Arial" w:cs="Arial"/>
-                <w:b/>
-              </w:rPr>
-            </w:pPr>
-            <w:r>
-              <w:rPr>
-                <w:rFonts w:ascii="Arial" w:hAnsi="Arial" w:cs="Arial"/>
-                <w:b/>
-              </w:rPr>
-              <w:t>PRÉ-CONDIÇÕES</w:t>
-            </w:r>
-          </w:p>
-        </w:tc>
-      </w:tr>
-      <w:tr>
-        <w:trPr>
-          <w:trHeight w:val="189"/>
-        </w:trPr>
-        <w:tc>
-          <w:tcPr>
-            <w:tcW w:w="9214" w:type="dxa"/>
-            <w:gridSpan w:val="13"/>
-            <w:tcBorders>
-              <w:bottom w:val="single" w:sz="4" w:space="0" w:color="auto"/>
-            </w:tcBorders>
-          </w:tcPr>
-          <w:p>
-            <w:pPr>
-              <w:pStyle w:val="Cabealho"/>
-              <w:rPr>
-                <w:rFonts w:ascii="Arial" w:hAnsi="Arial" w:cs="Arial"/>
-                <w:b/>
-                <w:bCs/>
-              </w:rPr>
-            </w:pPr>
-            <w:r>
-              <w:rPr>
-                <w:rFonts w:ascii="Arial" w:hAnsi="Arial" w:cs="Arial"/>
-                <w:b/>
-                <w:bCs/>
-              </w:rPr>
-              <w:t xml:space="preserve">Teste número 3 do caso de teste </w:t>
+            <w:vAlign w:val="center"/>
+          </w:tcPr>
+          <w:p>
+            <w:pPr>
+              <w:pStyle w:val="Cabealho"/>
+              <w:jc w:val="center"/>
+              <w:rPr>
+                <w:rFonts w:ascii="Arial" w:hAnsi="Arial" w:cs="Arial"/>
+                <w:b/>
+              </w:rPr>
+            </w:pPr>
+            <w:r>
+              <w:rPr>
+                <w:rFonts w:ascii="Arial" w:hAnsi="Arial" w:cs="Arial"/>
+                <w:b/>
+              </w:rPr>
+              <w:t xml:space="preserve">ENTRADA </w:t>
             </w:r>
             <w:proofErr w:type="gramStart"/>
             <w:r>
               <w:rPr>
                 <w:rFonts w:ascii="Arial" w:hAnsi="Arial" w:cs="Arial"/>
                 <w:b/>
-                <w:bCs/>
               </w:rPr>
               <w:t>1</w:t>
             </w:r>
             <w:proofErr w:type="gramEnd"/>
-            <w:r>
-              <w:rPr>
-                <w:rFonts w:ascii="Arial" w:hAnsi="Arial" w:cs="Arial"/>
-                <w:b/>
-                <w:bCs/>
-              </w:rPr>
-              <w:t xml:space="preserve"> executado previamente.</w:t>
-            </w:r>
-          </w:p>
-          <w:p>
-            <w:pPr>
-              <w:pStyle w:val="Cabealho"/>
-              <w:rPr>
-                <w:rFonts w:ascii="Arial" w:hAnsi="Arial" w:cs="Arial"/>
-                <w:b/>
-                <w:bCs/>
-              </w:rPr>
-            </w:pPr>
-            <w:r>
-              <w:rPr>
-                <w:rFonts w:ascii="Arial" w:hAnsi="Arial" w:cs="Arial"/>
-                <w:b/>
-                <w:bCs/>
-              </w:rPr>
-              <w:t>Ter uma natureza financeira “</w:t>
-            </w:r>
-            <w:r>
-              <w:rPr>
-                <w:rFonts w:ascii="Arial" w:hAnsi="Arial" w:cs="Arial"/>
-                <w:b/>
-                <w:bCs/>
-              </w:rPr>
-              <w:t>Aluguel</w:t>
-            </w:r>
-            <w:r>
-              <w:rPr>
-                <w:rFonts w:ascii="Arial" w:hAnsi="Arial" w:cs="Arial"/>
-                <w:b/>
-                <w:bCs/>
-              </w:rPr>
-              <w:t>” cadastrada.</w:t>
-            </w:r>
-          </w:p>
-        </w:tc>
-      </w:tr>
-      <w:tr>
-        <w:trPr>
-          <w:trHeight w:val="473"/>
-        </w:trPr>
+          </w:p>
+        </w:tc>
         <w:tc>
           <w:tcPr>
             <w:tcW w:w="1843" w:type="dxa"/>
-            <w:gridSpan w:val="5"/>
-            <w:tcBorders>
-              <w:bottom w:val="single" w:sz="4" w:space="0" w:color="auto"/>
-            </w:tcBorders>
-            <w:shd w:val="clear" w:color="auto" w:fill="BFBFBF" w:themeFill="background1" w:themeFillShade="BF"/>
-            <w:vAlign w:val="center"/>
-          </w:tcPr>
-          <w:p>
-            <w:pPr>
-              <w:pStyle w:val="Cabealho"/>
-              <w:jc w:val="center"/>
-              <w:rPr>
-                <w:rFonts w:ascii="Arial" w:hAnsi="Arial" w:cs="Arial"/>
-                <w:b/>
-              </w:rPr>
-            </w:pPr>
-            <w:r>
-              <w:rPr>
-                <w:rFonts w:ascii="Arial" w:hAnsi="Arial" w:cs="Arial"/>
-                <w:b/>
-              </w:rPr>
-              <w:t xml:space="preserve">ENTRADA </w:t>
-            </w:r>
-            <w:proofErr w:type="gramStart"/>
-            <w:r>
-              <w:rPr>
-                <w:rFonts w:ascii="Arial" w:hAnsi="Arial" w:cs="Arial"/>
-                <w:b/>
-              </w:rPr>
-              <w:t>1</w:t>
-            </w:r>
-            <w:proofErr w:type="gramEnd"/>
-          </w:p>
-        </w:tc>
-        <w:tc>
-          <w:tcPr>
-            <w:tcW w:w="1985" w:type="dxa"/>
             <w:gridSpan w:val="2"/>
             <w:tcBorders>
               <w:bottom w:val="single" w:sz="4" w:space="0" w:color="auto"/>
@@ -2406,32 +2405,32 @@
         </w:trPr>
         <w:tc>
           <w:tcPr>
+            <w:tcW w:w="1985" w:type="dxa"/>
+            <w:gridSpan w:val="4"/>
+            <w:vAlign w:val="center"/>
+          </w:tcPr>
+          <w:p>
+            <w:pPr>
+              <w:spacing w:after="0" w:line="240" w:lineRule="auto"/>
+              <w:jc w:val="center"/>
+              <w:rPr>
+                <w:rFonts w:ascii="Arial" w:hAnsi="Arial" w:cs="Arial"/>
+                <w:b/>
+                <w:bCs/>
+              </w:rPr>
+            </w:pPr>
+            <w:r>
+              <w:rPr>
+                <w:rFonts w:ascii="Arial" w:hAnsi="Arial" w:cs="Arial"/>
+                <w:b/>
+              </w:rPr>
+              <w:t>VALOR</w:t>
+            </w:r>
+          </w:p>
+        </w:tc>
+        <w:tc>
+          <w:tcPr>
             <w:tcW w:w="1843" w:type="dxa"/>
-            <w:gridSpan w:val="5"/>
-            <w:vAlign w:val="center"/>
-          </w:tcPr>
-          <w:p>
-            <w:pPr>
-              <w:spacing w:after="0" w:line="240" w:lineRule="auto"/>
-              <w:jc w:val="center"/>
-              <w:rPr>
-                <w:rFonts w:ascii="Arial" w:hAnsi="Arial" w:cs="Arial"/>
-                <w:b/>
-                <w:bCs/>
-              </w:rPr>
-            </w:pPr>
-            <w:r>
-              <w:rPr>
-                <w:rFonts w:ascii="Arial" w:hAnsi="Arial" w:cs="Arial"/>
-                <w:b/>
-              </w:rPr>
-              <w:t>VALOR</w:t>
-            </w:r>
-          </w:p>
-        </w:tc>
-        <w:tc>
-          <w:tcPr>
-            <w:tcW w:w="1985" w:type="dxa"/>
             <w:gridSpan w:val="2"/>
             <w:vAlign w:val="center"/>
           </w:tcPr>
@@ -2544,7 +2543,7 @@
         <w:tc>
           <w:tcPr>
             <w:tcW w:w="9214" w:type="dxa"/>
-            <w:gridSpan w:val="13"/>
+            <w:gridSpan w:val="12"/>
             <w:shd w:val="clear" w:color="auto" w:fill="BFBFBF" w:themeFill="background1" w:themeFillShade="BF"/>
             <w:vAlign w:val="center"/>
           </w:tcPr>
@@ -2574,7 +2573,7 @@
         <w:tc>
           <w:tcPr>
             <w:tcW w:w="9214" w:type="dxa"/>
-            <w:gridSpan w:val="13"/>
+            <w:gridSpan w:val="12"/>
             <w:tcBorders>
               <w:bottom w:val="single" w:sz="4" w:space="0" w:color="auto"/>
             </w:tcBorders>
@@ -2739,7 +2738,7 @@
         <w:tc>
           <w:tcPr>
             <w:tcW w:w="1417" w:type="dxa"/>
-            <w:gridSpan w:val="3"/>
+            <w:gridSpan w:val="2"/>
             <w:tcBorders>
               <w:bottom w:val="single" w:sz="4" w:space="0" w:color="auto"/>
             </w:tcBorders>
@@ -2969,7 +2968,7 @@
         <w:tc>
           <w:tcPr>
             <w:tcW w:w="1417" w:type="dxa"/>
-            <w:gridSpan w:val="3"/>
+            <w:gridSpan w:val="2"/>
             <w:vAlign w:val="center"/>
           </w:tcPr>
           <w:p>
@@ -3170,7 +3169,7 @@
         <w:tc>
           <w:tcPr>
             <w:tcW w:w="1417" w:type="dxa"/>
-            <w:gridSpan w:val="3"/>
+            <w:gridSpan w:val="2"/>
             <w:vAlign w:val="center"/>
           </w:tcPr>
           <w:p>
@@ -3371,7 +3370,7 @@
         <w:tc>
           <w:tcPr>
             <w:tcW w:w="1417" w:type="dxa"/>
-            <w:gridSpan w:val="3"/>
+            <w:gridSpan w:val="2"/>
             <w:vAlign w:val="center"/>
           </w:tcPr>
           <w:p>
@@ -3584,7 +3583,7 @@
         <w:tc>
           <w:tcPr>
             <w:tcW w:w="1417" w:type="dxa"/>
-            <w:gridSpan w:val="3"/>
+            <w:gridSpan w:val="2"/>
             <w:vAlign w:val="center"/>
           </w:tcPr>
           <w:p>
@@ -5773,7 +5772,7 @@
 </file>
 
 <file path=customXml/itemProps1.xml><?xml version="1.0" encoding="utf-8"?>
-<ds:datastoreItem xmlns:ds="http://schemas.openxmlformats.org/officeDocument/2006/customXml" ds:itemID="{6B261CFD-D117-4F0F-B62A-B971E9C59FFB}">
+<ds:datastoreItem xmlns:ds="http://schemas.openxmlformats.org/officeDocument/2006/customXml" ds:itemID="{5BE75CF7-5AA4-47CA-A12F-14D47A355B79}">
   <ds:schemaRefs>
     <ds:schemaRef ds:uri="http://schemas.openxmlformats.org/officeDocument/2006/bibliography"/>
   </ds:schemaRefs>

</xml_diff>

<commit_message>
Ajustes de entradas que estavam faltando
</commit_message>
<xml_diff>
--- a/4.4 Caso de Teste - UC-21 Cadastrar despesa.docx
+++ b/4.4 Caso de Teste - UC-21 Cadastrar despesa.docx
@@ -23,9 +23,10 @@
       </w:tblPr>
       <w:tblGrid>
         <w:gridCol w:w="1135"/>
-        <w:gridCol w:w="1824"/>
-        <w:gridCol w:w="2428"/>
-        <w:gridCol w:w="3827"/>
+        <w:gridCol w:w="1417"/>
+        <w:gridCol w:w="2268"/>
+        <w:gridCol w:w="2268"/>
+        <w:gridCol w:w="2126"/>
       </w:tblGrid>
       <w:tr>
         <w:tc>
@@ -57,7 +58,7 @@
         <w:tc>
           <w:tcPr>
             <w:tcW w:w="8079" w:type="dxa"/>
-            <w:gridSpan w:val="3"/>
+            <w:gridSpan w:val="4"/>
             <w:tcBorders>
               <w:bottom w:val="single" w:sz="4" w:space="0" w:color="auto"/>
             </w:tcBorders>
@@ -118,7 +119,7 @@
         <w:tc>
           <w:tcPr>
             <w:tcW w:w="8079" w:type="dxa"/>
-            <w:gridSpan w:val="3"/>
+            <w:gridSpan w:val="4"/>
             <w:tcBorders>
               <w:bottom w:val="single" w:sz="4" w:space="0" w:color="auto"/>
             </w:tcBorders>
@@ -147,7 +148,7 @@
         <w:tc>
           <w:tcPr>
             <w:tcW w:w="9214" w:type="dxa"/>
-            <w:gridSpan w:val="4"/>
+            <w:gridSpan w:val="5"/>
             <w:tcBorders>
               <w:bottom w:val="single" w:sz="4" w:space="0" w:color="auto"/>
             </w:tcBorders>
@@ -180,7 +181,7 @@
         <w:tc>
           <w:tcPr>
             <w:tcW w:w="9214" w:type="dxa"/>
-            <w:gridSpan w:val="4"/>
+            <w:gridSpan w:val="5"/>
             <w:tcBorders>
               <w:bottom w:val="single" w:sz="4" w:space="0" w:color="auto"/>
             </w:tcBorders>
@@ -219,7 +220,7 @@
         </w:trPr>
         <w:tc>
           <w:tcPr>
-            <w:tcW w:w="2959" w:type="dxa"/>
+            <w:tcW w:w="2552" w:type="dxa"/>
             <w:gridSpan w:val="2"/>
             <w:tcBorders>
               <w:bottom w:val="single" w:sz="4" w:space="0" w:color="auto"/>
@@ -256,7 +257,7 @@
         </w:tc>
         <w:tc>
           <w:tcPr>
-            <w:tcW w:w="2428" w:type="dxa"/>
+            <w:tcW w:w="2268" w:type="dxa"/>
             <w:tcBorders>
               <w:bottom w:val="single" w:sz="4" w:space="0" w:color="auto"/>
             </w:tcBorders>
@@ -283,7 +284,7 @@
         </w:tc>
         <w:tc>
           <w:tcPr>
-            <w:tcW w:w="3827" w:type="dxa"/>
+            <w:tcW w:w="2268" w:type="dxa"/>
             <w:tcBorders>
               <w:bottom w:val="single" w:sz="4" w:space="0" w:color="auto"/>
             </w:tcBorders>
@@ -313,6 +314,42 @@
                 <w:b/>
               </w:rPr>
               <w:t>3</w:t>
+            </w:r>
+            <w:proofErr w:type="gramEnd"/>
+          </w:p>
+        </w:tc>
+        <w:tc>
+          <w:tcPr>
+            <w:tcW w:w="2126" w:type="dxa"/>
+            <w:tcBorders>
+              <w:bottom w:val="single" w:sz="4" w:space="0" w:color="auto"/>
+            </w:tcBorders>
+            <w:shd w:val="clear" w:color="auto" w:fill="BFBFBF" w:themeFill="background1" w:themeFillShade="BF"/>
+            <w:vAlign w:val="center"/>
+          </w:tcPr>
+          <w:p>
+            <w:pPr>
+              <w:pStyle w:val="Cabealho"/>
+              <w:jc w:val="center"/>
+              <w:rPr>
+                <w:rFonts w:ascii="Arial" w:hAnsi="Arial" w:cs="Arial"/>
+                <w:b/>
+              </w:rPr>
+            </w:pPr>
+            <w:r>
+              <w:rPr>
+                <w:rFonts w:ascii="Arial" w:hAnsi="Arial" w:cs="Arial"/>
+                <w:b/>
+              </w:rPr>
+              <w:t xml:space="preserve">ENTRADA </w:t>
+            </w:r>
+            <w:proofErr w:type="gramStart"/>
+            <w:r>
+              <w:rPr>
+                <w:rFonts w:ascii="Arial" w:hAnsi="Arial" w:cs="Arial"/>
+                <w:b/>
+              </w:rPr>
+              <w:t>4</w:t>
             </w:r>
             <w:proofErr w:type="gramEnd"/>
           </w:p>
@@ -324,7 +361,7 @@
         </w:trPr>
         <w:tc>
           <w:tcPr>
-            <w:tcW w:w="2959" w:type="dxa"/>
+            <w:tcW w:w="2552" w:type="dxa"/>
             <w:gridSpan w:val="2"/>
             <w:vAlign w:val="center"/>
           </w:tcPr>
@@ -349,7 +386,7 @@
         </w:tc>
         <w:tc>
           <w:tcPr>
-            <w:tcW w:w="2428" w:type="dxa"/>
+            <w:tcW w:w="2268" w:type="dxa"/>
             <w:vAlign w:val="center"/>
           </w:tcPr>
           <w:p>
@@ -373,7 +410,7 @@
         </w:tc>
         <w:tc>
           <w:tcPr>
-            <w:tcW w:w="3827" w:type="dxa"/>
+            <w:tcW w:w="2268" w:type="dxa"/>
             <w:vAlign w:val="center"/>
           </w:tcPr>
           <w:p>
@@ -392,6 +429,31 @@
                 <w:b/>
               </w:rPr>
               <w:t>BOTÃO PESQUISAR</w:t>
+            </w:r>
+          </w:p>
+        </w:tc>
+        <w:tc>
+          <w:tcPr>
+            <w:tcW w:w="2126" w:type="dxa"/>
+            <w:vAlign w:val="center"/>
+          </w:tcPr>
+          <w:p>
+            <w:pPr>
+              <w:spacing w:after="0" w:line="240" w:lineRule="auto"/>
+              <w:jc w:val="center"/>
+              <w:rPr>
+                <w:rFonts w:ascii="Arial" w:hAnsi="Arial" w:cs="Arial"/>
+                <w:b/>
+                <w:bCs/>
+              </w:rPr>
+            </w:pPr>
+            <w:r>
+              <w:rPr>
+                <w:rFonts w:ascii="Arial" w:hAnsi="Arial" w:cs="Arial"/>
+                <w:b/>
+                <w:bCs/>
+              </w:rPr>
+              <w:t>BOTÃO SELECIONAR MÁQUINA</w:t>
             </w:r>
           </w:p>
         </w:tc>
@@ -403,7 +465,7 @@
         <w:tc>
           <w:tcPr>
             <w:tcW w:w="9214" w:type="dxa"/>
-            <w:gridSpan w:val="4"/>
+            <w:gridSpan w:val="5"/>
             <w:shd w:val="clear" w:color="auto" w:fill="BFBFBF" w:themeFill="background1" w:themeFillShade="BF"/>
             <w:vAlign w:val="center"/>
           </w:tcPr>
@@ -433,7 +495,7 @@
         <w:tc>
           <w:tcPr>
             <w:tcW w:w="9214" w:type="dxa"/>
-            <w:gridSpan w:val="4"/>
+            <w:gridSpan w:val="5"/>
             <w:tcBorders>
               <w:bottom w:val="single" w:sz="4" w:space="0" w:color="auto"/>
             </w:tcBorders>
@@ -963,8 +1025,6 @@
               </w:rPr>
               <w:t>FILTROS INFORMADOS</w:t>
             </w:r>
-            <w:bookmarkStart w:id="0" w:name="_GoBack"/>
-            <w:bookmarkEnd w:id="0"/>
             <w:r>
               <w:rPr>
                 <w:rFonts w:ascii="Arial" w:hAnsi="Arial" w:cs="Arial"/>
@@ -1968,6 +2028,10 @@
     <w:p/>
     <w:p/>
     <w:p/>
+    <w:p>
+      <w:bookmarkStart w:id="0" w:name="_GoBack"/>
+      <w:bookmarkEnd w:id="0"/>
+    </w:p>
     <w:tbl>
       <w:tblPr>
         <w:tblW w:w="9214" w:type="dxa"/>
@@ -2018,6 +2082,7 @@
                 <w:rFonts w:ascii="Arial" w:hAnsi="Arial" w:cs="Arial"/>
                 <w:b/>
               </w:rPr>
+              <w:lastRenderedPageBreak/>
               <w:t>CT NO.</w:t>
             </w:r>
           </w:p>
@@ -2079,7 +2144,6 @@
                 <w:bCs/>
                 <w:sz w:val="24"/>
               </w:rPr>
-              <w:lastRenderedPageBreak/>
               <w:t>02</w:t>
             </w:r>
           </w:p>
@@ -5786,7 +5850,7 @@
 </file>
 
 <file path=customXml/itemProps1.xml><?xml version="1.0" encoding="utf-8"?>
-<ds:datastoreItem xmlns:ds="http://schemas.openxmlformats.org/officeDocument/2006/customXml" ds:itemID="{42405F5A-F851-49F7-9470-A63F9C364F2D}">
+<ds:datastoreItem xmlns:ds="http://schemas.openxmlformats.org/officeDocument/2006/customXml" ds:itemID="{6534DA31-7FFB-40E1-BE1B-8ECEE87E7697}">
   <ds:schemaRefs>
     <ds:schemaRef ds:uri="http://schemas.openxmlformats.org/officeDocument/2006/bibliography"/>
   </ds:schemaRefs>

</xml_diff>

<commit_message>
Ajustes casos de teste
</commit_message>
<xml_diff>
--- a/4.4 Caso de Teste - UC-21 Cadastrar despesa.docx
+++ b/4.4 Caso de Teste - UC-21 Cadastrar despesa.docx
@@ -1601,11 +1601,11 @@
         <w:tblLook w:val="0000" w:firstRow="0" w:lastRow="0" w:firstColumn="0" w:lastColumn="0" w:noHBand="0" w:noVBand="0"/>
       </w:tblPr>
       <w:tblGrid>
-        <w:gridCol w:w="1236"/>
-        <w:gridCol w:w="1228"/>
-        <w:gridCol w:w="1402"/>
-        <w:gridCol w:w="1359"/>
-        <w:gridCol w:w="1393"/>
+        <w:gridCol w:w="1242"/>
+        <w:gridCol w:w="1226"/>
+        <w:gridCol w:w="1401"/>
+        <w:gridCol w:w="1357"/>
+        <w:gridCol w:w="1392"/>
         <w:gridCol w:w="1314"/>
         <w:gridCol w:w="1351"/>
       </w:tblGrid>
@@ -1920,6 +1920,14 @@
                 <w:bCs/>
               </w:rPr>
             </w:pPr>
+            <w:r>
+              <w:rPr>
+                <w:rFonts w:ascii="Arial" w:hAnsi="Arial" w:cs="Arial"/>
+                <w:b/>
+                <w:bCs/>
+              </w:rPr>
+              <w:t>18/09/2015</w:t>
+            </w:r>
           </w:p>
         </w:tc>
         <w:tc>
@@ -1936,6 +1944,16 @@
                 <w:bCs/>
               </w:rPr>
             </w:pPr>
+            <w:proofErr w:type="spellStart"/>
+            <w:r>
+              <w:rPr>
+                <w:rFonts w:ascii="Arial" w:hAnsi="Arial" w:cs="Arial"/>
+                <w:b/>
+                <w:bCs/>
+              </w:rPr>
+              <w:t>Rafaella</w:t>
+            </w:r>
+            <w:proofErr w:type="spellEnd"/>
           </w:p>
         </w:tc>
         <w:tc>
@@ -1952,6 +1970,16 @@
                 <w:bCs/>
               </w:rPr>
             </w:pPr>
+            <w:proofErr w:type="gramStart"/>
+            <w:r>
+              <w:rPr>
+                <w:rFonts w:ascii="Arial" w:hAnsi="Arial" w:cs="Arial"/>
+                <w:b/>
+                <w:bCs/>
+              </w:rPr>
+              <w:t>0</w:t>
+            </w:r>
+            <w:proofErr w:type="gramEnd"/>
           </w:p>
         </w:tc>
         <w:tc>
@@ -3826,11 +3854,11 @@
         <w:tblLook w:val="0000" w:firstRow="0" w:lastRow="0" w:firstColumn="0" w:lastColumn="0" w:noHBand="0" w:noVBand="0"/>
       </w:tblPr>
       <w:tblGrid>
-        <w:gridCol w:w="1236"/>
-        <w:gridCol w:w="1228"/>
-        <w:gridCol w:w="1402"/>
-        <w:gridCol w:w="1359"/>
-        <w:gridCol w:w="1393"/>
+        <w:gridCol w:w="1242"/>
+        <w:gridCol w:w="1226"/>
+        <w:gridCol w:w="1401"/>
+        <w:gridCol w:w="1357"/>
+        <w:gridCol w:w="1392"/>
         <w:gridCol w:w="1314"/>
         <w:gridCol w:w="1351"/>
       </w:tblGrid>
@@ -4145,6 +4173,14 @@
                 <w:bCs/>
               </w:rPr>
             </w:pPr>
+            <w:r>
+              <w:rPr>
+                <w:rFonts w:ascii="Arial" w:hAnsi="Arial" w:cs="Arial"/>
+                <w:b/>
+                <w:bCs/>
+              </w:rPr>
+              <w:t>18/09/2015</w:t>
+            </w:r>
           </w:p>
         </w:tc>
         <w:tc>
@@ -4161,6 +4197,16 @@
                 <w:bCs/>
               </w:rPr>
             </w:pPr>
+            <w:proofErr w:type="spellStart"/>
+            <w:r>
+              <w:rPr>
+                <w:rFonts w:ascii="Arial" w:hAnsi="Arial" w:cs="Arial"/>
+                <w:b/>
+                <w:bCs/>
+              </w:rPr>
+              <w:t>Rafaella</w:t>
+            </w:r>
+            <w:proofErr w:type="spellEnd"/>
           </w:p>
         </w:tc>
         <w:tc>
@@ -4177,6 +4223,16 @@
                 <w:bCs/>
               </w:rPr>
             </w:pPr>
+            <w:proofErr w:type="gramStart"/>
+            <w:r>
+              <w:rPr>
+                <w:rFonts w:ascii="Arial" w:hAnsi="Arial" w:cs="Arial"/>
+                <w:b/>
+                <w:bCs/>
+              </w:rPr>
+              <w:t>0</w:t>
+            </w:r>
+            <w:proofErr w:type="gramEnd"/>
           </w:p>
         </w:tc>
         <w:tc>
@@ -5867,11 +5923,11 @@
         <w:tblLook w:val="0000" w:firstRow="0" w:lastRow="0" w:firstColumn="0" w:lastColumn="0" w:noHBand="0" w:noVBand="0"/>
       </w:tblPr>
       <w:tblGrid>
-        <w:gridCol w:w="1236"/>
-        <w:gridCol w:w="1228"/>
-        <w:gridCol w:w="1402"/>
-        <w:gridCol w:w="1359"/>
-        <w:gridCol w:w="1393"/>
+        <w:gridCol w:w="1242"/>
+        <w:gridCol w:w="1226"/>
+        <w:gridCol w:w="1401"/>
+        <w:gridCol w:w="1357"/>
+        <w:gridCol w:w="1392"/>
         <w:gridCol w:w="1314"/>
         <w:gridCol w:w="1351"/>
       </w:tblGrid>
@@ -6186,6 +6242,14 @@
                 <w:bCs/>
               </w:rPr>
             </w:pPr>
+            <w:r>
+              <w:rPr>
+                <w:rFonts w:ascii="Arial" w:hAnsi="Arial" w:cs="Arial"/>
+                <w:b/>
+                <w:bCs/>
+              </w:rPr>
+              <w:t>18/09/2015</w:t>
+            </w:r>
           </w:p>
         </w:tc>
         <w:tc>
@@ -6202,6 +6266,16 @@
                 <w:bCs/>
               </w:rPr>
             </w:pPr>
+            <w:proofErr w:type="spellStart"/>
+            <w:r>
+              <w:rPr>
+                <w:rFonts w:ascii="Arial" w:hAnsi="Arial" w:cs="Arial"/>
+                <w:b/>
+                <w:bCs/>
+              </w:rPr>
+              <w:t>Rafaella</w:t>
+            </w:r>
+            <w:proofErr w:type="spellEnd"/>
           </w:p>
         </w:tc>
         <w:tc>
@@ -6218,6 +6292,16 @@
                 <w:bCs/>
               </w:rPr>
             </w:pPr>
+            <w:r>
+              <w:rPr>
+                <w:rFonts w:ascii="Arial" w:hAnsi="Arial" w:cs="Arial"/>
+                <w:b/>
+                <w:bCs/>
+              </w:rPr>
+              <w:t>0</w:t>
+            </w:r>
+            <w:bookmarkStart w:id="0" w:name="_GoBack"/>
+            <w:bookmarkEnd w:id="0"/>
           </w:p>
         </w:tc>
         <w:tc>
@@ -6749,10 +6833,16 @@
             <w:rPr>
               <w:rFonts w:ascii="Arial" w:hAnsi="Arial" w:cs="Arial"/>
             </w:rPr>
-            <w:t xml:space="preserve"> Machines</w:t>
+            <w:t xml:space="preserve"> </w:t>
           </w:r>
-          <w:bookmarkStart w:id="0" w:name="_GoBack"/>
-          <w:bookmarkEnd w:id="0"/>
+          <w:proofErr w:type="spellStart"/>
+          <w:r>
+            <w:rPr>
+              <w:rFonts w:ascii="Arial" w:hAnsi="Arial" w:cs="Arial"/>
+            </w:rPr>
+            <w:t>Machines</w:t>
+          </w:r>
+          <w:proofErr w:type="spellEnd"/>
         </w:p>
       </w:tc>
     </w:tr>
@@ -7954,7 +8044,7 @@
 </file>
 
 <file path=customXml/itemProps1.xml><?xml version="1.0" encoding="utf-8"?>
-<ds:datastoreItem xmlns:ds="http://schemas.openxmlformats.org/officeDocument/2006/customXml" ds:itemID="{DE3BF064-6F8F-4CA7-B4A8-E2EE36C6B9BC}">
+<ds:datastoreItem xmlns:ds="http://schemas.openxmlformats.org/officeDocument/2006/customXml" ds:itemID="{8AFAB0C4-056C-49D4-833B-48BCD778470C}">
   <ds:schemaRefs>
     <ds:schemaRef ds:uri="http://schemas.openxmlformats.org/officeDocument/2006/bibliography"/>
   </ds:schemaRefs>

</xml_diff>